<commit_message>
[feat] subgroup2 DomainModel.md 파일 및 양식 추가
</commit_message>
<xml_diff>
--- a/subgroup2/sub2_UseCaseSchema.docx
+++ b/subgroup2/sub2_UseCaseSchema.docx
@@ -3994,7 +3994,7 @@
               <w:bottom w:val="single" w:sz="6" w:space="0" w:color="000000"/>
               <w:right w:val="single" w:sz="6" w:space="0" w:color="000000"/>
             </w:tcBorders>
-            <w:shd w:val="clear" w:color="auto" w:fill="auto"/>
+            <w:shd w:val="clear" w:color="auto" w:fill="F2F2F2"/>
             <w:tcMar>
               <w:top w:w="60" w:type="dxa"/>
               <w:left w:w="60" w:type="dxa"/>
@@ -4053,7 +4053,7 @@
               <w:bottom w:val="single" w:sz="6" w:space="0" w:color="000000"/>
               <w:right w:val="single" w:sz="6" w:space="0" w:color="000000"/>
             </w:tcBorders>
-            <w:shd w:val="clear" w:color="auto" w:fill="auto"/>
+            <w:shd w:val="clear" w:color="auto" w:fill="F2F2F2"/>
             <w:tcMar>
               <w:top w:w="60" w:type="dxa"/>
               <w:left w:w="60" w:type="dxa"/>
@@ -4262,7 +4262,7 @@
               <w:bottom w:val="single" w:sz="6" w:space="0" w:color="000000"/>
               <w:right w:val="single" w:sz="6" w:space="0" w:color="000000"/>
             </w:tcBorders>
-            <w:shd w:val="clear" w:color="auto" w:fill="auto"/>
+            <w:shd w:val="clear" w:color="auto" w:fill="F2F2F2"/>
             <w:tcMar>
               <w:top w:w="60" w:type="dxa"/>
               <w:left w:w="60" w:type="dxa"/>
@@ -4319,7 +4319,7 @@
               <w:bottom w:val="single" w:sz="6" w:space="0" w:color="000000"/>
               <w:right w:val="single" w:sz="6" w:space="0" w:color="000000"/>
             </w:tcBorders>
-            <w:shd w:val="clear" w:color="auto" w:fill="auto"/>
+            <w:shd w:val="clear" w:color="auto" w:fill="F2F2F2"/>
             <w:tcMar>
               <w:top w:w="60" w:type="dxa"/>
               <w:left w:w="60" w:type="dxa"/>
@@ -4915,22 +4915,22 @@
     <w:lsdException w:name="index 7" w:semiHidden="1" w:unhideWhenUsed="1"/>
     <w:lsdException w:name="index 8" w:semiHidden="1" w:unhideWhenUsed="1"/>
     <w:lsdException w:name="index 9" w:semiHidden="1" w:unhideWhenUsed="1"/>
-    <w:lsdException w:name="toc 1" w:semiHidden="1" w:uiPriority="57" w:unhideWhenUsed="1"/>
-    <w:lsdException w:name="toc 2" w:semiHidden="1" w:uiPriority="57" w:unhideWhenUsed="1"/>
-    <w:lsdException w:name="toc 3" w:semiHidden="1" w:uiPriority="57" w:unhideWhenUsed="1"/>
-    <w:lsdException w:name="toc 4" w:semiHidden="1" w:uiPriority="57" w:unhideWhenUsed="1"/>
-    <w:lsdException w:name="toc 5" w:semiHidden="1" w:uiPriority="57" w:unhideWhenUsed="1"/>
-    <w:lsdException w:name="toc 6" w:semiHidden="1" w:uiPriority="57" w:unhideWhenUsed="1"/>
-    <w:lsdException w:name="toc 7" w:semiHidden="1" w:uiPriority="57" w:unhideWhenUsed="1"/>
-    <w:lsdException w:name="toc 8" w:semiHidden="1" w:uiPriority="57" w:unhideWhenUsed="1"/>
-    <w:lsdException w:name="toc 9" w:semiHidden="1" w:uiPriority="57" w:unhideWhenUsed="1"/>
+    <w:lsdException w:name="toc 1" w:semiHidden="1" w:uiPriority="87" w:unhideWhenUsed="1"/>
+    <w:lsdException w:name="toc 2" w:semiHidden="1" w:uiPriority="87" w:unhideWhenUsed="1"/>
+    <w:lsdException w:name="toc 3" w:semiHidden="1" w:uiPriority="87" w:unhideWhenUsed="1"/>
+    <w:lsdException w:name="toc 4" w:semiHidden="1" w:uiPriority="87" w:unhideWhenUsed="1"/>
+    <w:lsdException w:name="toc 5" w:semiHidden="1" w:uiPriority="87" w:unhideWhenUsed="1"/>
+    <w:lsdException w:name="toc 6" w:semiHidden="1" w:uiPriority="87" w:unhideWhenUsed="1"/>
+    <w:lsdException w:name="toc 7" w:semiHidden="1" w:uiPriority="87" w:unhideWhenUsed="1"/>
+    <w:lsdException w:name="toc 8" w:semiHidden="1" w:uiPriority="87" w:unhideWhenUsed="1"/>
+    <w:lsdException w:name="toc 9" w:semiHidden="1" w:uiPriority="87" w:unhideWhenUsed="1"/>
     <w:lsdException w:name="Normal Indent" w:semiHidden="1" w:unhideWhenUsed="1"/>
     <w:lsdException w:name="footnote text" w:semiHidden="1" w:unhideWhenUsed="1"/>
     <w:lsdException w:name="annotation text" w:semiHidden="1" w:unhideWhenUsed="1"/>
     <w:lsdException w:name="header" w:semiHidden="1" w:unhideWhenUsed="1"/>
     <w:lsdException w:name="footer" w:semiHidden="1" w:unhideWhenUsed="1"/>
     <w:lsdException w:name="index heading" w:semiHidden="1" w:unhideWhenUsed="1"/>
-    <w:lsdException w:name="caption" w:semiHidden="1" w:uiPriority="53" w:unhideWhenUsed="1" w:qFormat="1"/>
+    <w:lsdException w:name="caption" w:semiHidden="1" w:uiPriority="83" w:unhideWhenUsed="1" w:qFormat="1"/>
     <w:lsdException w:name="table of figures" w:semiHidden="1" w:unhideWhenUsed="1"/>
     <w:lsdException w:name="envelope address" w:semiHidden="1" w:unhideWhenUsed="1"/>
     <w:lsdException w:name="envelope return" w:semiHidden="1" w:unhideWhenUsed="1"/>
@@ -4958,7 +4958,7 @@
     <w:lsdException w:name="List Number 3" w:semiHidden="1" w:unhideWhenUsed="1"/>
     <w:lsdException w:name="List Number 4" w:semiHidden="1" w:unhideWhenUsed="1"/>
     <w:lsdException w:name="List Number 5" w:semiHidden="1" w:unhideWhenUsed="1"/>
-    <w:lsdException w:name="Title" w:uiPriority="16" w:qFormat="1"/>
+    <w:lsdException w:name="Title" w:uiPriority="22" w:qFormat="1"/>
     <w:lsdException w:name="Closing" w:semiHidden="1" w:unhideWhenUsed="1"/>
     <w:lsdException w:name="Signature" w:semiHidden="1" w:unhideWhenUsed="1"/>
     <w:lsdException w:name="Default Paragraph Font" w:semiHidden="1" w:uiPriority="1" w:unhideWhenUsed="1"/>
@@ -4970,7 +4970,7 @@
     <w:lsdException w:name="List Continue 4" w:semiHidden="1" w:unhideWhenUsed="1"/>
     <w:lsdException w:name="List Continue 5" w:semiHidden="1" w:unhideWhenUsed="1"/>
     <w:lsdException w:name="Message Header" w:semiHidden="1" w:unhideWhenUsed="1"/>
-    <w:lsdException w:name="Subtitle" w:uiPriority="17" w:qFormat="1"/>
+    <w:lsdException w:name="Subtitle" w:uiPriority="23" w:qFormat="1"/>
     <w:lsdException w:name="Salutation" w:semiHidden="1" w:unhideWhenUsed="1"/>
     <w:lsdException w:name="Date" w:semiHidden="1" w:unhideWhenUsed="1"/>
     <w:lsdException w:name="Body Text First Indent" w:semiHidden="1" w:unhideWhenUsed="1"/>
@@ -4983,8 +4983,8 @@
     <w:lsdException w:name="Block Text" w:semiHidden="1" w:unhideWhenUsed="1"/>
     <w:lsdException w:name="Hyperlink" w:semiHidden="1" w:unhideWhenUsed="1"/>
     <w:lsdException w:name="FollowedHyperlink" w:semiHidden="1" w:unhideWhenUsed="1"/>
-    <w:lsdException w:name="Strong" w:uiPriority="34" w:qFormat="1"/>
-    <w:lsdException w:name="Emphasis" w:uiPriority="32" w:qFormat="1"/>
+    <w:lsdException w:name="Strong" w:uiPriority="52" w:qFormat="1"/>
+    <w:lsdException w:name="Emphasis" w:uiPriority="50" w:qFormat="1"/>
     <w:lsdException w:name="Document Map" w:semiHidden="1" w:unhideWhenUsed="1"/>
     <w:lsdException w:name="Plain Text" w:semiHidden="1" w:unhideWhenUsed="1"/>
     <w:lsdException w:name="E-mail Signature" w:semiHidden="1" w:unhideWhenUsed="1"/>
@@ -5046,223 +5046,223 @@
     <w:lsdException w:name="Table Subtle 2" w:semiHidden="1" w:unhideWhenUsed="1"/>
     <w:lsdException w:name="Table Web 1" w:semiHidden="1" w:unhideWhenUsed="1"/>
     <w:lsdException w:name="Balloon Text" w:semiHidden="1" w:unhideWhenUsed="1"/>
-    <w:lsdException w:name="Table Grid" w:uiPriority="57"/>
+    <w:lsdException w:name="Table Grid" w:uiPriority="87"/>
     <w:lsdException w:name="Table Theme" w:semiHidden="1" w:unhideWhenUsed="1"/>
     <w:lsdException w:name="Placeholder Text" w:semiHidden="1"/>
     <w:lsdException w:name="No Spacing" w:uiPriority="1" w:qFormat="1"/>
-    <w:lsdException w:name="Light Shading" w:uiPriority="96"/>
-    <w:lsdException w:name="Light List" w:uiPriority="97"/>
-    <w:lsdException w:name="Light Grid" w:uiPriority="98"/>
-    <w:lsdException w:name="Medium Shading 1" w:uiPriority="99"/>
-    <w:lsdException w:name="Medium Shading 2" w:uiPriority="100"/>
-    <w:lsdException w:name="Medium List 1" w:uiPriority="101"/>
-    <w:lsdException w:name="Medium List 2" w:uiPriority="102"/>
-    <w:lsdException w:name="Medium Grid 1" w:uiPriority="103"/>
-    <w:lsdException w:name="Medium Grid 2" w:uiPriority="104"/>
-    <w:lsdException w:name="Medium Grid 3" w:uiPriority="105"/>
-    <w:lsdException w:name="Dark List" w:uiPriority="112"/>
-    <w:lsdException w:name="Colorful Shading" w:uiPriority="113"/>
-    <w:lsdException w:name="Colorful List" w:uiPriority="114"/>
-    <w:lsdException w:name="Colorful Grid" w:uiPriority="115"/>
-    <w:lsdException w:name="Light Shading Accent 1" w:uiPriority="96"/>
-    <w:lsdException w:name="Light List Accent 1" w:uiPriority="97"/>
-    <w:lsdException w:name="Light Grid Accent 1" w:uiPriority="98"/>
-    <w:lsdException w:name="Medium Shading 1 Accent 1" w:uiPriority="99"/>
-    <w:lsdException w:name="Medium Shading 2 Accent 1" w:uiPriority="100"/>
-    <w:lsdException w:name="Medium List 1 Accent 1" w:uiPriority="101"/>
+    <w:lsdException w:name="Light Shading" w:uiPriority="150"/>
+    <w:lsdException w:name="Light List" w:uiPriority="151"/>
+    <w:lsdException w:name="Light Grid" w:uiPriority="152"/>
+    <w:lsdException w:name="Medium Shading 1" w:uiPriority="153"/>
+    <w:lsdException w:name="Medium Shading 2" w:uiPriority="256"/>
+    <w:lsdException w:name="Medium List 1" w:uiPriority="257"/>
+    <w:lsdException w:name="Medium List 2" w:uiPriority="258"/>
+    <w:lsdException w:name="Medium Grid 1" w:uiPriority="259"/>
+    <w:lsdException w:name="Medium Grid 2" w:uiPriority="260"/>
+    <w:lsdException w:name="Medium Grid 3" w:uiPriority="261"/>
+    <w:lsdException w:name="Dark List" w:uiPriority="274"/>
+    <w:lsdException w:name="Colorful Shading" w:uiPriority="275"/>
+    <w:lsdException w:name="Colorful List" w:uiPriority="276"/>
+    <w:lsdException w:name="Colorful Grid" w:uiPriority="277"/>
+    <w:lsdException w:name="Light Shading Accent 1" w:uiPriority="150"/>
+    <w:lsdException w:name="Light List Accent 1" w:uiPriority="151"/>
+    <w:lsdException w:name="Light Grid Accent 1" w:uiPriority="152"/>
+    <w:lsdException w:name="Medium Shading 1 Accent 1" w:uiPriority="153"/>
+    <w:lsdException w:name="Medium Shading 2 Accent 1" w:uiPriority="256"/>
+    <w:lsdException w:name="Medium List 1 Accent 1" w:uiPriority="257"/>
     <w:lsdException w:name="Revision" w:semiHidden="1"/>
-    <w:lsdException w:name="List Paragraph" w:uiPriority="52" w:qFormat="1"/>
-    <w:lsdException w:name="Quote" w:uiPriority="41" w:qFormat="1"/>
-    <w:lsdException w:name="Intense Quote" w:uiPriority="48" w:qFormat="1"/>
-    <w:lsdException w:name="Medium List 2 Accent 1" w:uiPriority="102"/>
-    <w:lsdException w:name="Medium Grid 1 Accent 1" w:uiPriority="103"/>
-    <w:lsdException w:name="Medium Grid 2 Accent 1" w:uiPriority="104"/>
-    <w:lsdException w:name="Medium Grid 3 Accent 1" w:uiPriority="105"/>
-    <w:lsdException w:name="Dark List Accent 1" w:uiPriority="112"/>
-    <w:lsdException w:name="Colorful Shading Accent 1" w:uiPriority="113"/>
-    <w:lsdException w:name="Colorful List Accent 1" w:uiPriority="114"/>
-    <w:lsdException w:name="Colorful Grid Accent 1" w:uiPriority="115"/>
-    <w:lsdException w:name="Light Shading Accent 2" w:uiPriority="96"/>
-    <w:lsdException w:name="Light List Accent 2" w:uiPriority="97"/>
-    <w:lsdException w:name="Light Grid Accent 2" w:uiPriority="98"/>
-    <w:lsdException w:name="Medium Shading 1 Accent 2" w:uiPriority="99"/>
-    <w:lsdException w:name="Medium Shading 2 Accent 2" w:uiPriority="100"/>
-    <w:lsdException w:name="Medium List 1 Accent 2" w:uiPriority="101"/>
-    <w:lsdException w:name="Medium List 2 Accent 2" w:uiPriority="102"/>
-    <w:lsdException w:name="Medium Grid 1 Accent 2" w:uiPriority="103"/>
-    <w:lsdException w:name="Medium Grid 2 Accent 2" w:uiPriority="104"/>
-    <w:lsdException w:name="Medium Grid 3 Accent 2" w:uiPriority="105"/>
-    <w:lsdException w:name="Dark List Accent 2" w:uiPriority="112"/>
-    <w:lsdException w:name="Colorful Shading Accent 2" w:uiPriority="113"/>
-    <w:lsdException w:name="Colorful List Accent 2" w:uiPriority="114"/>
-    <w:lsdException w:name="Colorful Grid Accent 2" w:uiPriority="115"/>
-    <w:lsdException w:name="Light Shading Accent 3" w:uiPriority="96"/>
-    <w:lsdException w:name="Light List Accent 3" w:uiPriority="97"/>
-    <w:lsdException w:name="Light Grid Accent 3" w:uiPriority="98"/>
-    <w:lsdException w:name="Medium Shading 1 Accent 3" w:uiPriority="99"/>
-    <w:lsdException w:name="Medium Shading 2 Accent 3" w:uiPriority="100"/>
-    <w:lsdException w:name="Medium List 1 Accent 3" w:uiPriority="101"/>
-    <w:lsdException w:name="Medium List 2 Accent 3" w:uiPriority="102"/>
-    <w:lsdException w:name="Medium Grid 1 Accent 3" w:uiPriority="103"/>
-    <w:lsdException w:name="Medium Grid 2 Accent 3" w:uiPriority="104"/>
-    <w:lsdException w:name="Medium Grid 3 Accent 3" w:uiPriority="105"/>
-    <w:lsdException w:name="Dark List Accent 3" w:uiPriority="112"/>
-    <w:lsdException w:name="Colorful Shading Accent 3" w:uiPriority="113"/>
-    <w:lsdException w:name="Colorful List Accent 3" w:uiPriority="114"/>
-    <w:lsdException w:name="Colorful Grid Accent 3" w:uiPriority="115"/>
-    <w:lsdException w:name="Light Shading Accent 4" w:uiPriority="96"/>
-    <w:lsdException w:name="Light List Accent 4" w:uiPriority="97"/>
-    <w:lsdException w:name="Light Grid Accent 4" w:uiPriority="98"/>
-    <w:lsdException w:name="Medium Shading 1 Accent 4" w:uiPriority="99"/>
-    <w:lsdException w:name="Medium Shading 2 Accent 4" w:uiPriority="100"/>
-    <w:lsdException w:name="Medium List 1 Accent 4" w:uiPriority="101"/>
-    <w:lsdException w:name="Medium List 2 Accent 4" w:uiPriority="102"/>
-    <w:lsdException w:name="Medium Grid 1 Accent 4" w:uiPriority="103"/>
-    <w:lsdException w:name="Medium Grid 2 Accent 4" w:uiPriority="104"/>
-    <w:lsdException w:name="Medium Grid 3 Accent 4" w:uiPriority="105"/>
-    <w:lsdException w:name="Dark List Accent 4" w:uiPriority="112"/>
-    <w:lsdException w:name="Colorful Shading Accent 4" w:uiPriority="113"/>
-    <w:lsdException w:name="Colorful List Accent 4" w:uiPriority="114"/>
-    <w:lsdException w:name="Colorful Grid Accent 4" w:uiPriority="115"/>
-    <w:lsdException w:name="Light Shading Accent 5" w:uiPriority="96"/>
-    <w:lsdException w:name="Light List Accent 5" w:uiPriority="97"/>
-    <w:lsdException w:name="Light Grid Accent 5" w:uiPriority="98"/>
-    <w:lsdException w:name="Medium Shading 1 Accent 5" w:uiPriority="99"/>
-    <w:lsdException w:name="Medium Shading 2 Accent 5" w:uiPriority="100"/>
-    <w:lsdException w:name="Medium List 1 Accent 5" w:uiPriority="101"/>
-    <w:lsdException w:name="Medium List 2 Accent 5" w:uiPriority="102"/>
-    <w:lsdException w:name="Medium Grid 1 Accent 5" w:uiPriority="103"/>
-    <w:lsdException w:name="Medium Grid 2 Accent 5" w:uiPriority="104"/>
-    <w:lsdException w:name="Medium Grid 3 Accent 5" w:uiPriority="105"/>
-    <w:lsdException w:name="Dark List Accent 5" w:uiPriority="112"/>
-    <w:lsdException w:name="Colorful Shading Accent 5" w:uiPriority="113"/>
-    <w:lsdException w:name="Colorful List Accent 5" w:uiPriority="114"/>
-    <w:lsdException w:name="Colorful Grid Accent 5" w:uiPriority="115"/>
-    <w:lsdException w:name="Light Shading Accent 6" w:uiPriority="96"/>
-    <w:lsdException w:name="Light List Accent 6" w:uiPriority="97"/>
-    <w:lsdException w:name="Light Grid Accent 6" w:uiPriority="98"/>
-    <w:lsdException w:name="Medium Shading 1 Accent 6" w:uiPriority="99"/>
-    <w:lsdException w:name="Medium Shading 2 Accent 6" w:uiPriority="100"/>
-    <w:lsdException w:name="Medium List 1 Accent 6" w:uiPriority="101"/>
-    <w:lsdException w:name="Medium List 2 Accent 6" w:uiPriority="102"/>
-    <w:lsdException w:name="Medium Grid 1 Accent 6" w:uiPriority="103"/>
-    <w:lsdException w:name="Medium Grid 2 Accent 6" w:uiPriority="104"/>
-    <w:lsdException w:name="Medium Grid 3 Accent 6" w:uiPriority="105"/>
-    <w:lsdException w:name="Dark List Accent 6" w:uiPriority="112"/>
-    <w:lsdException w:name="Colorful Shading Accent 6" w:uiPriority="113"/>
-    <w:lsdException w:name="Colorful List Accent 6" w:uiPriority="114"/>
-    <w:lsdException w:name="Colorful Grid Accent 6" w:uiPriority="115"/>
-    <w:lsdException w:name="Subtle Emphasis" w:uiPriority="25" w:qFormat="1"/>
-    <w:lsdException w:name="Intense Emphasis" w:uiPriority="33" w:qFormat="1"/>
-    <w:lsdException w:name="Subtle Reference" w:uiPriority="49" w:qFormat="1"/>
-    <w:lsdException w:name="Intense Reference" w:uiPriority="50" w:qFormat="1"/>
-    <w:lsdException w:name="Book Title" w:uiPriority="51" w:qFormat="1"/>
-    <w:lsdException w:name="Bibliography" w:semiHidden="1" w:uiPriority="55" w:unhideWhenUsed="1"/>
-    <w:lsdException w:name="TOC Heading" w:semiHidden="1" w:uiPriority="57" w:unhideWhenUsed="1" w:qFormat="1"/>
-    <w:lsdException w:name="Plain Table 1" w:uiPriority="65"/>
-    <w:lsdException w:name="Plain Table 2" w:uiPriority="66"/>
-    <w:lsdException w:name="Plain Table 3" w:uiPriority="67"/>
-    <w:lsdException w:name="Plain Table 4" w:uiPriority="68"/>
-    <w:lsdException w:name="Plain Table 5" w:uiPriority="69"/>
-    <w:lsdException w:name="Grid Table Light" w:uiPriority="64"/>
-    <w:lsdException w:name="Grid Table 1 Light" w:uiPriority="70"/>
-    <w:lsdException w:name="Grid Table 2" w:uiPriority="71"/>
-    <w:lsdException w:name="Grid Table 3" w:uiPriority="72"/>
-    <w:lsdException w:name="Grid Table 4" w:uiPriority="73"/>
-    <w:lsdException w:name="Grid Table 5 Dark" w:uiPriority="80"/>
-    <w:lsdException w:name="Grid Table 6 Colorful" w:uiPriority="81"/>
-    <w:lsdException w:name="Grid Table 7 Colorful" w:uiPriority="82"/>
-    <w:lsdException w:name="Grid Table 1 Light Accent 1" w:uiPriority="70"/>
-    <w:lsdException w:name="Grid Table 2 Accent 1" w:uiPriority="71"/>
-    <w:lsdException w:name="Grid Table 3 Accent 1" w:uiPriority="72"/>
-    <w:lsdException w:name="Grid Table 4 Accent 1" w:uiPriority="73"/>
-    <w:lsdException w:name="Grid Table 5 Dark Accent 1" w:uiPriority="80"/>
-    <w:lsdException w:name="Grid Table 6 Colorful Accent 1" w:uiPriority="81"/>
-    <w:lsdException w:name="Grid Table 7 Colorful Accent 1" w:uiPriority="82"/>
-    <w:lsdException w:name="Grid Table 1 Light Accent 2" w:uiPriority="70"/>
-    <w:lsdException w:name="Grid Table 2 Accent 2" w:uiPriority="71"/>
-    <w:lsdException w:name="Grid Table 3 Accent 2" w:uiPriority="72"/>
-    <w:lsdException w:name="Grid Table 4 Accent 2" w:uiPriority="73"/>
-    <w:lsdException w:name="Grid Table 5 Dark Accent 2" w:uiPriority="80"/>
-    <w:lsdException w:name="Grid Table 6 Colorful Accent 2" w:uiPriority="81"/>
-    <w:lsdException w:name="Grid Table 7 Colorful Accent 2" w:uiPriority="82"/>
-    <w:lsdException w:name="Grid Table 1 Light Accent 3" w:uiPriority="70"/>
-    <w:lsdException w:name="Grid Table 2 Accent 3" w:uiPriority="71"/>
-    <w:lsdException w:name="Grid Table 3 Accent 3" w:uiPriority="72"/>
-    <w:lsdException w:name="Grid Table 4 Accent 3" w:uiPriority="73"/>
-    <w:lsdException w:name="Grid Table 5 Dark Accent 3" w:uiPriority="80"/>
-    <w:lsdException w:name="Grid Table 6 Colorful Accent 3" w:uiPriority="81"/>
-    <w:lsdException w:name="Grid Table 7 Colorful Accent 3" w:uiPriority="82"/>
-    <w:lsdException w:name="Grid Table 1 Light Accent 4" w:uiPriority="70"/>
-    <w:lsdException w:name="Grid Table 2 Accent 4" w:uiPriority="71"/>
-    <w:lsdException w:name="Grid Table 3 Accent 4" w:uiPriority="72"/>
-    <w:lsdException w:name="Grid Table 4 Accent 4" w:uiPriority="73"/>
-    <w:lsdException w:name="Grid Table 5 Dark Accent 4" w:uiPriority="80"/>
-    <w:lsdException w:name="Grid Table 6 Colorful Accent 4" w:uiPriority="81"/>
-    <w:lsdException w:name="Grid Table 7 Colorful Accent 4" w:uiPriority="82"/>
-    <w:lsdException w:name="Grid Table 1 Light Accent 5" w:uiPriority="70"/>
-    <w:lsdException w:name="Grid Table 2 Accent 5" w:uiPriority="71"/>
-    <w:lsdException w:name="Grid Table 3 Accent 5" w:uiPriority="72"/>
-    <w:lsdException w:name="Grid Table 4 Accent 5" w:uiPriority="73"/>
-    <w:lsdException w:name="Grid Table 5 Dark Accent 5" w:uiPriority="80"/>
-    <w:lsdException w:name="Grid Table 6 Colorful Accent 5" w:uiPriority="81"/>
-    <w:lsdException w:name="Grid Table 7 Colorful Accent 5" w:uiPriority="82"/>
-    <w:lsdException w:name="Grid Table 1 Light Accent 6" w:uiPriority="70"/>
-    <w:lsdException w:name="Grid Table 2 Accent 6" w:uiPriority="71"/>
-    <w:lsdException w:name="Grid Table 3 Accent 6" w:uiPriority="72"/>
-    <w:lsdException w:name="Grid Table 4 Accent 6" w:uiPriority="73"/>
-    <w:lsdException w:name="Grid Table 5 Dark Accent 6" w:uiPriority="80"/>
-    <w:lsdException w:name="Grid Table 6 Colorful Accent 6" w:uiPriority="81"/>
-    <w:lsdException w:name="Grid Table 7 Colorful Accent 6" w:uiPriority="82"/>
-    <w:lsdException w:name="List Table 1 Light" w:uiPriority="70"/>
-    <w:lsdException w:name="List Table 2" w:uiPriority="71"/>
-    <w:lsdException w:name="List Table 3" w:uiPriority="72"/>
-    <w:lsdException w:name="List Table 4" w:uiPriority="73"/>
-    <w:lsdException w:name="List Table 5 Dark" w:uiPriority="80"/>
-    <w:lsdException w:name="List Table 6 Colorful" w:uiPriority="81"/>
-    <w:lsdException w:name="List Table 7 Colorful" w:uiPriority="82"/>
-    <w:lsdException w:name="List Table 1 Light Accent 1" w:uiPriority="70"/>
-    <w:lsdException w:name="List Table 2 Accent 1" w:uiPriority="71"/>
-    <w:lsdException w:name="List Table 3 Accent 1" w:uiPriority="72"/>
-    <w:lsdException w:name="List Table 4 Accent 1" w:uiPriority="73"/>
-    <w:lsdException w:name="List Table 5 Dark Accent 1" w:uiPriority="80"/>
-    <w:lsdException w:name="List Table 6 Colorful Accent 1" w:uiPriority="81"/>
-    <w:lsdException w:name="List Table 7 Colorful Accent 1" w:uiPriority="82"/>
-    <w:lsdException w:name="List Table 1 Light Accent 2" w:uiPriority="70"/>
-    <w:lsdException w:name="List Table 2 Accent 2" w:uiPriority="71"/>
-    <w:lsdException w:name="List Table 3 Accent 2" w:uiPriority="72"/>
-    <w:lsdException w:name="List Table 4 Accent 2" w:uiPriority="73"/>
-    <w:lsdException w:name="List Table 5 Dark Accent 2" w:uiPriority="80"/>
-    <w:lsdException w:name="List Table 6 Colorful Accent 2" w:uiPriority="81"/>
-    <w:lsdException w:name="List Table 7 Colorful Accent 2" w:uiPriority="82"/>
-    <w:lsdException w:name="List Table 1 Light Accent 3" w:uiPriority="70"/>
-    <w:lsdException w:name="List Table 2 Accent 3" w:uiPriority="71"/>
-    <w:lsdException w:name="List Table 3 Accent 3" w:uiPriority="72"/>
-    <w:lsdException w:name="List Table 4 Accent 3" w:uiPriority="73"/>
-    <w:lsdException w:name="List Table 5 Dark Accent 3" w:uiPriority="80"/>
-    <w:lsdException w:name="List Table 6 Colorful Accent 3" w:uiPriority="81"/>
-    <w:lsdException w:name="List Table 7 Colorful Accent 3" w:uiPriority="82"/>
-    <w:lsdException w:name="List Table 1 Light Accent 4" w:uiPriority="70"/>
-    <w:lsdException w:name="List Table 2 Accent 4" w:uiPriority="71"/>
-    <w:lsdException w:name="List Table 3 Accent 4" w:uiPriority="72"/>
-    <w:lsdException w:name="List Table 4 Accent 4" w:uiPriority="73"/>
-    <w:lsdException w:name="List Table 5 Dark Accent 4" w:uiPriority="80"/>
-    <w:lsdException w:name="List Table 6 Colorful Accent 4" w:uiPriority="81"/>
-    <w:lsdException w:name="List Table 7 Colorful Accent 4" w:uiPriority="82"/>
-    <w:lsdException w:name="List Table 1 Light Accent 5" w:uiPriority="70"/>
-    <w:lsdException w:name="List Table 2 Accent 5" w:uiPriority="71"/>
-    <w:lsdException w:name="List Table 3 Accent 5" w:uiPriority="72"/>
-    <w:lsdException w:name="List Table 4 Accent 5" w:uiPriority="73"/>
-    <w:lsdException w:name="List Table 5 Dark Accent 5" w:uiPriority="80"/>
-    <w:lsdException w:name="List Table 6 Colorful Accent 5" w:uiPriority="81"/>
-    <w:lsdException w:name="List Table 7 Colorful Accent 5" w:uiPriority="82"/>
-    <w:lsdException w:name="List Table 1 Light Accent 6" w:uiPriority="70"/>
-    <w:lsdException w:name="List Table 2 Accent 6" w:uiPriority="71"/>
-    <w:lsdException w:name="List Table 3 Accent 6" w:uiPriority="72"/>
-    <w:lsdException w:name="List Table 4 Accent 6" w:uiPriority="73"/>
-    <w:lsdException w:name="List Table 5 Dark Accent 6" w:uiPriority="80"/>
-    <w:lsdException w:name="List Table 6 Colorful Accent 6" w:uiPriority="81"/>
-    <w:lsdException w:name="List Table 7 Colorful Accent 6" w:uiPriority="82"/>
+    <w:lsdException w:name="List Paragraph" w:uiPriority="82" w:qFormat="1"/>
+    <w:lsdException w:name="Quote" w:uiPriority="65" w:qFormat="1"/>
+    <w:lsdException w:name="Intense Quote" w:uiPriority="72" w:qFormat="1"/>
+    <w:lsdException w:name="Medium List 2 Accent 1" w:uiPriority="258"/>
+    <w:lsdException w:name="Medium Grid 1 Accent 1" w:uiPriority="259"/>
+    <w:lsdException w:name="Medium Grid 2 Accent 1" w:uiPriority="260"/>
+    <w:lsdException w:name="Medium Grid 3 Accent 1" w:uiPriority="261"/>
+    <w:lsdException w:name="Dark List Accent 1" w:uiPriority="274"/>
+    <w:lsdException w:name="Colorful Shading Accent 1" w:uiPriority="275"/>
+    <w:lsdException w:name="Colorful List Accent 1" w:uiPriority="276"/>
+    <w:lsdException w:name="Colorful Grid Accent 1" w:uiPriority="277"/>
+    <w:lsdException w:name="Light Shading Accent 2" w:uiPriority="150"/>
+    <w:lsdException w:name="Light List Accent 2" w:uiPriority="151"/>
+    <w:lsdException w:name="Light Grid Accent 2" w:uiPriority="152"/>
+    <w:lsdException w:name="Medium Shading 1 Accent 2" w:uiPriority="153"/>
+    <w:lsdException w:name="Medium Shading 2 Accent 2" w:uiPriority="256"/>
+    <w:lsdException w:name="Medium List 1 Accent 2" w:uiPriority="257"/>
+    <w:lsdException w:name="Medium List 2 Accent 2" w:uiPriority="258"/>
+    <w:lsdException w:name="Medium Grid 1 Accent 2" w:uiPriority="259"/>
+    <w:lsdException w:name="Medium Grid 2 Accent 2" w:uiPriority="260"/>
+    <w:lsdException w:name="Medium Grid 3 Accent 2" w:uiPriority="261"/>
+    <w:lsdException w:name="Dark List Accent 2" w:uiPriority="274"/>
+    <w:lsdException w:name="Colorful Shading Accent 2" w:uiPriority="275"/>
+    <w:lsdException w:name="Colorful List Accent 2" w:uiPriority="276"/>
+    <w:lsdException w:name="Colorful Grid Accent 2" w:uiPriority="277"/>
+    <w:lsdException w:name="Light Shading Accent 3" w:uiPriority="150"/>
+    <w:lsdException w:name="Light List Accent 3" w:uiPriority="151"/>
+    <w:lsdException w:name="Light Grid Accent 3" w:uiPriority="152"/>
+    <w:lsdException w:name="Medium Shading 1 Accent 3" w:uiPriority="153"/>
+    <w:lsdException w:name="Medium Shading 2 Accent 3" w:uiPriority="256"/>
+    <w:lsdException w:name="Medium List 1 Accent 3" w:uiPriority="257"/>
+    <w:lsdException w:name="Medium List 2 Accent 3" w:uiPriority="258"/>
+    <w:lsdException w:name="Medium Grid 1 Accent 3" w:uiPriority="259"/>
+    <w:lsdException w:name="Medium Grid 2 Accent 3" w:uiPriority="260"/>
+    <w:lsdException w:name="Medium Grid 3 Accent 3" w:uiPriority="261"/>
+    <w:lsdException w:name="Dark List Accent 3" w:uiPriority="274"/>
+    <w:lsdException w:name="Colorful Shading Accent 3" w:uiPriority="275"/>
+    <w:lsdException w:name="Colorful List Accent 3" w:uiPriority="276"/>
+    <w:lsdException w:name="Colorful Grid Accent 3" w:uiPriority="277"/>
+    <w:lsdException w:name="Light Shading Accent 4" w:uiPriority="150"/>
+    <w:lsdException w:name="Light List Accent 4" w:uiPriority="151"/>
+    <w:lsdException w:name="Light Grid Accent 4" w:uiPriority="152"/>
+    <w:lsdException w:name="Medium Shading 1 Accent 4" w:uiPriority="153"/>
+    <w:lsdException w:name="Medium Shading 2 Accent 4" w:uiPriority="256"/>
+    <w:lsdException w:name="Medium List 1 Accent 4" w:uiPriority="257"/>
+    <w:lsdException w:name="Medium List 2 Accent 4" w:uiPriority="258"/>
+    <w:lsdException w:name="Medium Grid 1 Accent 4" w:uiPriority="259"/>
+    <w:lsdException w:name="Medium Grid 2 Accent 4" w:uiPriority="260"/>
+    <w:lsdException w:name="Medium Grid 3 Accent 4" w:uiPriority="261"/>
+    <w:lsdException w:name="Dark List Accent 4" w:uiPriority="274"/>
+    <w:lsdException w:name="Colorful Shading Accent 4" w:uiPriority="275"/>
+    <w:lsdException w:name="Colorful List Accent 4" w:uiPriority="276"/>
+    <w:lsdException w:name="Colorful Grid Accent 4" w:uiPriority="277"/>
+    <w:lsdException w:name="Light Shading Accent 5" w:uiPriority="150"/>
+    <w:lsdException w:name="Light List Accent 5" w:uiPriority="151"/>
+    <w:lsdException w:name="Light Grid Accent 5" w:uiPriority="152"/>
+    <w:lsdException w:name="Medium Shading 1 Accent 5" w:uiPriority="153"/>
+    <w:lsdException w:name="Medium Shading 2 Accent 5" w:uiPriority="256"/>
+    <w:lsdException w:name="Medium List 1 Accent 5" w:uiPriority="257"/>
+    <w:lsdException w:name="Medium List 2 Accent 5" w:uiPriority="258"/>
+    <w:lsdException w:name="Medium Grid 1 Accent 5" w:uiPriority="259"/>
+    <w:lsdException w:name="Medium Grid 2 Accent 5" w:uiPriority="260"/>
+    <w:lsdException w:name="Medium Grid 3 Accent 5" w:uiPriority="261"/>
+    <w:lsdException w:name="Dark List Accent 5" w:uiPriority="274"/>
+    <w:lsdException w:name="Colorful Shading Accent 5" w:uiPriority="275"/>
+    <w:lsdException w:name="Colorful List Accent 5" w:uiPriority="276"/>
+    <w:lsdException w:name="Colorful Grid Accent 5" w:uiPriority="277"/>
+    <w:lsdException w:name="Light Shading Accent 6" w:uiPriority="150"/>
+    <w:lsdException w:name="Light List Accent 6" w:uiPriority="151"/>
+    <w:lsdException w:name="Light Grid Accent 6" w:uiPriority="152"/>
+    <w:lsdException w:name="Medium Shading 1 Accent 6" w:uiPriority="153"/>
+    <w:lsdException w:name="Medium Shading 2 Accent 6" w:uiPriority="256"/>
+    <w:lsdException w:name="Medium List 1 Accent 6" w:uiPriority="257"/>
+    <w:lsdException w:name="Medium List 2 Accent 6" w:uiPriority="258"/>
+    <w:lsdException w:name="Medium Grid 1 Accent 6" w:uiPriority="259"/>
+    <w:lsdException w:name="Medium Grid 2 Accent 6" w:uiPriority="260"/>
+    <w:lsdException w:name="Medium Grid 3 Accent 6" w:uiPriority="261"/>
+    <w:lsdException w:name="Dark List Accent 6" w:uiPriority="274"/>
+    <w:lsdException w:name="Colorful Shading Accent 6" w:uiPriority="275"/>
+    <w:lsdException w:name="Colorful List Accent 6" w:uiPriority="276"/>
+    <w:lsdException w:name="Colorful Grid Accent 6" w:uiPriority="277"/>
+    <w:lsdException w:name="Subtle Emphasis" w:uiPriority="37" w:qFormat="1"/>
+    <w:lsdException w:name="Intense Emphasis" w:uiPriority="51" w:qFormat="1"/>
+    <w:lsdException w:name="Subtle Reference" w:uiPriority="73" w:qFormat="1"/>
+    <w:lsdException w:name="Intense Reference" w:uiPriority="80" w:qFormat="1"/>
+    <w:lsdException w:name="Book Title" w:uiPriority="81" w:qFormat="1"/>
+    <w:lsdException w:name="Bibliography" w:semiHidden="1" w:uiPriority="85" w:unhideWhenUsed="1"/>
+    <w:lsdException w:name="TOC Heading" w:semiHidden="1" w:uiPriority="87" w:unhideWhenUsed="1" w:qFormat="1"/>
+    <w:lsdException w:name="Plain Table 1" w:uiPriority="101"/>
+    <w:lsdException w:name="Plain Table 2" w:uiPriority="102"/>
+    <w:lsdException w:name="Plain Table 3" w:uiPriority="103"/>
+    <w:lsdException w:name="Plain Table 4" w:uiPriority="104"/>
+    <w:lsdException w:name="Plain Table 5" w:uiPriority="105"/>
+    <w:lsdException w:name="Grid Table Light" w:uiPriority="100"/>
+    <w:lsdException w:name="Grid Table 1 Light" w:uiPriority="112"/>
+    <w:lsdException w:name="Grid Table 2" w:uiPriority="113"/>
+    <w:lsdException w:name="Grid Table 3" w:uiPriority="114"/>
+    <w:lsdException w:name="Grid Table 4" w:uiPriority="115"/>
+    <w:lsdException w:name="Grid Table 5 Dark" w:uiPriority="128"/>
+    <w:lsdException w:name="Grid Table 6 Colorful" w:uiPriority="129"/>
+    <w:lsdException w:name="Grid Table 7 Colorful" w:uiPriority="130"/>
+    <w:lsdException w:name="Grid Table 1 Light Accent 1" w:uiPriority="112"/>
+    <w:lsdException w:name="Grid Table 2 Accent 1" w:uiPriority="113"/>
+    <w:lsdException w:name="Grid Table 3 Accent 1" w:uiPriority="114"/>
+    <w:lsdException w:name="Grid Table 4 Accent 1" w:uiPriority="115"/>
+    <w:lsdException w:name="Grid Table 5 Dark Accent 1" w:uiPriority="128"/>
+    <w:lsdException w:name="Grid Table 6 Colorful Accent 1" w:uiPriority="129"/>
+    <w:lsdException w:name="Grid Table 7 Colorful Accent 1" w:uiPriority="130"/>
+    <w:lsdException w:name="Grid Table 1 Light Accent 2" w:uiPriority="112"/>
+    <w:lsdException w:name="Grid Table 2 Accent 2" w:uiPriority="113"/>
+    <w:lsdException w:name="Grid Table 3 Accent 2" w:uiPriority="114"/>
+    <w:lsdException w:name="Grid Table 4 Accent 2" w:uiPriority="115"/>
+    <w:lsdException w:name="Grid Table 5 Dark Accent 2" w:uiPriority="128"/>
+    <w:lsdException w:name="Grid Table 6 Colorful Accent 2" w:uiPriority="129"/>
+    <w:lsdException w:name="Grid Table 7 Colorful Accent 2" w:uiPriority="130"/>
+    <w:lsdException w:name="Grid Table 1 Light Accent 3" w:uiPriority="112"/>
+    <w:lsdException w:name="Grid Table 2 Accent 3" w:uiPriority="113"/>
+    <w:lsdException w:name="Grid Table 3 Accent 3" w:uiPriority="114"/>
+    <w:lsdException w:name="Grid Table 4 Accent 3" w:uiPriority="115"/>
+    <w:lsdException w:name="Grid Table 5 Dark Accent 3" w:uiPriority="128"/>
+    <w:lsdException w:name="Grid Table 6 Colorful Accent 3" w:uiPriority="129"/>
+    <w:lsdException w:name="Grid Table 7 Colorful Accent 3" w:uiPriority="130"/>
+    <w:lsdException w:name="Grid Table 1 Light Accent 4" w:uiPriority="112"/>
+    <w:lsdException w:name="Grid Table 2 Accent 4" w:uiPriority="113"/>
+    <w:lsdException w:name="Grid Table 3 Accent 4" w:uiPriority="114"/>
+    <w:lsdException w:name="Grid Table 4 Accent 4" w:uiPriority="115"/>
+    <w:lsdException w:name="Grid Table 5 Dark Accent 4" w:uiPriority="128"/>
+    <w:lsdException w:name="Grid Table 6 Colorful Accent 4" w:uiPriority="129"/>
+    <w:lsdException w:name="Grid Table 7 Colorful Accent 4" w:uiPriority="130"/>
+    <w:lsdException w:name="Grid Table 1 Light Accent 5" w:uiPriority="112"/>
+    <w:lsdException w:name="Grid Table 2 Accent 5" w:uiPriority="113"/>
+    <w:lsdException w:name="Grid Table 3 Accent 5" w:uiPriority="114"/>
+    <w:lsdException w:name="Grid Table 4 Accent 5" w:uiPriority="115"/>
+    <w:lsdException w:name="Grid Table 5 Dark Accent 5" w:uiPriority="128"/>
+    <w:lsdException w:name="Grid Table 6 Colorful Accent 5" w:uiPriority="129"/>
+    <w:lsdException w:name="Grid Table 7 Colorful Accent 5" w:uiPriority="130"/>
+    <w:lsdException w:name="Grid Table 1 Light Accent 6" w:uiPriority="112"/>
+    <w:lsdException w:name="Grid Table 2 Accent 6" w:uiPriority="113"/>
+    <w:lsdException w:name="Grid Table 3 Accent 6" w:uiPriority="114"/>
+    <w:lsdException w:name="Grid Table 4 Accent 6" w:uiPriority="115"/>
+    <w:lsdException w:name="Grid Table 5 Dark Accent 6" w:uiPriority="128"/>
+    <w:lsdException w:name="Grid Table 6 Colorful Accent 6" w:uiPriority="129"/>
+    <w:lsdException w:name="Grid Table 7 Colorful Accent 6" w:uiPriority="130"/>
+    <w:lsdException w:name="List Table 1 Light" w:uiPriority="112"/>
+    <w:lsdException w:name="List Table 2" w:uiPriority="113"/>
+    <w:lsdException w:name="List Table 3" w:uiPriority="114"/>
+    <w:lsdException w:name="List Table 4" w:uiPriority="115"/>
+    <w:lsdException w:name="List Table 5 Dark" w:uiPriority="128"/>
+    <w:lsdException w:name="List Table 6 Colorful" w:uiPriority="129"/>
+    <w:lsdException w:name="List Table 7 Colorful" w:uiPriority="130"/>
+    <w:lsdException w:name="List Table 1 Light Accent 1" w:uiPriority="112"/>
+    <w:lsdException w:name="List Table 2 Accent 1" w:uiPriority="113"/>
+    <w:lsdException w:name="List Table 3 Accent 1" w:uiPriority="114"/>
+    <w:lsdException w:name="List Table 4 Accent 1" w:uiPriority="115"/>
+    <w:lsdException w:name="List Table 5 Dark Accent 1" w:uiPriority="128"/>
+    <w:lsdException w:name="List Table 6 Colorful Accent 1" w:uiPriority="129"/>
+    <w:lsdException w:name="List Table 7 Colorful Accent 1" w:uiPriority="130"/>
+    <w:lsdException w:name="List Table 1 Light Accent 2" w:uiPriority="112"/>
+    <w:lsdException w:name="List Table 2 Accent 2" w:uiPriority="113"/>
+    <w:lsdException w:name="List Table 3 Accent 2" w:uiPriority="114"/>
+    <w:lsdException w:name="List Table 4 Accent 2" w:uiPriority="115"/>
+    <w:lsdException w:name="List Table 5 Dark Accent 2" w:uiPriority="128"/>
+    <w:lsdException w:name="List Table 6 Colorful Accent 2" w:uiPriority="129"/>
+    <w:lsdException w:name="List Table 7 Colorful Accent 2" w:uiPriority="130"/>
+    <w:lsdException w:name="List Table 1 Light Accent 3" w:uiPriority="112"/>
+    <w:lsdException w:name="List Table 2 Accent 3" w:uiPriority="113"/>
+    <w:lsdException w:name="List Table 3 Accent 3" w:uiPriority="114"/>
+    <w:lsdException w:name="List Table 4 Accent 3" w:uiPriority="115"/>
+    <w:lsdException w:name="List Table 5 Dark Accent 3" w:uiPriority="128"/>
+    <w:lsdException w:name="List Table 6 Colorful Accent 3" w:uiPriority="129"/>
+    <w:lsdException w:name="List Table 7 Colorful Accent 3" w:uiPriority="130"/>
+    <w:lsdException w:name="List Table 1 Light Accent 4" w:uiPriority="112"/>
+    <w:lsdException w:name="List Table 2 Accent 4" w:uiPriority="113"/>
+    <w:lsdException w:name="List Table 3 Accent 4" w:uiPriority="114"/>
+    <w:lsdException w:name="List Table 4 Accent 4" w:uiPriority="115"/>
+    <w:lsdException w:name="List Table 5 Dark Accent 4" w:uiPriority="128"/>
+    <w:lsdException w:name="List Table 6 Colorful Accent 4" w:uiPriority="129"/>
+    <w:lsdException w:name="List Table 7 Colorful Accent 4" w:uiPriority="130"/>
+    <w:lsdException w:name="List Table 1 Light Accent 5" w:uiPriority="112"/>
+    <w:lsdException w:name="List Table 2 Accent 5" w:uiPriority="113"/>
+    <w:lsdException w:name="List Table 3 Accent 5" w:uiPriority="114"/>
+    <w:lsdException w:name="List Table 4 Accent 5" w:uiPriority="115"/>
+    <w:lsdException w:name="List Table 5 Dark Accent 5" w:uiPriority="128"/>
+    <w:lsdException w:name="List Table 6 Colorful Accent 5" w:uiPriority="129"/>
+    <w:lsdException w:name="List Table 7 Colorful Accent 5" w:uiPriority="130"/>
+    <w:lsdException w:name="List Table 1 Light Accent 6" w:uiPriority="112"/>
+    <w:lsdException w:name="List Table 2 Accent 6" w:uiPriority="113"/>
+    <w:lsdException w:name="List Table 3 Accent 6" w:uiPriority="114"/>
+    <w:lsdException w:name="List Table 4 Accent 6" w:uiPriority="115"/>
+    <w:lsdException w:name="List Table 5 Dark Accent 6" w:uiPriority="128"/>
+    <w:lsdException w:name="List Table 6 Colorful Accent 6" w:uiPriority="129"/>
+    <w:lsdException w:name="List Table 7 Colorful Accent 6" w:uiPriority="130"/>
     <w:lsdException w:name="Mention" w:semiHidden="1" w:unhideWhenUsed="1"/>
     <w:lsdException w:name="Smart Hyperlink" w:semiHidden="1" w:unhideWhenUsed="1"/>
     <w:lsdException w:name="Hashtag" w:semiHidden="1" w:unhideWhenUsed="1"/>

</xml_diff>

<commit_message>
[docs] subgroup2 add UC5 to UC schema
</commit_message>
<xml_diff>
--- a/subgroup2/sub2_UseCaseSchema.docx
+++ b/subgroup2/sub2_UseCaseSchema.docx
@@ -4369,33 +4369,6 @@
                 <w:lang w:eastAsia="ko-KR"/>
               </w:rPr>
             </w:pPr>
-            <w:r>
-              <w:rPr>
-                <w:rFonts w:eastAsiaTheme="minorHAnsi" w:cs="굴림"/>
-                <w:sz w:val="22"/>
-                <w:szCs w:val="22"/>
-                <w:lang w:eastAsia="ko-KR"/>
-              </w:rPr>
-              <w:t>캘린더</w:t>
-            </w:r>
-            <w:r>
-              <w:rPr>
-                <w:rFonts w:eastAsiaTheme="minorHAnsi" w:cs="굴림"/>
-                <w:sz w:val="22"/>
-                <w:szCs w:val="22"/>
-                <w:lang w:eastAsia="ko-KR"/>
-              </w:rPr>
-              <w:t xml:space="preserve"> </w:t>
-            </w:r>
-            <w:r>
-              <w:rPr>
-                <w:rFonts w:eastAsiaTheme="minorHAnsi" w:cs="굴림"/>
-                <w:sz w:val="22"/>
-                <w:szCs w:val="22"/>
-                <w:lang w:eastAsia="ko-KR"/>
-              </w:rPr>
-              <w:t>버튼</w:t>
-            </w:r>
           </w:p>
         </w:tc>
       </w:tr>
@@ -5376,77 +5349,17 @@
                 <w:szCs w:val="22"/>
                 <w:lang w:eastAsia="ko-KR"/>
               </w:rPr>
-              <w:t>캘린더</w:t>
-            </w:r>
-            <w:r>
-              <w:rPr>
-                <w:rFonts w:eastAsiaTheme="minorHAnsi" w:cs="Arial" w:hint="eastAsia"/>
-                <w:color w:val="000000"/>
-                <w:sz w:val="22"/>
-                <w:szCs w:val="22"/>
-                <w:lang w:eastAsia="ko-KR"/>
-              </w:rPr>
-              <w:t xml:space="preserve"> </w:t>
-            </w:r>
-            <w:r>
-              <w:rPr>
-                <w:rFonts w:eastAsiaTheme="minorHAnsi" w:cs="Arial" w:hint="eastAsia"/>
-                <w:color w:val="000000"/>
-                <w:sz w:val="22"/>
-                <w:szCs w:val="22"/>
-                <w:lang w:eastAsia="ko-KR"/>
-              </w:rPr>
-              <w:t>버튼을</w:t>
-            </w:r>
-            <w:r>
-              <w:rPr>
-                <w:rFonts w:eastAsiaTheme="minorHAnsi" w:cs="Arial" w:hint="eastAsia"/>
-                <w:color w:val="000000"/>
-                <w:sz w:val="22"/>
-                <w:szCs w:val="22"/>
-                <w:lang w:eastAsia="ko-KR"/>
-              </w:rPr>
-              <w:t xml:space="preserve"> </w:t>
-            </w:r>
-            <w:r>
-              <w:rPr>
-                <w:rFonts w:eastAsiaTheme="minorHAnsi" w:cs="Arial" w:hint="eastAsia"/>
-                <w:color w:val="000000"/>
-                <w:sz w:val="22"/>
-                <w:szCs w:val="22"/>
-                <w:lang w:eastAsia="ko-KR"/>
-              </w:rPr>
-              <w:t>이용하여</w:t>
-            </w:r>
-            <w:r>
-              <w:rPr>
-                <w:rFonts w:eastAsiaTheme="minorHAnsi" w:cs="Arial" w:hint="eastAsia"/>
-                <w:color w:val="000000"/>
-                <w:sz w:val="22"/>
-                <w:szCs w:val="22"/>
-                <w:lang w:eastAsia="ko-KR"/>
-              </w:rPr>
-              <w:t xml:space="preserve"> </w:t>
-            </w:r>
-            <w:r>
-              <w:rPr>
-                <w:rFonts w:eastAsiaTheme="minorHAnsi" w:cs="Arial" w:hint="eastAsia"/>
-                <w:color w:val="000000"/>
-                <w:sz w:val="22"/>
-                <w:szCs w:val="22"/>
-                <w:lang w:eastAsia="ko-KR"/>
-              </w:rPr>
-              <w:t>관리할</w:t>
-            </w:r>
-            <w:r>
-              <w:rPr>
-                <w:rFonts w:eastAsiaTheme="minorHAnsi" w:cs="Arial" w:hint="eastAsia"/>
-                <w:color w:val="000000"/>
-                <w:sz w:val="22"/>
-                <w:szCs w:val="22"/>
-                <w:lang w:eastAsia="ko-KR"/>
-              </w:rPr>
-              <w:t xml:space="preserve"> </w:t>
+              <w:t>D</w:t>
+            </w:r>
+            <w:r>
+              <w:rPr>
+                <w:rFonts w:eastAsiaTheme="minorHAnsi" w:cs="Arial"/>
+                <w:color w:val="000000"/>
+                <w:sz w:val="22"/>
+                <w:szCs w:val="22"/>
+                <w:lang w:eastAsia="ko-KR"/>
+              </w:rPr>
+              <w:t xml:space="preserve">ate Picker(UC-5) </w:t>
             </w:r>
             <w:r>
               <w:rPr>
@@ -7392,6 +7305,7 @@
               </w:rPr>
               <w:t>’</w:t>
             </w:r>
+            <w:proofErr w:type="spellStart"/>
             <w:r>
               <w:rPr>
                 <w:rFonts w:eastAsiaTheme="minorHAnsi" w:cs="Arial" w:hint="eastAsia"/>
@@ -7402,6 +7316,7 @@
               </w:rPr>
               <w:t>으로</w:t>
             </w:r>
+            <w:proofErr w:type="spellEnd"/>
             <w:r>
               <w:rPr>
                 <w:rFonts w:eastAsiaTheme="minorHAnsi" w:cs="Arial" w:hint="eastAsia"/>
@@ -7890,6 +7805,7 @@
               </w:rPr>
               <w:t>’</w:t>
             </w:r>
+            <w:proofErr w:type="spellStart"/>
             <w:r>
               <w:rPr>
                 <w:rFonts w:eastAsiaTheme="minorHAnsi" w:cs="Arial" w:hint="eastAsia"/>
@@ -7900,6 +7816,7 @@
               </w:rPr>
               <w:t>으로</w:t>
             </w:r>
+            <w:proofErr w:type="spellEnd"/>
             <w:r>
               <w:rPr>
                 <w:rFonts w:eastAsiaTheme="minorHAnsi" w:cs="Arial" w:hint="eastAsia"/>
@@ -7972,7 +7889,6 @@
                 <w:sz w:val="22"/>
                 <w:szCs w:val="22"/>
               </w:rPr>
-              <w:lastRenderedPageBreak/>
               <w:t>→</w:t>
             </w:r>
           </w:p>
@@ -8128,6 +8044,7 @@
                 <w:szCs w:val="22"/>
                 <w:lang w:eastAsia="ko-KR"/>
               </w:rPr>
+              <w:lastRenderedPageBreak/>
               <w:t>←</w:t>
             </w:r>
           </w:p>
@@ -10194,34 +10111,7 @@
                 <w:szCs w:val="22"/>
                 <w:lang w:eastAsia="ko-KR"/>
               </w:rPr>
-              <w:t>캘린더</w:t>
-            </w:r>
-            <w:r>
-              <w:rPr>
-                <w:rFonts w:eastAsiaTheme="minorHAnsi" w:cs="굴림"/>
-                <w:sz w:val="22"/>
-                <w:szCs w:val="22"/>
-                <w:lang w:eastAsia="ko-KR"/>
-              </w:rPr>
-              <w:t xml:space="preserve"> </w:t>
-            </w:r>
-            <w:r>
-              <w:rPr>
-                <w:rFonts w:eastAsiaTheme="minorHAnsi" w:cs="굴림"/>
-                <w:sz w:val="22"/>
-                <w:szCs w:val="22"/>
-                <w:lang w:eastAsia="ko-KR"/>
-              </w:rPr>
-              <w:t>버튼</w:t>
-            </w:r>
-            <w:r>
-              <w:rPr>
-                <w:rFonts w:eastAsiaTheme="minorHAnsi" w:cs="굴림"/>
-                <w:sz w:val="22"/>
-                <w:szCs w:val="22"/>
-                <w:lang w:eastAsia="ko-KR"/>
-              </w:rPr>
-              <w:t>, (</w:t>
+              <w:t>(</w:t>
             </w:r>
             <w:r>
               <w:rPr>
@@ -11709,7 +11599,7 @@
               <w:bottom w:val="single" w:sz="6" w:space="0" w:color="000000"/>
               <w:right w:val="single" w:sz="6" w:space="0" w:color="000000"/>
             </w:tcBorders>
-            <w:shd w:val="clear" w:color="auto" w:fill="F2F2F2"/>
+            <w:shd w:val="clear" w:color="auto" w:fill="auto"/>
             <w:tcMar>
               <w:top w:w="60" w:type="dxa"/>
               <w:left w:w="60" w:type="dxa"/>
@@ -11724,6 +11614,301 @@
               <w:jc w:val="center"/>
               <w:rPr>
                 <w:rFonts w:eastAsiaTheme="minorHAnsi" w:cs="굴림"/>
+                <w:sz w:val="22"/>
+                <w:szCs w:val="22"/>
+                <w:lang w:eastAsia="ko-KR"/>
+              </w:rPr>
+            </w:pPr>
+            <w:r>
+              <w:rPr>
+                <w:rFonts w:eastAsiaTheme="minorHAnsi" w:cs="Arial"/>
+                <w:color w:val="000000"/>
+                <w:sz w:val="22"/>
+                <w:szCs w:val="22"/>
+              </w:rPr>
+              <w:t>→</w:t>
+            </w:r>
+          </w:p>
+        </w:tc>
+        <w:tc>
+          <w:tcPr>
+            <w:tcW w:w="6466" w:type="dxa"/>
+            <w:tcBorders>
+              <w:top w:val="single" w:sz="6" w:space="0" w:color="000000"/>
+              <w:left w:val="single" w:sz="6" w:space="0" w:color="000000"/>
+              <w:bottom w:val="single" w:sz="6" w:space="0" w:color="000000"/>
+              <w:right w:val="single" w:sz="6" w:space="0" w:color="000000"/>
+            </w:tcBorders>
+            <w:shd w:val="clear" w:color="auto" w:fill="auto"/>
+            <w:tcMar>
+              <w:top w:w="60" w:type="dxa"/>
+              <w:left w:w="60" w:type="dxa"/>
+              <w:bottom w:w="60" w:type="dxa"/>
+              <w:right w:w="60" w:type="dxa"/>
+            </w:tcMar>
+            <w:vAlign w:val="center"/>
+            <w:hideMark/>
+          </w:tcPr>
+          <w:p>
+            <w:pPr>
+              <w:rPr>
+                <w:rFonts w:eastAsiaTheme="minorHAnsi" w:cs="굴림"/>
+                <w:sz w:val="22"/>
+                <w:szCs w:val="22"/>
+                <w:lang w:eastAsia="ko-KR"/>
+              </w:rPr>
+            </w:pPr>
+            <w:r>
+              <w:rPr>
+                <w:rFonts w:eastAsiaTheme="minorHAnsi" w:cs="Arial"/>
+                <w:color w:val="000000"/>
+                <w:sz w:val="22"/>
+                <w:szCs w:val="22"/>
+                <w:lang w:eastAsia="ko-KR"/>
+              </w:rPr>
+              <w:t>3</w:t>
+            </w:r>
+            <w:r>
+              <w:rPr>
+                <w:rFonts w:eastAsiaTheme="minorHAnsi" w:cs="Arial"/>
+                <w:color w:val="000000"/>
+                <w:sz w:val="22"/>
+                <w:szCs w:val="22"/>
+                <w:lang w:eastAsia="ko-KR"/>
+              </w:rPr>
+              <w:t xml:space="preserve">. </w:t>
+            </w:r>
+            <w:r>
+              <w:rPr>
+                <w:rFonts w:eastAsiaTheme="minorHAnsi" w:cs="Arial"/>
+                <w:color w:val="000000"/>
+                <w:sz w:val="22"/>
+                <w:szCs w:val="22"/>
+                <w:lang w:eastAsia="ko-KR"/>
+              </w:rPr>
+              <w:t>중앙대</w:t>
+            </w:r>
+            <w:r>
+              <w:rPr>
+                <w:rFonts w:eastAsiaTheme="minorHAnsi" w:cs="Arial"/>
+                <w:color w:val="000000"/>
+                <w:sz w:val="22"/>
+                <w:szCs w:val="22"/>
+                <w:lang w:eastAsia="ko-KR"/>
+              </w:rPr>
+              <w:t xml:space="preserve"> </w:t>
+            </w:r>
+            <w:r>
+              <w:rPr>
+                <w:rFonts w:eastAsiaTheme="minorHAnsi" w:cs="Arial"/>
+                <w:color w:val="000000"/>
+                <w:sz w:val="22"/>
+                <w:szCs w:val="22"/>
+                <w:lang w:eastAsia="ko-KR"/>
+              </w:rPr>
+              <w:t>내</w:t>
+            </w:r>
+            <w:r>
+              <w:rPr>
+                <w:rFonts w:eastAsiaTheme="minorHAnsi" w:cs="Arial"/>
+                <w:color w:val="000000"/>
+                <w:sz w:val="22"/>
+                <w:szCs w:val="22"/>
+                <w:lang w:eastAsia="ko-KR"/>
+              </w:rPr>
+              <w:t xml:space="preserve"> </w:t>
+            </w:r>
+            <w:r>
+              <w:rPr>
+                <w:rFonts w:eastAsiaTheme="minorHAnsi" w:cs="Arial"/>
+                <w:color w:val="000000"/>
+                <w:sz w:val="22"/>
+                <w:szCs w:val="22"/>
+                <w:lang w:eastAsia="ko-KR"/>
+              </w:rPr>
+              <w:t>학식</w:t>
+            </w:r>
+            <w:r>
+              <w:rPr>
+                <w:rFonts w:eastAsiaTheme="minorHAnsi" w:cs="Arial"/>
+                <w:color w:val="000000"/>
+                <w:sz w:val="22"/>
+                <w:szCs w:val="22"/>
+                <w:lang w:eastAsia="ko-KR"/>
+              </w:rPr>
+              <w:t xml:space="preserve"> </w:t>
+            </w:r>
+            <w:r>
+              <w:rPr>
+                <w:rFonts w:eastAsiaTheme="minorHAnsi" w:cs="Arial"/>
+                <w:color w:val="000000"/>
+                <w:sz w:val="22"/>
+                <w:szCs w:val="22"/>
+                <w:lang w:eastAsia="ko-KR"/>
+              </w:rPr>
+              <w:t>전체</w:t>
+            </w:r>
+            <w:r>
+              <w:rPr>
+                <w:rFonts w:eastAsiaTheme="minorHAnsi" w:cs="Arial"/>
+                <w:color w:val="000000"/>
+                <w:sz w:val="22"/>
+                <w:szCs w:val="22"/>
+                <w:lang w:eastAsia="ko-KR"/>
+              </w:rPr>
+              <w:t xml:space="preserve"> </w:t>
+            </w:r>
+            <w:r>
+              <w:rPr>
+                <w:rFonts w:eastAsiaTheme="minorHAnsi" w:cs="Arial"/>
+                <w:color w:val="000000"/>
+                <w:sz w:val="22"/>
+                <w:szCs w:val="22"/>
+                <w:lang w:eastAsia="ko-KR"/>
+              </w:rPr>
+              <w:t>관리자</w:t>
+            </w:r>
+            <w:r>
+              <w:rPr>
+                <w:rFonts w:eastAsiaTheme="minorHAnsi" w:cs="Arial" w:hint="eastAsia"/>
+                <w:color w:val="000000"/>
+                <w:sz w:val="22"/>
+                <w:szCs w:val="22"/>
+                <w:lang w:eastAsia="ko-KR"/>
+              </w:rPr>
+              <w:t>는</w:t>
+            </w:r>
+            <w:r>
+              <w:rPr>
+                <w:rFonts w:eastAsiaTheme="minorHAnsi" w:cs="Arial" w:hint="eastAsia"/>
+                <w:color w:val="000000"/>
+                <w:sz w:val="22"/>
+                <w:szCs w:val="22"/>
+                <w:lang w:eastAsia="ko-KR"/>
+              </w:rPr>
+              <w:t xml:space="preserve"> </w:t>
+            </w:r>
+            <w:r>
+              <w:rPr>
+                <w:rFonts w:eastAsiaTheme="minorHAnsi" w:cs="Arial" w:hint="eastAsia"/>
+                <w:color w:val="000000"/>
+                <w:sz w:val="22"/>
+                <w:szCs w:val="22"/>
+                <w:lang w:eastAsia="ko-KR"/>
+              </w:rPr>
+              <w:t>자료를</w:t>
+            </w:r>
+            <w:r>
+              <w:rPr>
+                <w:rFonts w:eastAsiaTheme="minorHAnsi" w:cs="Arial" w:hint="eastAsia"/>
+                <w:color w:val="000000"/>
+                <w:sz w:val="22"/>
+                <w:szCs w:val="22"/>
+                <w:lang w:eastAsia="ko-KR"/>
+              </w:rPr>
+              <w:t xml:space="preserve"> </w:t>
+            </w:r>
+            <w:r>
+              <w:rPr>
+                <w:rFonts w:eastAsiaTheme="minorHAnsi" w:cs="Arial" w:hint="eastAsia"/>
+                <w:color w:val="000000"/>
+                <w:sz w:val="22"/>
+                <w:szCs w:val="22"/>
+                <w:lang w:eastAsia="ko-KR"/>
+              </w:rPr>
+              <w:t>조회할</w:t>
+            </w:r>
+            <w:r>
+              <w:rPr>
+                <w:rFonts w:eastAsiaTheme="minorHAnsi" w:cs="Arial" w:hint="eastAsia"/>
+                <w:color w:val="000000"/>
+                <w:sz w:val="22"/>
+                <w:szCs w:val="22"/>
+                <w:lang w:eastAsia="ko-KR"/>
+              </w:rPr>
+              <w:t xml:space="preserve"> </w:t>
+            </w:r>
+            <w:r>
+              <w:rPr>
+                <w:rFonts w:eastAsiaTheme="minorHAnsi" w:cs="Arial"/>
+                <w:color w:val="000000"/>
+                <w:sz w:val="22"/>
+                <w:szCs w:val="22"/>
+                <w:lang w:eastAsia="ko-KR"/>
+              </w:rPr>
+              <w:t>Date Picker(UC-5)</w:t>
+            </w:r>
+            <w:r>
+              <w:rPr>
+                <w:rFonts w:eastAsiaTheme="minorHAnsi" w:cs="Arial" w:hint="eastAsia"/>
+                <w:color w:val="000000"/>
+                <w:sz w:val="22"/>
+                <w:szCs w:val="22"/>
+                <w:lang w:eastAsia="ko-KR"/>
+              </w:rPr>
+              <w:t>날짜를</w:t>
+            </w:r>
+            <w:r>
+              <w:rPr>
+                <w:rFonts w:eastAsiaTheme="minorHAnsi" w:cs="Arial" w:hint="eastAsia"/>
+                <w:color w:val="000000"/>
+                <w:sz w:val="22"/>
+                <w:szCs w:val="22"/>
+                <w:lang w:eastAsia="ko-KR"/>
+              </w:rPr>
+              <w:t xml:space="preserve"> </w:t>
+            </w:r>
+            <w:r>
+              <w:rPr>
+                <w:rFonts w:eastAsiaTheme="minorHAnsi" w:cs="Arial" w:hint="eastAsia"/>
+                <w:color w:val="000000"/>
+                <w:sz w:val="22"/>
+                <w:szCs w:val="22"/>
+                <w:lang w:eastAsia="ko-KR"/>
+              </w:rPr>
+              <w:t>선택한다</w:t>
+            </w:r>
+            <w:r>
+              <w:rPr>
+                <w:rFonts w:eastAsiaTheme="minorHAnsi" w:cs="Arial" w:hint="eastAsia"/>
+                <w:color w:val="000000"/>
+                <w:sz w:val="22"/>
+                <w:szCs w:val="22"/>
+                <w:lang w:eastAsia="ko-KR"/>
+              </w:rPr>
+              <w:t>.</w:t>
+            </w:r>
+          </w:p>
+        </w:tc>
+      </w:tr>
+      <w:tr>
+        <w:trPr>
+          <w:trHeight w:val="345"/>
+        </w:trPr>
+        <w:tc>
+          <w:tcPr>
+            <w:tcW w:w="2544" w:type="dxa"/>
+            <w:tcBorders>
+              <w:top w:val="single" w:sz="6" w:space="0" w:color="000000"/>
+              <w:left w:val="single" w:sz="6" w:space="0" w:color="000000"/>
+              <w:bottom w:val="single" w:sz="6" w:space="0" w:color="000000"/>
+              <w:right w:val="single" w:sz="6" w:space="0" w:color="000000"/>
+            </w:tcBorders>
+            <w:shd w:val="clear" w:color="auto" w:fill="F2F2F2"/>
+            <w:tcMar>
+              <w:top w:w="60" w:type="dxa"/>
+              <w:left w:w="60" w:type="dxa"/>
+              <w:bottom w:w="60" w:type="dxa"/>
+              <w:right w:w="60" w:type="dxa"/>
+            </w:tcMar>
+            <w:vAlign w:val="center"/>
+          </w:tcPr>
+          <w:p>
+            <w:pPr>
+              <w:jc w:val="center"/>
+              <w:rPr>
+                <w:rFonts w:eastAsiaTheme="minorHAnsi" w:cs="Arial"/>
+                <w:color w:val="000000"/>
                 <w:sz w:val="22"/>
                 <w:szCs w:val="22"/>
                 <w:lang w:eastAsia="ko-KR"/>
@@ -11758,12 +11943,12 @@
               <w:right w:w="60" w:type="dxa"/>
             </w:tcMar>
             <w:vAlign w:val="center"/>
-            <w:hideMark/>
           </w:tcPr>
           <w:p>
             <w:pPr>
               <w:rPr>
-                <w:rFonts w:eastAsiaTheme="minorHAnsi" w:cs="굴림"/>
+                <w:rFonts w:eastAsiaTheme="minorHAnsi" w:cs="Arial"/>
+                <w:color w:val="000000"/>
                 <w:sz w:val="22"/>
                 <w:szCs w:val="22"/>
                 <w:lang w:eastAsia="ko-KR"/>
@@ -11771,13 +11956,23 @@
             </w:pPr>
             <w:r>
               <w:rPr>
-                <w:rFonts w:eastAsiaTheme="minorHAnsi" w:cs="Arial"/>
-                <w:color w:val="000000"/>
-                <w:sz w:val="22"/>
-                <w:szCs w:val="22"/>
-                <w:lang w:eastAsia="ko-KR"/>
-              </w:rPr>
-              <w:t xml:space="preserve">3. </w:t>
+                <w:rFonts w:eastAsiaTheme="minorHAnsi" w:cs="Arial" w:hint="eastAsia"/>
+                <w:color w:val="000000"/>
+                <w:sz w:val="22"/>
+                <w:szCs w:val="22"/>
+                <w:lang w:eastAsia="ko-KR"/>
+              </w:rPr>
+              <w:t>4</w:t>
+            </w:r>
+            <w:r>
+              <w:rPr>
+                <w:rFonts w:eastAsiaTheme="minorHAnsi" w:cs="Arial"/>
+                <w:color w:val="000000"/>
+                <w:sz w:val="22"/>
+                <w:szCs w:val="22"/>
+                <w:lang w:eastAsia="ko-KR"/>
+              </w:rPr>
+              <w:t xml:space="preserve">. </w:t>
             </w:r>
             <w:r>
               <w:rPr>
@@ -11831,14 +12026,15 @@
             </w:r>
             <w:r>
               <w:rPr>
-                <w:rFonts w:eastAsiaTheme="minorHAnsi" w:cs="Arial"/>
-                <w:color w:val="000000"/>
-                <w:sz w:val="22"/>
-                <w:szCs w:val="22"/>
-                <w:lang w:eastAsia="ko-KR"/>
-              </w:rPr>
-              <w:t xml:space="preserve"> </w:t>
-            </w:r>
+                <w:rFonts w:eastAsiaTheme="minorHAnsi" w:cs="Arial" w:hint="eastAsia"/>
+                <w:color w:val="000000"/>
+                <w:sz w:val="22"/>
+                <w:szCs w:val="22"/>
+                <w:lang w:eastAsia="ko-KR"/>
+              </w:rPr>
+              <w:t xml:space="preserve"> </w:t>
+            </w:r>
+            <w:proofErr w:type="spellStart"/>
             <w:r>
               <w:rPr>
                 <w:rFonts w:eastAsiaTheme="minorHAnsi" w:cs="Arial"/>
@@ -11849,6 +12045,7 @@
               </w:rPr>
               <w:t>학식당</w:t>
             </w:r>
+            <w:proofErr w:type="spellEnd"/>
             <w:r>
               <w:rPr>
                 <w:rFonts w:eastAsiaTheme="minorHAnsi" w:cs="Arial"/>
@@ -12019,6 +12216,7 @@
               </w:rPr>
               <w:t xml:space="preserve"> </w:t>
             </w:r>
+            <w:proofErr w:type="spellStart"/>
             <w:r>
               <w:rPr>
                 <w:rFonts w:eastAsiaTheme="minorHAnsi" w:cs="Arial"/>
@@ -12029,6 +12227,7 @@
               </w:rPr>
               <w:t>트랜젝션을</w:t>
             </w:r>
+            <w:proofErr w:type="spellEnd"/>
             <w:r>
               <w:rPr>
                 <w:rFonts w:eastAsiaTheme="minorHAnsi" w:cs="Arial"/>
@@ -12222,7 +12421,17 @@
                 <w:szCs w:val="22"/>
                 <w:lang w:eastAsia="ko-KR"/>
               </w:rPr>
-              <w:t xml:space="preserve">4. </w:t>
+              <w:t>5</w:t>
+            </w:r>
+            <w:r>
+              <w:rPr>
+                <w:rFonts w:eastAsiaTheme="minorHAnsi" w:cs="Arial"/>
+                <w:color w:val="000000"/>
+                <w:sz w:val="22"/>
+                <w:szCs w:val="22"/>
+                <w:lang w:eastAsia="ko-KR"/>
+              </w:rPr>
+              <w:t xml:space="preserve">. </w:t>
             </w:r>
             <w:r>
               <w:rPr>
@@ -12588,7 +12797,17 @@
                 <w:szCs w:val="22"/>
                 <w:lang w:eastAsia="ko-KR"/>
               </w:rPr>
-              <w:t xml:space="preserve">5. </w:t>
+              <w:t>6</w:t>
+            </w:r>
+            <w:r>
+              <w:rPr>
+                <w:rFonts w:eastAsiaTheme="minorHAnsi" w:cs="Arial"/>
+                <w:color w:val="000000"/>
+                <w:sz w:val="22"/>
+                <w:szCs w:val="22"/>
+                <w:lang w:eastAsia="ko-KR"/>
+              </w:rPr>
+              <w:t xml:space="preserve">. </w:t>
             </w:r>
             <w:r>
               <w:rPr>
@@ -12690,6 +12909,7 @@
               </w:rPr>
               <w:t xml:space="preserve"> </w:t>
             </w:r>
+            <w:proofErr w:type="spellStart"/>
             <w:r>
               <w:rPr>
                 <w:rFonts w:eastAsiaTheme="minorHAnsi" w:cs="Arial"/>
@@ -12700,6 +12920,7 @@
               </w:rPr>
               <w:t>트랜젝션만을</w:t>
             </w:r>
+            <w:proofErr w:type="spellEnd"/>
             <w:r>
               <w:rPr>
                 <w:rFonts w:eastAsiaTheme="minorHAnsi" w:cs="Arial"/>
@@ -15620,6 +15841,7 @@
               </w:rPr>
               <w:t xml:space="preserve">*0.8 - </w:t>
             </w:r>
+            <w:proofErr w:type="spellStart"/>
             <w:r>
               <w:rPr>
                 <w:rFonts w:eastAsiaTheme="minorHAnsi" w:cs="Arial"/>
@@ -15630,6 +15852,7 @@
               </w:rPr>
               <w:t>남은재고</w:t>
             </w:r>
+            <w:proofErr w:type="spellEnd"/>
             <w:r>
               <w:rPr>
                 <w:rFonts w:eastAsiaTheme="minorHAnsi" w:cs="Arial"/>
@@ -15742,6 +15965,7 @@
               </w:rPr>
               <w:t xml:space="preserve">*0.5 - </w:t>
             </w:r>
+            <w:proofErr w:type="spellStart"/>
             <w:r>
               <w:rPr>
                 <w:rFonts w:eastAsiaTheme="minorHAnsi" w:cs="Arial"/>
@@ -15752,6 +15976,7 @@
               </w:rPr>
               <w:t>남은재고</w:t>
             </w:r>
+            <w:proofErr w:type="spellEnd"/>
             <w:r>
               <w:rPr>
                 <w:rFonts w:eastAsiaTheme="minorHAnsi" w:cs="Arial"/>
@@ -15862,6 +16087,7 @@
               </w:rPr>
               <w:t xml:space="preserve"> </w:t>
             </w:r>
+            <w:proofErr w:type="spellStart"/>
             <w:r>
               <w:rPr>
                 <w:rFonts w:eastAsiaTheme="minorHAnsi" w:cs="Arial"/>
@@ -15872,6 +16098,7 @@
               </w:rPr>
               <w:t>메뉴명</w:t>
             </w:r>
+            <w:proofErr w:type="spellEnd"/>
             <w:r>
               <w:rPr>
                 <w:rFonts w:eastAsiaTheme="minorHAnsi" w:cs="Arial"/>
@@ -16917,6 +17144,7 @@
               </w:rPr>
               <w:t xml:space="preserve"> '</w:t>
             </w:r>
+            <w:proofErr w:type="spellStart"/>
             <w:r>
               <w:rPr>
                 <w:rFonts w:eastAsiaTheme="minorHAnsi" w:cs="Arial"/>
@@ -16927,6 +17155,7 @@
               </w:rPr>
               <w:t>냠냠굿</w:t>
             </w:r>
+            <w:proofErr w:type="spellEnd"/>
             <w:r>
               <w:rPr>
                 <w:rFonts w:eastAsiaTheme="minorHAnsi" w:cs="Arial"/>
@@ -17262,6 +17491,7 @@
               </w:rPr>
               <w:t xml:space="preserve"> </w:t>
             </w:r>
+            <w:proofErr w:type="spellStart"/>
             <w:r>
               <w:rPr>
                 <w:rFonts w:eastAsiaTheme="minorHAnsi" w:cs="Arial" w:hint="eastAsia"/>
@@ -17272,16 +17502,18 @@
               </w:rPr>
               <w:t>모달창을</w:t>
             </w:r>
-            <w:r>
-              <w:rPr>
-                <w:rFonts w:eastAsiaTheme="minorHAnsi" w:cs="Arial" w:hint="eastAsia"/>
-                <w:color w:val="000000"/>
-                <w:sz w:val="22"/>
-                <w:szCs w:val="22"/>
-                <w:lang w:eastAsia="ko-KR"/>
-              </w:rPr>
-              <w:t xml:space="preserve"> </w:t>
-            </w:r>
+            <w:proofErr w:type="spellEnd"/>
+            <w:r>
+              <w:rPr>
+                <w:rFonts w:eastAsiaTheme="minorHAnsi" w:cs="Arial" w:hint="eastAsia"/>
+                <w:color w:val="000000"/>
+                <w:sz w:val="22"/>
+                <w:szCs w:val="22"/>
+                <w:lang w:eastAsia="ko-KR"/>
+              </w:rPr>
+              <w:t xml:space="preserve"> </w:t>
+            </w:r>
+            <w:proofErr w:type="spellStart"/>
             <w:r>
               <w:rPr>
                 <w:rFonts w:eastAsiaTheme="minorHAnsi" w:cs="Arial" w:hint="eastAsia"/>
@@ -17302,6 +17534,7 @@
               </w:rPr>
               <w:t>한다</w:t>
             </w:r>
+            <w:proofErr w:type="spellEnd"/>
             <w:r>
               <w:rPr>
                 <w:rFonts w:eastAsiaTheme="minorHAnsi" w:cs="Arial"/>
@@ -19219,6 +19452,2869 @@
     <w:p>
       <w:pPr>
         <w:rPr>
+          <w:lang w:eastAsia="ko-KR"/>
+        </w:rPr>
+      </w:pPr>
+    </w:p>
+    <w:tbl>
+      <w:tblPr>
+        <w:tblW w:w="0" w:type="auto"/>
+        <w:tblCellMar>
+          <w:top w:w="15" w:type="dxa"/>
+          <w:left w:w="15" w:type="dxa"/>
+          <w:bottom w:w="15" w:type="dxa"/>
+          <w:right w:w="15" w:type="dxa"/>
+        </w:tblCellMar>
+        <w:tblLook w:val="04A0" w:firstRow="1" w:lastRow="0" w:firstColumn="1" w:lastColumn="0" w:noHBand="0" w:noVBand="1"/>
+      </w:tblPr>
+      <w:tblGrid>
+        <w:gridCol w:w="2544"/>
+        <w:gridCol w:w="6466"/>
+      </w:tblGrid>
+      <w:tr>
+        <w:trPr>
+          <w:trHeight w:val="315"/>
+        </w:trPr>
+        <w:tc>
+          <w:tcPr>
+            <w:tcW w:w="0" w:type="auto"/>
+            <w:gridSpan w:val="2"/>
+            <w:tcBorders>
+              <w:top w:val="single" w:sz="6" w:space="0" w:color="000000"/>
+              <w:left w:val="single" w:sz="6" w:space="0" w:color="000000"/>
+              <w:bottom w:val="single" w:sz="6" w:space="0" w:color="000000"/>
+              <w:right w:val="single" w:sz="6" w:space="0" w:color="000000"/>
+            </w:tcBorders>
+            <w:tcMar>
+              <w:top w:w="60" w:type="dxa"/>
+              <w:left w:w="60" w:type="dxa"/>
+              <w:bottom w:w="60" w:type="dxa"/>
+              <w:right w:w="60" w:type="dxa"/>
+            </w:tcMar>
+            <w:vAlign w:val="center"/>
+            <w:hideMark/>
+          </w:tcPr>
+          <w:p>
+            <w:pPr>
+              <w:rPr>
+                <w:rFonts w:eastAsiaTheme="minorHAnsi" w:cs="굴림" w:hint="eastAsia"/>
+                <w:sz w:val="22"/>
+                <w:szCs w:val="22"/>
+                <w:lang w:eastAsia="ko-KR"/>
+              </w:rPr>
+            </w:pPr>
+            <w:r>
+              <w:rPr>
+                <w:rFonts w:eastAsiaTheme="minorHAnsi" w:cs="Arial"/>
+                <w:b/>
+                <w:bCs/>
+                <w:color w:val="000000"/>
+                <w:sz w:val="22"/>
+                <w:szCs w:val="22"/>
+              </w:rPr>
+              <w:t>Use Case UC-</w:t>
+            </w:r>
+            <w:proofErr w:type="gramStart"/>
+            <w:r>
+              <w:rPr>
+                <w:rFonts w:eastAsiaTheme="minorHAnsi" w:cs="Arial"/>
+                <w:b/>
+                <w:bCs/>
+                <w:color w:val="000000"/>
+                <w:sz w:val="22"/>
+                <w:szCs w:val="22"/>
+              </w:rPr>
+              <w:t>5</w:t>
+            </w:r>
+            <w:r>
+              <w:rPr>
+                <w:rFonts w:eastAsiaTheme="minorHAnsi" w:cs="Arial"/>
+                <w:b/>
+                <w:bCs/>
+                <w:color w:val="000000"/>
+                <w:sz w:val="22"/>
+                <w:szCs w:val="22"/>
+              </w:rPr>
+              <w:t xml:space="preserve"> :</w:t>
+            </w:r>
+            <w:proofErr w:type="gramEnd"/>
+            <w:r>
+              <w:rPr>
+                <w:rFonts w:eastAsiaTheme="minorHAnsi" w:cs="Arial"/>
+                <w:b/>
+                <w:bCs/>
+                <w:color w:val="000000"/>
+                <w:sz w:val="22"/>
+                <w:szCs w:val="22"/>
+              </w:rPr>
+              <w:t xml:space="preserve"> </w:t>
+            </w:r>
+            <w:r>
+              <w:rPr>
+                <w:rFonts w:eastAsiaTheme="minorHAnsi" w:cs="Arial" w:hint="eastAsia"/>
+                <w:b/>
+                <w:bCs/>
+                <w:color w:val="000000"/>
+                <w:sz w:val="22"/>
+                <w:szCs w:val="22"/>
+                <w:lang w:eastAsia="ko-KR"/>
+              </w:rPr>
+              <w:t>D</w:t>
+            </w:r>
+            <w:r>
+              <w:rPr>
+                <w:rFonts w:eastAsiaTheme="minorHAnsi" w:cs="Arial"/>
+                <w:b/>
+                <w:bCs/>
+                <w:color w:val="000000"/>
+                <w:sz w:val="22"/>
+                <w:szCs w:val="22"/>
+                <w:lang w:eastAsia="ko-KR"/>
+              </w:rPr>
+              <w:t>ate Picker</w:t>
+            </w:r>
+          </w:p>
+        </w:tc>
+      </w:tr>
+      <w:tr>
+        <w:trPr>
+          <w:trHeight w:val="330"/>
+        </w:trPr>
+        <w:tc>
+          <w:tcPr>
+            <w:tcW w:w="2544" w:type="dxa"/>
+            <w:tcBorders>
+              <w:top w:val="single" w:sz="6" w:space="0" w:color="000000"/>
+              <w:left w:val="single" w:sz="6" w:space="0" w:color="000000"/>
+              <w:bottom w:val="single" w:sz="6" w:space="0" w:color="000000"/>
+              <w:right w:val="single" w:sz="6" w:space="0" w:color="000000"/>
+            </w:tcBorders>
+            <w:shd w:val="clear" w:color="auto" w:fill="F2F2F2"/>
+            <w:tcMar>
+              <w:top w:w="60" w:type="dxa"/>
+              <w:left w:w="60" w:type="dxa"/>
+              <w:bottom w:w="60" w:type="dxa"/>
+              <w:right w:w="60" w:type="dxa"/>
+            </w:tcMar>
+            <w:vAlign w:val="center"/>
+            <w:hideMark/>
+          </w:tcPr>
+          <w:p>
+            <w:pPr>
+              <w:rPr>
+                <w:rFonts w:eastAsiaTheme="minorHAnsi" w:cs="굴림"/>
+                <w:sz w:val="22"/>
+                <w:szCs w:val="22"/>
+              </w:rPr>
+            </w:pPr>
+            <w:r>
+              <w:rPr>
+                <w:rFonts w:eastAsiaTheme="minorHAnsi" w:cs="Arial"/>
+                <w:color w:val="000000"/>
+                <w:sz w:val="22"/>
+                <w:szCs w:val="22"/>
+              </w:rPr>
+              <w:t xml:space="preserve">Related </w:t>
+            </w:r>
+            <w:proofErr w:type="gramStart"/>
+            <w:r>
+              <w:rPr>
+                <w:rFonts w:eastAsiaTheme="minorHAnsi" w:cs="Arial"/>
+                <w:color w:val="000000"/>
+                <w:sz w:val="22"/>
+                <w:szCs w:val="22"/>
+              </w:rPr>
+              <w:t>Requirements :</w:t>
+            </w:r>
+            <w:proofErr w:type="gramEnd"/>
+          </w:p>
+        </w:tc>
+        <w:tc>
+          <w:tcPr>
+            <w:tcW w:w="6466" w:type="dxa"/>
+            <w:tcBorders>
+              <w:top w:val="single" w:sz="6" w:space="0" w:color="000000"/>
+              <w:left w:val="single" w:sz="6" w:space="0" w:color="000000"/>
+              <w:bottom w:val="single" w:sz="6" w:space="0" w:color="000000"/>
+              <w:right w:val="single" w:sz="6" w:space="0" w:color="000000"/>
+            </w:tcBorders>
+            <w:shd w:val="clear" w:color="auto" w:fill="F2F2F2"/>
+            <w:tcMar>
+              <w:top w:w="60" w:type="dxa"/>
+              <w:left w:w="60" w:type="dxa"/>
+              <w:bottom w:w="60" w:type="dxa"/>
+              <w:right w:w="60" w:type="dxa"/>
+            </w:tcMar>
+            <w:vAlign w:val="center"/>
+            <w:hideMark/>
+          </w:tcPr>
+          <w:p>
+            <w:pPr>
+              <w:rPr>
+                <w:rFonts w:eastAsiaTheme="minorHAnsi" w:cs="굴림"/>
+                <w:sz w:val="22"/>
+                <w:szCs w:val="22"/>
+                <w:lang w:eastAsia="ko-KR"/>
+              </w:rPr>
+            </w:pPr>
+            <w:r>
+              <w:rPr>
+                <w:rFonts w:eastAsiaTheme="minorHAnsi" w:cs="굴림"/>
+                <w:sz w:val="22"/>
+                <w:szCs w:val="22"/>
+                <w:lang w:eastAsia="ko-KR"/>
+              </w:rPr>
+              <w:t>REQ4, REQ5, REQ6, REQ9, REQ10</w:t>
+            </w:r>
+          </w:p>
+        </w:tc>
+      </w:tr>
+      <w:tr>
+        <w:trPr>
+          <w:trHeight w:val="330"/>
+        </w:trPr>
+        <w:tc>
+          <w:tcPr>
+            <w:tcW w:w="2544" w:type="dxa"/>
+            <w:tcBorders>
+              <w:top w:val="single" w:sz="6" w:space="0" w:color="000000"/>
+              <w:left w:val="single" w:sz="6" w:space="0" w:color="000000"/>
+              <w:bottom w:val="single" w:sz="6" w:space="0" w:color="000000"/>
+              <w:right w:val="single" w:sz="6" w:space="0" w:color="000000"/>
+            </w:tcBorders>
+            <w:tcMar>
+              <w:top w:w="60" w:type="dxa"/>
+              <w:left w:w="60" w:type="dxa"/>
+              <w:bottom w:w="60" w:type="dxa"/>
+              <w:right w:w="60" w:type="dxa"/>
+            </w:tcMar>
+            <w:vAlign w:val="center"/>
+            <w:hideMark/>
+          </w:tcPr>
+          <w:p>
+            <w:pPr>
+              <w:rPr>
+                <w:rFonts w:eastAsiaTheme="minorHAnsi" w:cs="굴림"/>
+                <w:sz w:val="22"/>
+                <w:szCs w:val="22"/>
+              </w:rPr>
+            </w:pPr>
+            <w:r>
+              <w:rPr>
+                <w:rFonts w:eastAsiaTheme="minorHAnsi" w:cs="Arial"/>
+                <w:color w:val="000000"/>
+                <w:sz w:val="22"/>
+                <w:szCs w:val="22"/>
+              </w:rPr>
+              <w:t xml:space="preserve">Initiating </w:t>
+            </w:r>
+            <w:proofErr w:type="gramStart"/>
+            <w:r>
+              <w:rPr>
+                <w:rFonts w:eastAsiaTheme="minorHAnsi" w:cs="Arial"/>
+                <w:color w:val="000000"/>
+                <w:sz w:val="22"/>
+                <w:szCs w:val="22"/>
+              </w:rPr>
+              <w:t>Actor :</w:t>
+            </w:r>
+            <w:proofErr w:type="gramEnd"/>
+          </w:p>
+        </w:tc>
+        <w:tc>
+          <w:tcPr>
+            <w:tcW w:w="6466" w:type="dxa"/>
+            <w:tcBorders>
+              <w:top w:val="single" w:sz="6" w:space="0" w:color="000000"/>
+              <w:left w:val="single" w:sz="6" w:space="0" w:color="000000"/>
+              <w:bottom w:val="single" w:sz="6" w:space="0" w:color="000000"/>
+              <w:right w:val="single" w:sz="6" w:space="0" w:color="000000"/>
+            </w:tcBorders>
+            <w:tcMar>
+              <w:top w:w="60" w:type="dxa"/>
+              <w:left w:w="60" w:type="dxa"/>
+              <w:bottom w:w="60" w:type="dxa"/>
+              <w:right w:w="60" w:type="dxa"/>
+            </w:tcMar>
+            <w:vAlign w:val="center"/>
+            <w:hideMark/>
+          </w:tcPr>
+          <w:p>
+            <w:pPr>
+              <w:rPr>
+                <w:rFonts w:eastAsiaTheme="minorHAnsi" w:cs="굴림" w:hint="eastAsia"/>
+                <w:sz w:val="22"/>
+                <w:szCs w:val="22"/>
+                <w:lang w:eastAsia="ko-KR"/>
+              </w:rPr>
+            </w:pPr>
+            <w:r>
+              <w:rPr>
+                <w:rFonts w:eastAsiaTheme="minorHAnsi" w:cs="굴림" w:hint="eastAsia"/>
+                <w:sz w:val="22"/>
+                <w:szCs w:val="22"/>
+                <w:lang w:eastAsia="ko-KR"/>
+              </w:rPr>
+              <w:t>식당</w:t>
+            </w:r>
+            <w:r>
+              <w:rPr>
+                <w:rFonts w:eastAsiaTheme="minorHAnsi" w:cs="굴림" w:hint="eastAsia"/>
+                <w:sz w:val="22"/>
+                <w:szCs w:val="22"/>
+                <w:lang w:eastAsia="ko-KR"/>
+              </w:rPr>
+              <w:t xml:space="preserve"> </w:t>
+            </w:r>
+            <w:r>
+              <w:rPr>
+                <w:rFonts w:eastAsiaTheme="minorHAnsi" w:cs="굴림" w:hint="eastAsia"/>
+                <w:sz w:val="22"/>
+                <w:szCs w:val="22"/>
+                <w:lang w:eastAsia="ko-KR"/>
+              </w:rPr>
+              <w:t>담당자</w:t>
+            </w:r>
+            <w:r>
+              <w:rPr>
+                <w:rFonts w:eastAsiaTheme="minorHAnsi" w:cs="굴림" w:hint="eastAsia"/>
+                <w:sz w:val="22"/>
+                <w:szCs w:val="22"/>
+                <w:lang w:eastAsia="ko-KR"/>
+              </w:rPr>
+              <w:t>,</w:t>
+            </w:r>
+            <w:r>
+              <w:rPr>
+                <w:rFonts w:eastAsiaTheme="minorHAnsi" w:cs="굴림"/>
+                <w:sz w:val="22"/>
+                <w:szCs w:val="22"/>
+                <w:lang w:eastAsia="ko-KR"/>
+              </w:rPr>
+              <w:t xml:space="preserve"> </w:t>
+            </w:r>
+            <w:r>
+              <w:rPr>
+                <w:rFonts w:eastAsiaTheme="minorHAnsi" w:cs="굴림"/>
+                <w:sz w:val="22"/>
+                <w:szCs w:val="22"/>
+                <w:lang w:eastAsia="ko-KR"/>
+              </w:rPr>
+              <w:t>중앙대</w:t>
+            </w:r>
+            <w:r>
+              <w:rPr>
+                <w:rFonts w:eastAsiaTheme="minorHAnsi" w:cs="굴림"/>
+                <w:sz w:val="22"/>
+                <w:szCs w:val="22"/>
+                <w:lang w:eastAsia="ko-KR"/>
+              </w:rPr>
+              <w:t xml:space="preserve"> </w:t>
+            </w:r>
+            <w:r>
+              <w:rPr>
+                <w:rFonts w:eastAsiaTheme="minorHAnsi" w:cs="굴림"/>
+                <w:sz w:val="22"/>
+                <w:szCs w:val="22"/>
+                <w:lang w:eastAsia="ko-KR"/>
+              </w:rPr>
+              <w:t>내</w:t>
+            </w:r>
+            <w:r>
+              <w:rPr>
+                <w:rFonts w:eastAsiaTheme="minorHAnsi" w:cs="굴림"/>
+                <w:sz w:val="22"/>
+                <w:szCs w:val="22"/>
+                <w:lang w:eastAsia="ko-KR"/>
+              </w:rPr>
+              <w:t xml:space="preserve"> </w:t>
+            </w:r>
+            <w:r>
+              <w:rPr>
+                <w:rFonts w:eastAsiaTheme="minorHAnsi" w:cs="굴림"/>
+                <w:sz w:val="22"/>
+                <w:szCs w:val="22"/>
+                <w:lang w:eastAsia="ko-KR"/>
+              </w:rPr>
+              <w:t>학식</w:t>
+            </w:r>
+            <w:r>
+              <w:rPr>
+                <w:rFonts w:eastAsiaTheme="minorHAnsi" w:cs="굴림"/>
+                <w:sz w:val="22"/>
+                <w:szCs w:val="22"/>
+                <w:lang w:eastAsia="ko-KR"/>
+              </w:rPr>
+              <w:t xml:space="preserve"> </w:t>
+            </w:r>
+            <w:r>
+              <w:rPr>
+                <w:rFonts w:eastAsiaTheme="minorHAnsi" w:cs="굴림"/>
+                <w:sz w:val="22"/>
+                <w:szCs w:val="22"/>
+                <w:lang w:eastAsia="ko-KR"/>
+              </w:rPr>
+              <w:t>전체</w:t>
+            </w:r>
+            <w:r>
+              <w:rPr>
+                <w:rFonts w:eastAsiaTheme="minorHAnsi" w:cs="굴림"/>
+                <w:sz w:val="22"/>
+                <w:szCs w:val="22"/>
+                <w:lang w:eastAsia="ko-KR"/>
+              </w:rPr>
+              <w:t xml:space="preserve"> </w:t>
+            </w:r>
+            <w:r>
+              <w:rPr>
+                <w:rFonts w:eastAsiaTheme="minorHAnsi" w:cs="굴림"/>
+                <w:sz w:val="22"/>
+                <w:szCs w:val="22"/>
+                <w:lang w:eastAsia="ko-KR"/>
+              </w:rPr>
+              <w:t>관리자</w:t>
+            </w:r>
+            <w:r>
+              <w:rPr>
+                <w:rFonts w:eastAsiaTheme="minorHAnsi" w:cs="굴림" w:hint="eastAsia"/>
+                <w:sz w:val="22"/>
+                <w:szCs w:val="22"/>
+                <w:lang w:eastAsia="ko-KR"/>
+              </w:rPr>
+              <w:t xml:space="preserve"> </w:t>
+            </w:r>
+            <w:r>
+              <w:rPr>
+                <w:rFonts w:eastAsiaTheme="minorHAnsi" w:cs="굴림" w:hint="eastAsia"/>
+                <w:sz w:val="22"/>
+                <w:szCs w:val="22"/>
+                <w:lang w:eastAsia="ko-KR"/>
+              </w:rPr>
+              <w:t>중</w:t>
+            </w:r>
+            <w:r>
+              <w:rPr>
+                <w:rFonts w:eastAsiaTheme="minorHAnsi" w:cs="굴림" w:hint="eastAsia"/>
+                <w:sz w:val="22"/>
+                <w:szCs w:val="22"/>
+                <w:lang w:eastAsia="ko-KR"/>
+              </w:rPr>
+              <w:t xml:space="preserve"> </w:t>
+            </w:r>
+            <w:r>
+              <w:rPr>
+                <w:rFonts w:eastAsiaTheme="minorHAnsi" w:cs="굴림" w:hint="eastAsia"/>
+                <w:sz w:val="22"/>
+                <w:szCs w:val="22"/>
+                <w:lang w:eastAsia="ko-KR"/>
+              </w:rPr>
+              <w:t>아무</w:t>
+            </w:r>
+          </w:p>
+        </w:tc>
+      </w:tr>
+      <w:tr>
+        <w:trPr>
+          <w:trHeight w:val="330"/>
+        </w:trPr>
+        <w:tc>
+          <w:tcPr>
+            <w:tcW w:w="2544" w:type="dxa"/>
+            <w:tcBorders>
+              <w:top w:val="single" w:sz="6" w:space="0" w:color="000000"/>
+              <w:left w:val="single" w:sz="6" w:space="0" w:color="000000"/>
+              <w:bottom w:val="single" w:sz="6" w:space="0" w:color="000000"/>
+              <w:right w:val="single" w:sz="6" w:space="0" w:color="000000"/>
+            </w:tcBorders>
+            <w:shd w:val="clear" w:color="auto" w:fill="F2F2F2"/>
+            <w:tcMar>
+              <w:top w:w="60" w:type="dxa"/>
+              <w:left w:w="60" w:type="dxa"/>
+              <w:bottom w:w="60" w:type="dxa"/>
+              <w:right w:w="60" w:type="dxa"/>
+            </w:tcMar>
+            <w:vAlign w:val="center"/>
+            <w:hideMark/>
+          </w:tcPr>
+          <w:p>
+            <w:pPr>
+              <w:rPr>
+                <w:rFonts w:eastAsiaTheme="minorHAnsi" w:cs="굴림"/>
+                <w:sz w:val="22"/>
+                <w:szCs w:val="22"/>
+              </w:rPr>
+            </w:pPr>
+            <w:r>
+              <w:rPr>
+                <w:rFonts w:eastAsiaTheme="minorHAnsi" w:cs="Arial"/>
+                <w:color w:val="000000"/>
+                <w:sz w:val="22"/>
+                <w:szCs w:val="22"/>
+              </w:rPr>
+              <w:t xml:space="preserve">Actor’s </w:t>
+            </w:r>
+            <w:proofErr w:type="gramStart"/>
+            <w:r>
+              <w:rPr>
+                <w:rFonts w:eastAsiaTheme="minorHAnsi" w:cs="Arial"/>
+                <w:color w:val="000000"/>
+                <w:sz w:val="22"/>
+                <w:szCs w:val="22"/>
+              </w:rPr>
+              <w:t>Goal :</w:t>
+            </w:r>
+            <w:proofErr w:type="gramEnd"/>
+          </w:p>
+        </w:tc>
+        <w:tc>
+          <w:tcPr>
+            <w:tcW w:w="6466" w:type="dxa"/>
+            <w:tcBorders>
+              <w:top w:val="single" w:sz="6" w:space="0" w:color="000000"/>
+              <w:left w:val="single" w:sz="6" w:space="0" w:color="000000"/>
+              <w:bottom w:val="single" w:sz="6" w:space="0" w:color="000000"/>
+              <w:right w:val="single" w:sz="6" w:space="0" w:color="000000"/>
+            </w:tcBorders>
+            <w:shd w:val="clear" w:color="auto" w:fill="F2F2F2"/>
+            <w:tcMar>
+              <w:top w:w="60" w:type="dxa"/>
+              <w:left w:w="60" w:type="dxa"/>
+              <w:bottom w:w="60" w:type="dxa"/>
+              <w:right w:w="60" w:type="dxa"/>
+            </w:tcMar>
+            <w:vAlign w:val="center"/>
+            <w:hideMark/>
+          </w:tcPr>
+          <w:p>
+            <w:pPr>
+              <w:rPr>
+                <w:rFonts w:eastAsiaTheme="minorHAnsi" w:cs="굴림"/>
+                <w:sz w:val="22"/>
+                <w:szCs w:val="22"/>
+                <w:lang w:eastAsia="ko-KR"/>
+              </w:rPr>
+            </w:pPr>
+            <w:r>
+              <w:rPr>
+                <w:rFonts w:eastAsiaTheme="minorHAnsi" w:cs="굴림"/>
+                <w:sz w:val="22"/>
+                <w:szCs w:val="22"/>
+                <w:lang w:eastAsia="ko-KR"/>
+              </w:rPr>
+              <w:t xml:space="preserve">- </w:t>
+            </w:r>
+            <w:r>
+              <w:rPr>
+                <w:rFonts w:eastAsiaTheme="minorHAnsi" w:cs="굴림" w:hint="eastAsia"/>
+                <w:sz w:val="22"/>
+                <w:szCs w:val="22"/>
+                <w:lang w:eastAsia="ko-KR"/>
+              </w:rPr>
+              <w:t>캘린더를</w:t>
+            </w:r>
+            <w:r>
+              <w:rPr>
+                <w:rFonts w:eastAsiaTheme="minorHAnsi" w:cs="굴림" w:hint="eastAsia"/>
+                <w:sz w:val="22"/>
+                <w:szCs w:val="22"/>
+                <w:lang w:eastAsia="ko-KR"/>
+              </w:rPr>
+              <w:t xml:space="preserve"> </w:t>
+            </w:r>
+            <w:r>
+              <w:rPr>
+                <w:rFonts w:eastAsiaTheme="minorHAnsi" w:cs="굴림" w:hint="eastAsia"/>
+                <w:sz w:val="22"/>
+                <w:szCs w:val="22"/>
+                <w:lang w:eastAsia="ko-KR"/>
+              </w:rPr>
+              <w:t>통해</w:t>
+            </w:r>
+            <w:r>
+              <w:rPr>
+                <w:rFonts w:eastAsiaTheme="minorHAnsi" w:cs="굴림" w:hint="eastAsia"/>
+                <w:sz w:val="22"/>
+                <w:szCs w:val="22"/>
+                <w:lang w:eastAsia="ko-KR"/>
+              </w:rPr>
+              <w:t xml:space="preserve"> </w:t>
+            </w:r>
+            <w:r>
+              <w:rPr>
+                <w:rFonts w:eastAsiaTheme="minorHAnsi" w:cs="굴림" w:hint="eastAsia"/>
+                <w:sz w:val="22"/>
+                <w:szCs w:val="22"/>
+                <w:lang w:eastAsia="ko-KR"/>
+              </w:rPr>
+              <w:t>원하는</w:t>
+            </w:r>
+            <w:r>
+              <w:rPr>
+                <w:rFonts w:eastAsiaTheme="minorHAnsi" w:cs="굴림" w:hint="eastAsia"/>
+                <w:sz w:val="22"/>
+                <w:szCs w:val="22"/>
+                <w:lang w:eastAsia="ko-KR"/>
+              </w:rPr>
+              <w:t xml:space="preserve"> </w:t>
+            </w:r>
+            <w:r>
+              <w:rPr>
+                <w:rFonts w:eastAsiaTheme="minorHAnsi" w:cs="굴림" w:hint="eastAsia"/>
+                <w:sz w:val="22"/>
+                <w:szCs w:val="22"/>
+                <w:lang w:eastAsia="ko-KR"/>
+              </w:rPr>
+              <w:t>날짜의</w:t>
+            </w:r>
+            <w:r>
+              <w:rPr>
+                <w:rFonts w:eastAsiaTheme="minorHAnsi" w:cs="굴림" w:hint="eastAsia"/>
+                <w:sz w:val="22"/>
+                <w:szCs w:val="22"/>
+                <w:lang w:eastAsia="ko-KR"/>
+              </w:rPr>
+              <w:t xml:space="preserve"> </w:t>
+            </w:r>
+            <w:r>
+              <w:rPr>
+                <w:rFonts w:eastAsiaTheme="minorHAnsi" w:cs="굴림"/>
+                <w:sz w:val="22"/>
+                <w:szCs w:val="22"/>
+                <w:lang w:eastAsia="ko-KR"/>
+              </w:rPr>
+              <w:t>정보를</w:t>
+            </w:r>
+            <w:r>
+              <w:rPr>
+                <w:rFonts w:eastAsiaTheme="minorHAnsi" w:cs="굴림" w:hint="eastAsia"/>
+                <w:sz w:val="22"/>
+                <w:szCs w:val="22"/>
+                <w:lang w:eastAsia="ko-KR"/>
+              </w:rPr>
+              <w:t xml:space="preserve"> </w:t>
+            </w:r>
+            <w:r>
+              <w:rPr>
+                <w:rFonts w:eastAsiaTheme="minorHAnsi" w:cs="굴림" w:hint="eastAsia"/>
+                <w:sz w:val="22"/>
+                <w:szCs w:val="22"/>
+                <w:lang w:eastAsia="ko-KR"/>
+              </w:rPr>
+              <w:t>빠르게</w:t>
+            </w:r>
+            <w:r>
+              <w:rPr>
+                <w:rFonts w:eastAsiaTheme="minorHAnsi" w:cs="굴림"/>
+                <w:sz w:val="22"/>
+                <w:szCs w:val="22"/>
+                <w:lang w:eastAsia="ko-KR"/>
+              </w:rPr>
+              <w:t xml:space="preserve"> </w:t>
+            </w:r>
+            <w:r>
+              <w:rPr>
+                <w:rFonts w:eastAsiaTheme="minorHAnsi" w:cs="굴림"/>
+                <w:sz w:val="22"/>
+                <w:szCs w:val="22"/>
+                <w:lang w:eastAsia="ko-KR"/>
+              </w:rPr>
+              <w:t>확인하기</w:t>
+            </w:r>
+            <w:r>
+              <w:rPr>
+                <w:rFonts w:eastAsiaTheme="minorHAnsi" w:cs="굴림"/>
+                <w:sz w:val="22"/>
+                <w:szCs w:val="22"/>
+                <w:lang w:eastAsia="ko-KR"/>
+              </w:rPr>
+              <w:t xml:space="preserve"> </w:t>
+            </w:r>
+            <w:r>
+              <w:rPr>
+                <w:rFonts w:eastAsiaTheme="minorHAnsi" w:cs="굴림"/>
+                <w:sz w:val="22"/>
+                <w:szCs w:val="22"/>
+                <w:lang w:eastAsia="ko-KR"/>
+              </w:rPr>
+              <w:t>위해</w:t>
+            </w:r>
+          </w:p>
+        </w:tc>
+      </w:tr>
+      <w:tr>
+        <w:trPr>
+          <w:trHeight w:val="315"/>
+        </w:trPr>
+        <w:tc>
+          <w:tcPr>
+            <w:tcW w:w="2544" w:type="dxa"/>
+            <w:tcBorders>
+              <w:top w:val="single" w:sz="6" w:space="0" w:color="000000"/>
+              <w:left w:val="single" w:sz="6" w:space="0" w:color="000000"/>
+              <w:bottom w:val="single" w:sz="6" w:space="0" w:color="000000"/>
+              <w:right w:val="single" w:sz="6" w:space="0" w:color="000000"/>
+            </w:tcBorders>
+            <w:tcMar>
+              <w:top w:w="60" w:type="dxa"/>
+              <w:left w:w="60" w:type="dxa"/>
+              <w:bottom w:w="60" w:type="dxa"/>
+              <w:right w:w="60" w:type="dxa"/>
+            </w:tcMar>
+            <w:vAlign w:val="center"/>
+            <w:hideMark/>
+          </w:tcPr>
+          <w:p>
+            <w:pPr>
+              <w:rPr>
+                <w:rFonts w:eastAsiaTheme="minorHAnsi" w:cs="굴림"/>
+                <w:sz w:val="22"/>
+                <w:szCs w:val="22"/>
+              </w:rPr>
+            </w:pPr>
+            <w:r>
+              <w:rPr>
+                <w:rFonts w:eastAsiaTheme="minorHAnsi" w:cs="Arial"/>
+                <w:color w:val="000000"/>
+                <w:sz w:val="22"/>
+                <w:szCs w:val="22"/>
+              </w:rPr>
+              <w:t xml:space="preserve">Participating </w:t>
+            </w:r>
+            <w:proofErr w:type="gramStart"/>
+            <w:r>
+              <w:rPr>
+                <w:rFonts w:eastAsiaTheme="minorHAnsi" w:cs="Arial"/>
+                <w:color w:val="000000"/>
+                <w:sz w:val="22"/>
+                <w:szCs w:val="22"/>
+              </w:rPr>
+              <w:t>Actors :</w:t>
+            </w:r>
+            <w:proofErr w:type="gramEnd"/>
+          </w:p>
+        </w:tc>
+        <w:tc>
+          <w:tcPr>
+            <w:tcW w:w="6466" w:type="dxa"/>
+            <w:tcBorders>
+              <w:top w:val="single" w:sz="6" w:space="0" w:color="000000"/>
+              <w:left w:val="single" w:sz="6" w:space="0" w:color="000000"/>
+              <w:bottom w:val="single" w:sz="6" w:space="0" w:color="000000"/>
+              <w:right w:val="single" w:sz="6" w:space="0" w:color="000000"/>
+            </w:tcBorders>
+            <w:tcMar>
+              <w:top w:w="60" w:type="dxa"/>
+              <w:left w:w="60" w:type="dxa"/>
+              <w:bottom w:w="60" w:type="dxa"/>
+              <w:right w:w="60" w:type="dxa"/>
+            </w:tcMar>
+            <w:vAlign w:val="center"/>
+            <w:hideMark/>
+          </w:tcPr>
+          <w:p>
+            <w:pPr>
+              <w:rPr>
+                <w:rFonts w:eastAsiaTheme="minorHAnsi" w:cs="굴림"/>
+                <w:sz w:val="22"/>
+                <w:szCs w:val="22"/>
+                <w:lang w:eastAsia="ko-KR"/>
+              </w:rPr>
+            </w:pPr>
+            <w:r>
+              <w:rPr>
+                <w:rFonts w:eastAsiaTheme="minorHAnsi" w:cs="굴림"/>
+                <w:sz w:val="22"/>
+                <w:szCs w:val="22"/>
+                <w:lang w:eastAsia="ko-KR"/>
+              </w:rPr>
+              <w:t>캘린더</w:t>
+            </w:r>
+            <w:r>
+              <w:rPr>
+                <w:rFonts w:eastAsiaTheme="minorHAnsi" w:cs="굴림"/>
+                <w:sz w:val="22"/>
+                <w:szCs w:val="22"/>
+                <w:lang w:eastAsia="ko-KR"/>
+              </w:rPr>
+              <w:t xml:space="preserve"> </w:t>
+            </w:r>
+            <w:r>
+              <w:rPr>
+                <w:rFonts w:eastAsiaTheme="minorHAnsi" w:cs="굴림"/>
+                <w:sz w:val="22"/>
+                <w:szCs w:val="22"/>
+                <w:lang w:eastAsia="ko-KR"/>
+              </w:rPr>
+              <w:t>버튼</w:t>
+            </w:r>
+          </w:p>
+        </w:tc>
+      </w:tr>
+      <w:tr>
+        <w:trPr>
+          <w:trHeight w:val="765"/>
+        </w:trPr>
+        <w:tc>
+          <w:tcPr>
+            <w:tcW w:w="2544" w:type="dxa"/>
+            <w:tcBorders>
+              <w:top w:val="single" w:sz="6" w:space="0" w:color="000000"/>
+              <w:left w:val="single" w:sz="6" w:space="0" w:color="000000"/>
+              <w:bottom w:val="single" w:sz="6" w:space="0" w:color="000000"/>
+              <w:right w:val="single" w:sz="6" w:space="0" w:color="000000"/>
+            </w:tcBorders>
+            <w:shd w:val="clear" w:color="auto" w:fill="F2F2F2"/>
+            <w:tcMar>
+              <w:top w:w="60" w:type="dxa"/>
+              <w:left w:w="60" w:type="dxa"/>
+              <w:bottom w:w="60" w:type="dxa"/>
+              <w:right w:w="60" w:type="dxa"/>
+            </w:tcMar>
+            <w:vAlign w:val="center"/>
+            <w:hideMark/>
+          </w:tcPr>
+          <w:p>
+            <w:pPr>
+              <w:rPr>
+                <w:rFonts w:eastAsiaTheme="minorHAnsi" w:cs="굴림"/>
+                <w:sz w:val="22"/>
+                <w:szCs w:val="22"/>
+              </w:rPr>
+            </w:pPr>
+            <w:proofErr w:type="gramStart"/>
+            <w:r>
+              <w:rPr>
+                <w:rFonts w:eastAsiaTheme="minorHAnsi" w:cs="Arial"/>
+                <w:color w:val="000000"/>
+                <w:sz w:val="22"/>
+                <w:szCs w:val="22"/>
+              </w:rPr>
+              <w:t>Preconditions :</w:t>
+            </w:r>
+            <w:proofErr w:type="gramEnd"/>
+          </w:p>
+        </w:tc>
+        <w:tc>
+          <w:tcPr>
+            <w:tcW w:w="6466" w:type="dxa"/>
+            <w:tcBorders>
+              <w:top w:val="single" w:sz="6" w:space="0" w:color="000000"/>
+              <w:left w:val="single" w:sz="6" w:space="0" w:color="000000"/>
+              <w:bottom w:val="single" w:sz="6" w:space="0" w:color="000000"/>
+              <w:right w:val="single" w:sz="6" w:space="0" w:color="000000"/>
+            </w:tcBorders>
+            <w:shd w:val="clear" w:color="auto" w:fill="F2F2F2"/>
+            <w:tcMar>
+              <w:top w:w="60" w:type="dxa"/>
+              <w:left w:w="60" w:type="dxa"/>
+              <w:bottom w:w="60" w:type="dxa"/>
+              <w:right w:w="60" w:type="dxa"/>
+            </w:tcMar>
+            <w:vAlign w:val="center"/>
+            <w:hideMark/>
+          </w:tcPr>
+          <w:p>
+            <w:pPr>
+              <w:numPr>
+                <w:ilvl w:val="0"/>
+                <w:numId w:val="1"/>
+              </w:numPr>
+              <w:spacing w:after="240"/>
+              <w:jc w:val="both"/>
+              <w:textAlignment w:val="baseline"/>
+              <w:rPr>
+                <w:rFonts w:eastAsiaTheme="minorHAnsi" w:cs="Arial" w:hint="eastAsia"/>
+                <w:color w:val="000000"/>
+                <w:sz w:val="22"/>
+                <w:szCs w:val="22"/>
+                <w:lang w:eastAsia="ko-KR"/>
+              </w:rPr>
+            </w:pPr>
+            <w:r>
+              <w:rPr>
+                <w:rFonts w:eastAsiaTheme="minorHAnsi" w:cs="Arial" w:hint="eastAsia"/>
+                <w:color w:val="000000"/>
+                <w:sz w:val="22"/>
+                <w:szCs w:val="22"/>
+                <w:lang w:eastAsia="ko-KR"/>
+              </w:rPr>
+              <w:t>기본</w:t>
+            </w:r>
+            <w:r>
+              <w:rPr>
+                <w:rFonts w:eastAsiaTheme="minorHAnsi" w:cs="Arial" w:hint="eastAsia"/>
+                <w:color w:val="000000"/>
+                <w:sz w:val="22"/>
+                <w:szCs w:val="22"/>
+                <w:lang w:eastAsia="ko-KR"/>
+              </w:rPr>
+              <w:t xml:space="preserve"> </w:t>
+            </w:r>
+            <w:r>
+              <w:rPr>
+                <w:rFonts w:eastAsiaTheme="minorHAnsi" w:cs="Arial" w:hint="eastAsia"/>
+                <w:color w:val="000000"/>
+                <w:sz w:val="22"/>
+                <w:szCs w:val="22"/>
+                <w:lang w:eastAsia="ko-KR"/>
+              </w:rPr>
+              <w:t>날짜를</w:t>
+            </w:r>
+            <w:r>
+              <w:rPr>
+                <w:rFonts w:eastAsiaTheme="minorHAnsi" w:cs="Arial" w:hint="eastAsia"/>
+                <w:color w:val="000000"/>
+                <w:sz w:val="22"/>
+                <w:szCs w:val="22"/>
+                <w:lang w:eastAsia="ko-KR"/>
+              </w:rPr>
+              <w:t xml:space="preserve"> </w:t>
+            </w:r>
+            <w:r>
+              <w:rPr>
+                <w:rFonts w:eastAsiaTheme="minorHAnsi" w:cs="Arial" w:hint="eastAsia"/>
+                <w:color w:val="000000"/>
+                <w:sz w:val="22"/>
+                <w:szCs w:val="22"/>
+                <w:lang w:eastAsia="ko-KR"/>
+              </w:rPr>
+              <w:t>오늘</w:t>
+            </w:r>
+            <w:r>
+              <w:rPr>
+                <w:rFonts w:eastAsiaTheme="minorHAnsi" w:cs="Arial" w:hint="eastAsia"/>
+                <w:color w:val="000000"/>
+                <w:sz w:val="22"/>
+                <w:szCs w:val="22"/>
+                <w:lang w:eastAsia="ko-KR"/>
+              </w:rPr>
+              <w:t>로</w:t>
+            </w:r>
+            <w:r>
+              <w:rPr>
+                <w:rFonts w:eastAsiaTheme="minorHAnsi" w:cs="Arial" w:hint="eastAsia"/>
+                <w:color w:val="000000"/>
+                <w:sz w:val="22"/>
+                <w:szCs w:val="22"/>
+                <w:lang w:eastAsia="ko-KR"/>
+              </w:rPr>
+              <w:t xml:space="preserve"> </w:t>
+            </w:r>
+            <w:r>
+              <w:rPr>
+                <w:rFonts w:eastAsiaTheme="minorHAnsi" w:cs="Arial" w:hint="eastAsia"/>
+                <w:color w:val="000000"/>
+                <w:sz w:val="22"/>
+                <w:szCs w:val="22"/>
+                <w:lang w:eastAsia="ko-KR"/>
+              </w:rPr>
+              <w:t>설정한다</w:t>
+            </w:r>
+            <w:r>
+              <w:rPr>
+                <w:rFonts w:eastAsiaTheme="minorHAnsi" w:cs="Arial" w:hint="eastAsia"/>
+                <w:color w:val="000000"/>
+                <w:sz w:val="22"/>
+                <w:szCs w:val="22"/>
+                <w:lang w:eastAsia="ko-KR"/>
+              </w:rPr>
+              <w:t>.</w:t>
+            </w:r>
+          </w:p>
+        </w:tc>
+      </w:tr>
+      <w:tr>
+        <w:trPr>
+          <w:trHeight w:val="765"/>
+        </w:trPr>
+        <w:tc>
+          <w:tcPr>
+            <w:tcW w:w="2544" w:type="dxa"/>
+            <w:tcBorders>
+              <w:top w:val="single" w:sz="6" w:space="0" w:color="000000"/>
+              <w:left w:val="single" w:sz="6" w:space="0" w:color="000000"/>
+              <w:bottom w:val="single" w:sz="6" w:space="0" w:color="000000"/>
+              <w:right w:val="single" w:sz="6" w:space="0" w:color="000000"/>
+            </w:tcBorders>
+            <w:tcMar>
+              <w:top w:w="60" w:type="dxa"/>
+              <w:left w:w="60" w:type="dxa"/>
+              <w:bottom w:w="60" w:type="dxa"/>
+              <w:right w:w="60" w:type="dxa"/>
+            </w:tcMar>
+            <w:vAlign w:val="center"/>
+            <w:hideMark/>
+          </w:tcPr>
+          <w:p>
+            <w:pPr>
+              <w:rPr>
+                <w:rFonts w:eastAsiaTheme="minorHAnsi" w:cs="굴림"/>
+                <w:sz w:val="22"/>
+                <w:szCs w:val="22"/>
+              </w:rPr>
+            </w:pPr>
+            <w:proofErr w:type="gramStart"/>
+            <w:r>
+              <w:rPr>
+                <w:rFonts w:eastAsiaTheme="minorHAnsi" w:cs="Arial"/>
+                <w:color w:val="000000"/>
+                <w:sz w:val="22"/>
+                <w:szCs w:val="22"/>
+              </w:rPr>
+              <w:t>Postconditions :</w:t>
+            </w:r>
+            <w:proofErr w:type="gramEnd"/>
+          </w:p>
+        </w:tc>
+        <w:tc>
+          <w:tcPr>
+            <w:tcW w:w="6466" w:type="dxa"/>
+            <w:tcBorders>
+              <w:top w:val="single" w:sz="6" w:space="0" w:color="000000"/>
+              <w:left w:val="single" w:sz="6" w:space="0" w:color="000000"/>
+              <w:bottom w:val="single" w:sz="6" w:space="0" w:color="000000"/>
+              <w:right w:val="single" w:sz="6" w:space="0" w:color="000000"/>
+            </w:tcBorders>
+            <w:tcMar>
+              <w:top w:w="60" w:type="dxa"/>
+              <w:left w:w="60" w:type="dxa"/>
+              <w:bottom w:w="60" w:type="dxa"/>
+              <w:right w:w="60" w:type="dxa"/>
+            </w:tcMar>
+            <w:vAlign w:val="center"/>
+            <w:hideMark/>
+          </w:tcPr>
+          <w:p>
+            <w:pPr>
+              <w:numPr>
+                <w:ilvl w:val="0"/>
+                <w:numId w:val="2"/>
+              </w:numPr>
+              <w:jc w:val="both"/>
+              <w:textAlignment w:val="baseline"/>
+              <w:rPr>
+                <w:rFonts w:eastAsiaTheme="minorHAnsi" w:cs="Arial"/>
+                <w:color w:val="000000"/>
+                <w:sz w:val="22"/>
+                <w:szCs w:val="22"/>
+                <w:lang w:eastAsia="ko-KR"/>
+              </w:rPr>
+            </w:pPr>
+            <w:r>
+              <w:rPr>
+                <w:rFonts w:eastAsiaTheme="minorHAnsi" w:cs="Arial" w:hint="eastAsia"/>
+                <w:color w:val="000000"/>
+                <w:sz w:val="22"/>
+                <w:szCs w:val="22"/>
+                <w:lang w:eastAsia="ko-KR"/>
+              </w:rPr>
+              <w:t>없음</w:t>
+            </w:r>
+            <w:r>
+              <w:rPr>
+                <w:rFonts w:eastAsiaTheme="minorHAnsi" w:cs="Arial" w:hint="eastAsia"/>
+                <w:color w:val="000000"/>
+                <w:sz w:val="22"/>
+                <w:szCs w:val="22"/>
+                <w:lang w:eastAsia="ko-KR"/>
+              </w:rPr>
+              <w:t>.</w:t>
+            </w:r>
+          </w:p>
+        </w:tc>
+      </w:tr>
+      <w:tr>
+        <w:trPr>
+          <w:trHeight w:val="315"/>
+        </w:trPr>
+        <w:tc>
+          <w:tcPr>
+            <w:tcW w:w="0" w:type="auto"/>
+            <w:gridSpan w:val="2"/>
+            <w:tcBorders>
+              <w:top w:val="single" w:sz="6" w:space="0" w:color="000000"/>
+              <w:left w:val="single" w:sz="6" w:space="0" w:color="000000"/>
+              <w:bottom w:val="single" w:sz="6" w:space="0" w:color="000000"/>
+              <w:right w:val="single" w:sz="6" w:space="0" w:color="000000"/>
+            </w:tcBorders>
+            <w:shd w:val="clear" w:color="auto" w:fill="F2F2F2"/>
+            <w:tcMar>
+              <w:top w:w="60" w:type="dxa"/>
+              <w:left w:w="60" w:type="dxa"/>
+              <w:bottom w:w="60" w:type="dxa"/>
+              <w:right w:w="60" w:type="dxa"/>
+            </w:tcMar>
+            <w:vAlign w:val="center"/>
+            <w:hideMark/>
+          </w:tcPr>
+          <w:p>
+            <w:pPr>
+              <w:rPr>
+                <w:rFonts w:eastAsiaTheme="minorHAnsi" w:cs="굴림"/>
+                <w:sz w:val="22"/>
+                <w:szCs w:val="22"/>
+              </w:rPr>
+            </w:pPr>
+            <w:r>
+              <w:rPr>
+                <w:rFonts w:eastAsiaTheme="minorHAnsi" w:cs="Arial"/>
+                <w:color w:val="000000"/>
+                <w:sz w:val="22"/>
+                <w:szCs w:val="22"/>
+              </w:rPr>
+              <w:t xml:space="preserve">Flow of Events for Main Success </w:t>
+            </w:r>
+            <w:proofErr w:type="gramStart"/>
+            <w:r>
+              <w:rPr>
+                <w:rFonts w:eastAsiaTheme="minorHAnsi" w:cs="Arial"/>
+                <w:color w:val="000000"/>
+                <w:sz w:val="22"/>
+                <w:szCs w:val="22"/>
+              </w:rPr>
+              <w:t>Scenario :</w:t>
+            </w:r>
+            <w:proofErr w:type="gramEnd"/>
+          </w:p>
+        </w:tc>
+      </w:tr>
+      <w:tr>
+        <w:trPr>
+          <w:trHeight w:val="345"/>
+        </w:trPr>
+        <w:tc>
+          <w:tcPr>
+            <w:tcW w:w="2544" w:type="dxa"/>
+            <w:tcBorders>
+              <w:top w:val="single" w:sz="6" w:space="0" w:color="000000"/>
+              <w:left w:val="single" w:sz="6" w:space="0" w:color="000000"/>
+              <w:bottom w:val="single" w:sz="6" w:space="0" w:color="000000"/>
+              <w:right w:val="single" w:sz="6" w:space="0" w:color="000000"/>
+            </w:tcBorders>
+            <w:tcMar>
+              <w:top w:w="60" w:type="dxa"/>
+              <w:left w:w="60" w:type="dxa"/>
+              <w:bottom w:w="60" w:type="dxa"/>
+              <w:right w:w="60" w:type="dxa"/>
+            </w:tcMar>
+            <w:vAlign w:val="center"/>
+            <w:hideMark/>
+          </w:tcPr>
+          <w:p>
+            <w:pPr>
+              <w:jc w:val="center"/>
+              <w:rPr>
+                <w:rFonts w:eastAsiaTheme="minorHAnsi" w:cs="굴림"/>
+                <w:sz w:val="22"/>
+                <w:szCs w:val="22"/>
+              </w:rPr>
+            </w:pPr>
+            <w:r>
+              <w:rPr>
+                <w:rFonts w:eastAsiaTheme="minorHAnsi" w:cs="Arial"/>
+                <w:color w:val="000000"/>
+                <w:sz w:val="22"/>
+                <w:szCs w:val="22"/>
+              </w:rPr>
+              <w:lastRenderedPageBreak/>
+              <w:t>→</w:t>
+            </w:r>
+          </w:p>
+        </w:tc>
+        <w:tc>
+          <w:tcPr>
+            <w:tcW w:w="6466" w:type="dxa"/>
+            <w:tcBorders>
+              <w:top w:val="single" w:sz="6" w:space="0" w:color="000000"/>
+              <w:left w:val="single" w:sz="6" w:space="0" w:color="000000"/>
+              <w:bottom w:val="single" w:sz="6" w:space="0" w:color="000000"/>
+              <w:right w:val="single" w:sz="6" w:space="0" w:color="000000"/>
+            </w:tcBorders>
+            <w:tcMar>
+              <w:top w:w="60" w:type="dxa"/>
+              <w:left w:w="60" w:type="dxa"/>
+              <w:bottom w:w="60" w:type="dxa"/>
+              <w:right w:w="60" w:type="dxa"/>
+            </w:tcMar>
+            <w:vAlign w:val="center"/>
+            <w:hideMark/>
+          </w:tcPr>
+          <w:p>
+            <w:pPr>
+              <w:rPr>
+                <w:rFonts w:eastAsiaTheme="minorHAnsi" w:cs="굴림" w:hint="eastAsia"/>
+                <w:sz w:val="22"/>
+                <w:szCs w:val="22"/>
+                <w:lang w:eastAsia="ko-KR"/>
+              </w:rPr>
+            </w:pPr>
+            <w:r>
+              <w:rPr>
+                <w:rFonts w:eastAsiaTheme="minorHAnsi" w:cs="Arial"/>
+                <w:color w:val="000000"/>
+                <w:sz w:val="22"/>
+                <w:szCs w:val="22"/>
+                <w:lang w:eastAsia="ko-KR"/>
+              </w:rPr>
+              <w:t xml:space="preserve">1. </w:t>
+            </w:r>
+            <w:r>
+              <w:rPr>
+                <w:rFonts w:eastAsiaTheme="minorHAnsi" w:cs="Arial"/>
+                <w:color w:val="000000"/>
+                <w:sz w:val="22"/>
+                <w:szCs w:val="22"/>
+                <w:lang w:eastAsia="ko-KR"/>
+              </w:rPr>
+              <w:t>Actor</w:t>
+            </w:r>
+            <w:r>
+              <w:rPr>
+                <w:rFonts w:eastAsiaTheme="minorHAnsi" w:cs="Arial" w:hint="eastAsia"/>
+                <w:color w:val="000000"/>
+                <w:sz w:val="22"/>
+                <w:szCs w:val="22"/>
+                <w:lang w:eastAsia="ko-KR"/>
+              </w:rPr>
+              <w:t>가</w:t>
+            </w:r>
+            <w:r>
+              <w:rPr>
+                <w:rFonts w:eastAsiaTheme="minorHAnsi" w:cs="Arial" w:hint="eastAsia"/>
+                <w:color w:val="000000"/>
+                <w:sz w:val="22"/>
+                <w:szCs w:val="22"/>
+                <w:lang w:eastAsia="ko-KR"/>
+              </w:rPr>
+              <w:t xml:space="preserve"> </w:t>
+            </w:r>
+            <w:r>
+              <w:rPr>
+                <w:rFonts w:eastAsiaTheme="minorHAnsi" w:cs="Arial" w:hint="eastAsia"/>
+                <w:color w:val="000000"/>
+                <w:sz w:val="22"/>
+                <w:szCs w:val="22"/>
+                <w:lang w:eastAsia="ko-KR"/>
+              </w:rPr>
+              <w:t>캘린더</w:t>
+            </w:r>
+            <w:r>
+              <w:rPr>
+                <w:rFonts w:eastAsiaTheme="minorHAnsi" w:cs="Arial" w:hint="eastAsia"/>
+                <w:color w:val="000000"/>
+                <w:sz w:val="22"/>
+                <w:szCs w:val="22"/>
+                <w:lang w:eastAsia="ko-KR"/>
+              </w:rPr>
+              <w:t xml:space="preserve"> </w:t>
+            </w:r>
+            <w:r>
+              <w:rPr>
+                <w:rFonts w:eastAsiaTheme="minorHAnsi" w:cs="Arial" w:hint="eastAsia"/>
+                <w:color w:val="000000"/>
+                <w:sz w:val="22"/>
+                <w:szCs w:val="22"/>
+                <w:lang w:eastAsia="ko-KR"/>
+              </w:rPr>
+              <w:t>아이콘을</w:t>
+            </w:r>
+            <w:r>
+              <w:rPr>
+                <w:rFonts w:eastAsiaTheme="minorHAnsi" w:cs="Arial" w:hint="eastAsia"/>
+                <w:color w:val="000000"/>
+                <w:sz w:val="22"/>
+                <w:szCs w:val="22"/>
+                <w:lang w:eastAsia="ko-KR"/>
+              </w:rPr>
+              <w:t xml:space="preserve"> </w:t>
+            </w:r>
+            <w:r>
+              <w:rPr>
+                <w:rFonts w:eastAsiaTheme="minorHAnsi" w:cs="Arial" w:hint="eastAsia"/>
+                <w:color w:val="000000"/>
+                <w:sz w:val="22"/>
+                <w:szCs w:val="22"/>
+                <w:lang w:eastAsia="ko-KR"/>
+              </w:rPr>
+              <w:t>누르면</w:t>
+            </w:r>
+            <w:r>
+              <w:rPr>
+                <w:rFonts w:eastAsiaTheme="minorHAnsi" w:cs="Arial" w:hint="eastAsia"/>
+                <w:color w:val="000000"/>
+                <w:sz w:val="22"/>
+                <w:szCs w:val="22"/>
+                <w:lang w:eastAsia="ko-KR"/>
+              </w:rPr>
+              <w:t xml:space="preserve"> </w:t>
+            </w:r>
+            <w:r>
+              <w:rPr>
+                <w:rFonts w:eastAsiaTheme="minorHAnsi" w:cs="Arial" w:hint="eastAsia"/>
+                <w:color w:val="000000"/>
+                <w:sz w:val="22"/>
+                <w:szCs w:val="22"/>
+                <w:lang w:eastAsia="ko-KR"/>
+              </w:rPr>
+              <w:t>캘린더</w:t>
+            </w:r>
+            <w:r>
+              <w:rPr>
+                <w:rFonts w:eastAsiaTheme="minorHAnsi" w:cs="Arial" w:hint="eastAsia"/>
+                <w:color w:val="000000"/>
+                <w:sz w:val="22"/>
+                <w:szCs w:val="22"/>
+                <w:lang w:eastAsia="ko-KR"/>
+              </w:rPr>
+              <w:t xml:space="preserve"> </w:t>
+            </w:r>
+            <w:proofErr w:type="spellStart"/>
+            <w:r>
+              <w:rPr>
+                <w:rFonts w:eastAsiaTheme="minorHAnsi" w:cs="Arial" w:hint="eastAsia"/>
+                <w:color w:val="000000"/>
+                <w:sz w:val="22"/>
+                <w:szCs w:val="22"/>
+                <w:lang w:eastAsia="ko-KR"/>
+              </w:rPr>
+              <w:t>모달을</w:t>
+            </w:r>
+            <w:proofErr w:type="spellEnd"/>
+            <w:r>
+              <w:rPr>
+                <w:rFonts w:eastAsiaTheme="minorHAnsi" w:cs="Arial" w:hint="eastAsia"/>
+                <w:color w:val="000000"/>
+                <w:sz w:val="22"/>
+                <w:szCs w:val="22"/>
+                <w:lang w:eastAsia="ko-KR"/>
+              </w:rPr>
+              <w:t xml:space="preserve"> </w:t>
+            </w:r>
+            <w:r>
+              <w:rPr>
+                <w:rFonts w:eastAsiaTheme="minorHAnsi" w:cs="Arial" w:hint="eastAsia"/>
+                <w:color w:val="000000"/>
+                <w:sz w:val="22"/>
+                <w:szCs w:val="22"/>
+                <w:lang w:eastAsia="ko-KR"/>
+              </w:rPr>
+              <w:t>띄운다</w:t>
+            </w:r>
+            <w:r>
+              <w:rPr>
+                <w:rFonts w:eastAsiaTheme="minorHAnsi" w:cs="Arial" w:hint="eastAsia"/>
+                <w:color w:val="000000"/>
+                <w:sz w:val="22"/>
+                <w:szCs w:val="22"/>
+                <w:lang w:eastAsia="ko-KR"/>
+              </w:rPr>
+              <w:t>.</w:t>
+            </w:r>
+          </w:p>
+        </w:tc>
+      </w:tr>
+      <w:tr>
+        <w:trPr>
+          <w:trHeight w:val="345"/>
+        </w:trPr>
+        <w:tc>
+          <w:tcPr>
+            <w:tcW w:w="2544" w:type="dxa"/>
+            <w:tcBorders>
+              <w:top w:val="single" w:sz="6" w:space="0" w:color="000000"/>
+              <w:left w:val="single" w:sz="6" w:space="0" w:color="000000"/>
+              <w:bottom w:val="single" w:sz="6" w:space="0" w:color="000000"/>
+              <w:right w:val="single" w:sz="6" w:space="0" w:color="000000"/>
+            </w:tcBorders>
+            <w:tcMar>
+              <w:top w:w="60" w:type="dxa"/>
+              <w:left w:w="60" w:type="dxa"/>
+              <w:bottom w:w="60" w:type="dxa"/>
+              <w:right w:w="60" w:type="dxa"/>
+            </w:tcMar>
+            <w:vAlign w:val="center"/>
+          </w:tcPr>
+          <w:p>
+            <w:pPr>
+              <w:jc w:val="center"/>
+              <w:rPr>
+                <w:rFonts w:eastAsiaTheme="minorHAnsi" w:cs="Arial"/>
+                <w:color w:val="000000"/>
+                <w:sz w:val="22"/>
+                <w:szCs w:val="22"/>
+              </w:rPr>
+            </w:pPr>
+            <w:r>
+              <w:rPr>
+                <w:rFonts w:eastAsiaTheme="minorHAnsi" w:cs="Arial"/>
+                <w:color w:val="000000"/>
+                <w:sz w:val="22"/>
+                <w:szCs w:val="22"/>
+              </w:rPr>
+              <w:t>→</w:t>
+            </w:r>
+          </w:p>
+        </w:tc>
+        <w:tc>
+          <w:tcPr>
+            <w:tcW w:w="6466" w:type="dxa"/>
+            <w:tcBorders>
+              <w:top w:val="single" w:sz="6" w:space="0" w:color="000000"/>
+              <w:left w:val="single" w:sz="6" w:space="0" w:color="000000"/>
+              <w:bottom w:val="single" w:sz="6" w:space="0" w:color="000000"/>
+              <w:right w:val="single" w:sz="6" w:space="0" w:color="000000"/>
+            </w:tcBorders>
+            <w:tcMar>
+              <w:top w:w="60" w:type="dxa"/>
+              <w:left w:w="60" w:type="dxa"/>
+              <w:bottom w:w="60" w:type="dxa"/>
+              <w:right w:w="60" w:type="dxa"/>
+            </w:tcMar>
+            <w:vAlign w:val="center"/>
+          </w:tcPr>
+          <w:p>
+            <w:pPr>
+              <w:rPr>
+                <w:rFonts w:eastAsiaTheme="minorHAnsi" w:cs="Arial"/>
+                <w:color w:val="000000"/>
+                <w:sz w:val="22"/>
+                <w:szCs w:val="22"/>
+                <w:lang w:eastAsia="ko-KR"/>
+              </w:rPr>
+            </w:pPr>
+            <w:r>
+              <w:rPr>
+                <w:rFonts w:eastAsiaTheme="minorHAnsi" w:cs="Arial" w:hint="eastAsia"/>
+                <w:color w:val="000000"/>
+                <w:sz w:val="22"/>
+                <w:szCs w:val="22"/>
+                <w:lang w:eastAsia="ko-KR"/>
+              </w:rPr>
+              <w:t>2</w:t>
+            </w:r>
+            <w:r>
+              <w:rPr>
+                <w:rFonts w:eastAsiaTheme="minorHAnsi" w:cs="Arial"/>
+                <w:color w:val="000000"/>
+                <w:sz w:val="22"/>
+                <w:szCs w:val="22"/>
+                <w:lang w:eastAsia="ko-KR"/>
+              </w:rPr>
+              <w:t xml:space="preserve">. </w:t>
+            </w:r>
+            <w:r>
+              <w:rPr>
+                <w:rFonts w:eastAsiaTheme="minorHAnsi" w:cs="Arial" w:hint="eastAsia"/>
+                <w:color w:val="000000"/>
+                <w:sz w:val="22"/>
+                <w:szCs w:val="22"/>
+                <w:lang w:eastAsia="ko-KR"/>
+              </w:rPr>
+              <w:t>A</w:t>
+            </w:r>
+            <w:r>
+              <w:rPr>
+                <w:rFonts w:eastAsiaTheme="minorHAnsi" w:cs="Arial"/>
+                <w:color w:val="000000"/>
+                <w:sz w:val="22"/>
+                <w:szCs w:val="22"/>
+                <w:lang w:eastAsia="ko-KR"/>
+              </w:rPr>
+              <w:t>c</w:t>
+            </w:r>
+            <w:r>
+              <w:rPr>
+                <w:rFonts w:eastAsiaTheme="minorHAnsi" w:cs="Arial" w:hint="eastAsia"/>
+                <w:color w:val="000000"/>
+                <w:sz w:val="22"/>
+                <w:szCs w:val="22"/>
+                <w:lang w:eastAsia="ko-KR"/>
+              </w:rPr>
+              <w:t>t</w:t>
+            </w:r>
+            <w:r>
+              <w:rPr>
+                <w:rFonts w:eastAsiaTheme="minorHAnsi" w:cs="Arial"/>
+                <w:color w:val="000000"/>
+                <w:sz w:val="22"/>
+                <w:szCs w:val="22"/>
+                <w:lang w:eastAsia="ko-KR"/>
+              </w:rPr>
+              <w:t>or</w:t>
+            </w:r>
+            <w:r>
+              <w:rPr>
+                <w:rFonts w:eastAsiaTheme="minorHAnsi" w:cs="Arial" w:hint="eastAsia"/>
+                <w:color w:val="000000"/>
+                <w:sz w:val="22"/>
+                <w:szCs w:val="22"/>
+                <w:lang w:eastAsia="ko-KR"/>
+              </w:rPr>
+              <w:t>가</w:t>
+            </w:r>
+            <w:r>
+              <w:rPr>
+                <w:rFonts w:eastAsiaTheme="minorHAnsi" w:cs="Arial" w:hint="eastAsia"/>
+                <w:color w:val="000000"/>
+                <w:sz w:val="22"/>
+                <w:szCs w:val="22"/>
+                <w:lang w:eastAsia="ko-KR"/>
+              </w:rPr>
+              <w:t xml:space="preserve"> </w:t>
+            </w:r>
+            <w:r>
+              <w:rPr>
+                <w:rFonts w:eastAsiaTheme="minorHAnsi" w:cs="Arial" w:hint="eastAsia"/>
+                <w:color w:val="000000"/>
+                <w:sz w:val="22"/>
+                <w:szCs w:val="22"/>
+                <w:lang w:eastAsia="ko-KR"/>
+              </w:rPr>
+              <w:t>캘린더에서</w:t>
+            </w:r>
+            <w:r>
+              <w:rPr>
+                <w:rFonts w:eastAsiaTheme="minorHAnsi" w:cs="Arial" w:hint="eastAsia"/>
+                <w:color w:val="000000"/>
+                <w:sz w:val="22"/>
+                <w:szCs w:val="22"/>
+                <w:lang w:eastAsia="ko-KR"/>
+              </w:rPr>
+              <w:t xml:space="preserve"> </w:t>
+            </w:r>
+            <w:r>
+              <w:rPr>
+                <w:rFonts w:eastAsiaTheme="minorHAnsi" w:cs="Arial" w:hint="eastAsia"/>
+                <w:color w:val="000000"/>
+                <w:sz w:val="22"/>
+                <w:szCs w:val="22"/>
+                <w:lang w:eastAsia="ko-KR"/>
+              </w:rPr>
+              <w:t>날짜를</w:t>
+            </w:r>
+            <w:r>
+              <w:rPr>
+                <w:rFonts w:eastAsiaTheme="minorHAnsi" w:cs="Arial" w:hint="eastAsia"/>
+                <w:color w:val="000000"/>
+                <w:sz w:val="22"/>
+                <w:szCs w:val="22"/>
+                <w:lang w:eastAsia="ko-KR"/>
+              </w:rPr>
+              <w:t xml:space="preserve"> </w:t>
+            </w:r>
+            <w:r>
+              <w:rPr>
+                <w:rFonts w:eastAsiaTheme="minorHAnsi" w:cs="Arial" w:hint="eastAsia"/>
+                <w:color w:val="000000"/>
+                <w:sz w:val="22"/>
+                <w:szCs w:val="22"/>
+                <w:lang w:eastAsia="ko-KR"/>
+              </w:rPr>
+              <w:t>선택한</w:t>
+            </w:r>
+            <w:r>
+              <w:rPr>
+                <w:rFonts w:eastAsiaTheme="minorHAnsi" w:cs="Arial" w:hint="eastAsia"/>
+                <w:color w:val="000000"/>
+                <w:sz w:val="22"/>
+                <w:szCs w:val="22"/>
+                <w:lang w:eastAsia="ko-KR"/>
+              </w:rPr>
+              <w:t>다</w:t>
+            </w:r>
+            <w:r>
+              <w:rPr>
+                <w:rFonts w:eastAsiaTheme="minorHAnsi" w:cs="Arial" w:hint="eastAsia"/>
+                <w:color w:val="000000"/>
+                <w:sz w:val="22"/>
+                <w:szCs w:val="22"/>
+                <w:lang w:eastAsia="ko-KR"/>
+              </w:rPr>
+              <w:t>.</w:t>
+            </w:r>
+          </w:p>
+        </w:tc>
+      </w:tr>
+      <w:tr>
+        <w:trPr>
+          <w:trHeight w:val="345"/>
+        </w:trPr>
+        <w:tc>
+          <w:tcPr>
+            <w:tcW w:w="2544" w:type="dxa"/>
+            <w:tcBorders>
+              <w:top w:val="single" w:sz="6" w:space="0" w:color="000000"/>
+              <w:left w:val="single" w:sz="6" w:space="0" w:color="000000"/>
+              <w:bottom w:val="single" w:sz="6" w:space="0" w:color="000000"/>
+              <w:right w:val="single" w:sz="6" w:space="0" w:color="000000"/>
+            </w:tcBorders>
+            <w:shd w:val="clear" w:color="auto" w:fill="F2F2F2"/>
+            <w:tcMar>
+              <w:top w:w="60" w:type="dxa"/>
+              <w:left w:w="60" w:type="dxa"/>
+              <w:bottom w:w="60" w:type="dxa"/>
+              <w:right w:w="60" w:type="dxa"/>
+            </w:tcMar>
+            <w:vAlign w:val="center"/>
+          </w:tcPr>
+          <w:p>
+            <w:pPr>
+              <w:jc w:val="center"/>
+              <w:rPr>
+                <w:rFonts w:eastAsiaTheme="minorHAnsi" w:cs="Arial"/>
+                <w:color w:val="000000"/>
+                <w:sz w:val="22"/>
+                <w:szCs w:val="22"/>
+              </w:rPr>
+            </w:pPr>
+            <w:r>
+              <w:rPr>
+                <w:rFonts w:eastAsiaTheme="minorHAnsi" w:cs="Arial"/>
+                <w:color w:val="000000"/>
+                <w:sz w:val="22"/>
+                <w:szCs w:val="22"/>
+                <w:lang w:eastAsia="ko-KR"/>
+              </w:rPr>
+              <w:t>←</w:t>
+            </w:r>
+          </w:p>
+        </w:tc>
+        <w:tc>
+          <w:tcPr>
+            <w:tcW w:w="6466" w:type="dxa"/>
+            <w:tcBorders>
+              <w:top w:val="single" w:sz="6" w:space="0" w:color="000000"/>
+              <w:left w:val="single" w:sz="6" w:space="0" w:color="000000"/>
+              <w:bottom w:val="single" w:sz="6" w:space="0" w:color="000000"/>
+              <w:right w:val="single" w:sz="6" w:space="0" w:color="000000"/>
+            </w:tcBorders>
+            <w:shd w:val="clear" w:color="auto" w:fill="F2F2F2"/>
+            <w:tcMar>
+              <w:top w:w="60" w:type="dxa"/>
+              <w:left w:w="60" w:type="dxa"/>
+              <w:bottom w:w="60" w:type="dxa"/>
+              <w:right w:w="60" w:type="dxa"/>
+            </w:tcMar>
+            <w:vAlign w:val="center"/>
+          </w:tcPr>
+          <w:p>
+            <w:pPr>
+              <w:rPr>
+                <w:rFonts w:eastAsiaTheme="minorHAnsi" w:cs="Arial" w:hint="eastAsia"/>
+                <w:color w:val="000000"/>
+                <w:sz w:val="22"/>
+                <w:szCs w:val="22"/>
+                <w:lang w:eastAsia="ko-KR"/>
+              </w:rPr>
+            </w:pPr>
+            <w:r>
+              <w:rPr>
+                <w:rFonts w:eastAsiaTheme="minorHAnsi" w:cs="Arial"/>
+                <w:color w:val="000000"/>
+                <w:sz w:val="22"/>
+                <w:szCs w:val="22"/>
+                <w:lang w:eastAsia="ko-KR"/>
+              </w:rPr>
+              <w:t>3</w:t>
+            </w:r>
+            <w:r>
+              <w:rPr>
+                <w:rFonts w:eastAsiaTheme="minorHAnsi" w:cs="Arial"/>
+                <w:color w:val="000000"/>
+                <w:sz w:val="22"/>
+                <w:szCs w:val="22"/>
+                <w:lang w:eastAsia="ko-KR"/>
+              </w:rPr>
+              <w:t xml:space="preserve">. </w:t>
+            </w:r>
+            <w:r>
+              <w:rPr>
+                <w:rFonts w:eastAsiaTheme="minorHAnsi" w:cs="Arial" w:hint="eastAsia"/>
+                <w:color w:val="000000"/>
+                <w:sz w:val="22"/>
+                <w:szCs w:val="22"/>
+                <w:lang w:eastAsia="ko-KR"/>
+              </w:rPr>
+              <w:t>시스템은</w:t>
+            </w:r>
+            <w:r>
+              <w:rPr>
+                <w:rFonts w:eastAsiaTheme="minorHAnsi" w:cs="Arial" w:hint="eastAsia"/>
+                <w:color w:val="000000"/>
+                <w:sz w:val="22"/>
+                <w:szCs w:val="22"/>
+                <w:lang w:eastAsia="ko-KR"/>
+              </w:rPr>
+              <w:t xml:space="preserve"> </w:t>
+            </w:r>
+            <w:r>
+              <w:rPr>
+                <w:rFonts w:eastAsiaTheme="minorHAnsi" w:cs="Arial" w:hint="eastAsia"/>
+                <w:color w:val="000000"/>
+                <w:sz w:val="22"/>
+                <w:szCs w:val="22"/>
+                <w:lang w:eastAsia="ko-KR"/>
+              </w:rPr>
+              <w:t>선택된</w:t>
+            </w:r>
+            <w:r>
+              <w:rPr>
+                <w:rFonts w:eastAsiaTheme="minorHAnsi" w:cs="Arial" w:hint="eastAsia"/>
+                <w:color w:val="000000"/>
+                <w:sz w:val="22"/>
+                <w:szCs w:val="22"/>
+                <w:lang w:eastAsia="ko-KR"/>
+              </w:rPr>
+              <w:t xml:space="preserve"> </w:t>
+            </w:r>
+            <w:r>
+              <w:rPr>
+                <w:rFonts w:eastAsiaTheme="minorHAnsi" w:cs="Arial" w:hint="eastAsia"/>
+                <w:color w:val="000000"/>
+                <w:sz w:val="22"/>
+                <w:szCs w:val="22"/>
+                <w:lang w:eastAsia="ko-KR"/>
+              </w:rPr>
+              <w:t>날짜에</w:t>
+            </w:r>
+            <w:r>
+              <w:rPr>
+                <w:rFonts w:eastAsiaTheme="minorHAnsi" w:cs="Arial" w:hint="eastAsia"/>
+                <w:color w:val="000000"/>
+                <w:sz w:val="22"/>
+                <w:szCs w:val="22"/>
+                <w:lang w:eastAsia="ko-KR"/>
+              </w:rPr>
+              <w:t xml:space="preserve"> </w:t>
+            </w:r>
+            <w:r>
+              <w:rPr>
+                <w:rFonts w:eastAsiaTheme="minorHAnsi" w:cs="Arial" w:hint="eastAsia"/>
+                <w:color w:val="000000"/>
+                <w:sz w:val="22"/>
+                <w:szCs w:val="22"/>
+                <w:lang w:eastAsia="ko-KR"/>
+              </w:rPr>
+              <w:t>해당하는</w:t>
+            </w:r>
+            <w:r>
+              <w:rPr>
+                <w:rFonts w:eastAsiaTheme="minorHAnsi" w:cs="Arial" w:hint="eastAsia"/>
+                <w:color w:val="000000"/>
+                <w:sz w:val="22"/>
+                <w:szCs w:val="22"/>
+                <w:lang w:eastAsia="ko-KR"/>
+              </w:rPr>
+              <w:t xml:space="preserve"> </w:t>
+            </w:r>
+            <w:r>
+              <w:rPr>
+                <w:rFonts w:eastAsiaTheme="minorHAnsi" w:cs="Arial" w:hint="eastAsia"/>
+                <w:color w:val="000000"/>
+                <w:sz w:val="22"/>
+                <w:szCs w:val="22"/>
+                <w:lang w:eastAsia="ko-KR"/>
+              </w:rPr>
+              <w:t>정보를</w:t>
+            </w:r>
+            <w:r>
+              <w:rPr>
+                <w:rFonts w:eastAsiaTheme="minorHAnsi" w:cs="Arial" w:hint="eastAsia"/>
+                <w:color w:val="000000"/>
+                <w:sz w:val="22"/>
+                <w:szCs w:val="22"/>
+                <w:lang w:eastAsia="ko-KR"/>
+              </w:rPr>
+              <w:t xml:space="preserve"> </w:t>
+            </w:r>
+            <w:r>
+              <w:rPr>
+                <w:rFonts w:eastAsiaTheme="minorHAnsi" w:cs="Arial"/>
+                <w:color w:val="000000"/>
+                <w:sz w:val="22"/>
+                <w:szCs w:val="22"/>
+                <w:lang w:eastAsia="ko-KR"/>
+              </w:rPr>
+              <w:t>DB</w:t>
+            </w:r>
+            <w:r>
+              <w:rPr>
+                <w:rFonts w:eastAsiaTheme="minorHAnsi" w:cs="Arial" w:hint="eastAsia"/>
+                <w:color w:val="000000"/>
+                <w:sz w:val="22"/>
+                <w:szCs w:val="22"/>
+                <w:lang w:eastAsia="ko-KR"/>
+              </w:rPr>
+              <w:t>에서</w:t>
+            </w:r>
+            <w:r>
+              <w:rPr>
+                <w:rFonts w:eastAsiaTheme="minorHAnsi" w:cs="Arial" w:hint="eastAsia"/>
+                <w:color w:val="000000"/>
+                <w:sz w:val="22"/>
+                <w:szCs w:val="22"/>
+                <w:lang w:eastAsia="ko-KR"/>
+              </w:rPr>
+              <w:t xml:space="preserve"> </w:t>
+            </w:r>
+            <w:r>
+              <w:rPr>
+                <w:rFonts w:eastAsiaTheme="minorHAnsi" w:cs="Arial" w:hint="eastAsia"/>
+                <w:color w:val="000000"/>
+                <w:sz w:val="22"/>
+                <w:szCs w:val="22"/>
+                <w:lang w:eastAsia="ko-KR"/>
+              </w:rPr>
+              <w:t>조회하여</w:t>
+            </w:r>
+            <w:r>
+              <w:rPr>
+                <w:rFonts w:eastAsiaTheme="minorHAnsi" w:cs="Arial" w:hint="eastAsia"/>
+                <w:color w:val="000000"/>
+                <w:sz w:val="22"/>
+                <w:szCs w:val="22"/>
+                <w:lang w:eastAsia="ko-KR"/>
+              </w:rPr>
+              <w:t xml:space="preserve"> </w:t>
+            </w:r>
+            <w:r>
+              <w:rPr>
+                <w:rFonts w:eastAsiaTheme="minorHAnsi" w:cs="Arial" w:hint="eastAsia"/>
+                <w:color w:val="000000"/>
+                <w:sz w:val="22"/>
+                <w:szCs w:val="22"/>
+                <w:lang w:eastAsia="ko-KR"/>
+              </w:rPr>
+              <w:t>표시한다</w:t>
+            </w:r>
+            <w:r>
+              <w:rPr>
+                <w:rFonts w:eastAsiaTheme="minorHAnsi" w:cs="Arial" w:hint="eastAsia"/>
+                <w:color w:val="000000"/>
+                <w:sz w:val="22"/>
+                <w:szCs w:val="22"/>
+                <w:lang w:eastAsia="ko-KR"/>
+              </w:rPr>
+              <w:t>.</w:t>
+            </w:r>
+          </w:p>
+        </w:tc>
+      </w:tr>
+      <w:tr>
+        <w:trPr>
+          <w:trHeight w:val="345"/>
+        </w:trPr>
+        <w:tc>
+          <w:tcPr>
+            <w:tcW w:w="2544" w:type="dxa"/>
+            <w:tcBorders>
+              <w:top w:val="single" w:sz="6" w:space="0" w:color="000000"/>
+              <w:left w:val="single" w:sz="6" w:space="0" w:color="000000"/>
+              <w:bottom w:val="single" w:sz="6" w:space="0" w:color="000000"/>
+              <w:right w:val="single" w:sz="6" w:space="0" w:color="000000"/>
+            </w:tcBorders>
+            <w:shd w:val="clear" w:color="auto" w:fill="F2F2F2"/>
+            <w:tcMar>
+              <w:top w:w="60" w:type="dxa"/>
+              <w:left w:w="60" w:type="dxa"/>
+              <w:bottom w:w="60" w:type="dxa"/>
+              <w:right w:w="60" w:type="dxa"/>
+            </w:tcMar>
+            <w:vAlign w:val="center"/>
+            <w:hideMark/>
+          </w:tcPr>
+          <w:p>
+            <w:pPr>
+              <w:jc w:val="center"/>
+              <w:rPr>
+                <w:rFonts w:eastAsiaTheme="minorHAnsi" w:cs="굴림"/>
+                <w:sz w:val="22"/>
+                <w:szCs w:val="22"/>
+                <w:lang w:eastAsia="ko-KR"/>
+              </w:rPr>
+            </w:pPr>
+            <w:r>
+              <w:rPr>
+                <w:rFonts w:eastAsiaTheme="minorHAnsi" w:cs="Arial"/>
+                <w:color w:val="000000"/>
+                <w:sz w:val="22"/>
+                <w:szCs w:val="22"/>
+                <w:lang w:eastAsia="ko-KR"/>
+              </w:rPr>
+              <w:t>←</w:t>
+            </w:r>
+          </w:p>
+        </w:tc>
+        <w:tc>
+          <w:tcPr>
+            <w:tcW w:w="6466" w:type="dxa"/>
+            <w:tcBorders>
+              <w:top w:val="single" w:sz="6" w:space="0" w:color="000000"/>
+              <w:left w:val="single" w:sz="6" w:space="0" w:color="000000"/>
+              <w:bottom w:val="single" w:sz="6" w:space="0" w:color="000000"/>
+              <w:right w:val="single" w:sz="6" w:space="0" w:color="000000"/>
+            </w:tcBorders>
+            <w:shd w:val="clear" w:color="auto" w:fill="F2F2F2"/>
+            <w:tcMar>
+              <w:top w:w="60" w:type="dxa"/>
+              <w:left w:w="60" w:type="dxa"/>
+              <w:bottom w:w="60" w:type="dxa"/>
+              <w:right w:w="60" w:type="dxa"/>
+            </w:tcMar>
+            <w:vAlign w:val="center"/>
+            <w:hideMark/>
+          </w:tcPr>
+          <w:p>
+            <w:pPr>
+              <w:rPr>
+                <w:rFonts w:eastAsiaTheme="minorHAnsi" w:cs="굴림"/>
+                <w:sz w:val="22"/>
+                <w:szCs w:val="22"/>
+                <w:lang w:eastAsia="ko-KR"/>
+              </w:rPr>
+            </w:pPr>
+            <w:r>
+              <w:rPr>
+                <w:rFonts w:eastAsiaTheme="minorHAnsi" w:cs="Arial"/>
+                <w:color w:val="000000"/>
+                <w:sz w:val="22"/>
+                <w:szCs w:val="22"/>
+                <w:lang w:eastAsia="ko-KR"/>
+              </w:rPr>
+              <w:t xml:space="preserve">3. </w:t>
+            </w:r>
+            <w:r>
+              <w:rPr>
+                <w:rFonts w:eastAsiaTheme="minorHAnsi" w:cs="Arial"/>
+                <w:color w:val="000000"/>
+                <w:sz w:val="22"/>
+                <w:szCs w:val="22"/>
+                <w:lang w:eastAsia="ko-KR"/>
+              </w:rPr>
+              <w:t>시스템은</w:t>
+            </w:r>
+            <w:r>
+              <w:rPr>
+                <w:rFonts w:eastAsiaTheme="minorHAnsi" w:cs="Arial"/>
+                <w:color w:val="000000"/>
+                <w:sz w:val="22"/>
+                <w:szCs w:val="22"/>
+                <w:lang w:eastAsia="ko-KR"/>
+              </w:rPr>
+              <w:t xml:space="preserve"> </w:t>
+            </w:r>
+            <w:r>
+              <w:rPr>
+                <w:rFonts w:eastAsiaTheme="minorHAnsi" w:cs="Arial" w:hint="eastAsia"/>
+                <w:color w:val="000000"/>
+                <w:sz w:val="22"/>
+                <w:szCs w:val="22"/>
+                <w:lang w:eastAsia="ko-KR"/>
+              </w:rPr>
+              <w:t>캘린더</w:t>
+            </w:r>
+            <w:r>
+              <w:rPr>
+                <w:rFonts w:eastAsiaTheme="minorHAnsi" w:cs="Arial" w:hint="eastAsia"/>
+                <w:color w:val="000000"/>
+                <w:sz w:val="22"/>
+                <w:szCs w:val="22"/>
+                <w:lang w:eastAsia="ko-KR"/>
+              </w:rPr>
+              <w:t xml:space="preserve"> </w:t>
+            </w:r>
+            <w:proofErr w:type="spellStart"/>
+            <w:r>
+              <w:rPr>
+                <w:rFonts w:eastAsiaTheme="minorHAnsi" w:cs="Arial" w:hint="eastAsia"/>
+                <w:color w:val="000000"/>
+                <w:sz w:val="22"/>
+                <w:szCs w:val="22"/>
+                <w:lang w:eastAsia="ko-KR"/>
+              </w:rPr>
+              <w:t>모달을</w:t>
+            </w:r>
+            <w:proofErr w:type="spellEnd"/>
+            <w:r>
+              <w:rPr>
+                <w:rFonts w:eastAsiaTheme="minorHAnsi" w:cs="Arial" w:hint="eastAsia"/>
+                <w:color w:val="000000"/>
+                <w:sz w:val="22"/>
+                <w:szCs w:val="22"/>
+                <w:lang w:eastAsia="ko-KR"/>
+              </w:rPr>
+              <w:t xml:space="preserve"> </w:t>
+            </w:r>
+            <w:r>
+              <w:rPr>
+                <w:rFonts w:eastAsiaTheme="minorHAnsi" w:cs="Arial" w:hint="eastAsia"/>
+                <w:color w:val="000000"/>
+                <w:sz w:val="22"/>
+                <w:szCs w:val="22"/>
+                <w:lang w:eastAsia="ko-KR"/>
+              </w:rPr>
+              <w:t>닫는다</w:t>
+            </w:r>
+            <w:r>
+              <w:rPr>
+                <w:rFonts w:eastAsiaTheme="minorHAnsi" w:cs="Arial" w:hint="eastAsia"/>
+                <w:color w:val="000000"/>
+                <w:sz w:val="22"/>
+                <w:szCs w:val="22"/>
+                <w:lang w:eastAsia="ko-KR"/>
+              </w:rPr>
+              <w:t>.</w:t>
+            </w:r>
+          </w:p>
+        </w:tc>
+      </w:tr>
+      <w:tr>
+        <w:trPr>
+          <w:trHeight w:val="345"/>
+        </w:trPr>
+        <w:tc>
+          <w:tcPr>
+            <w:tcW w:w="0" w:type="auto"/>
+            <w:gridSpan w:val="2"/>
+            <w:tcBorders>
+              <w:top w:val="single" w:sz="6" w:space="0" w:color="000000"/>
+              <w:left w:val="single" w:sz="6" w:space="0" w:color="000000"/>
+              <w:bottom w:val="single" w:sz="6" w:space="0" w:color="000000"/>
+              <w:right w:val="single" w:sz="6" w:space="0" w:color="000000"/>
+            </w:tcBorders>
+            <w:shd w:val="clear" w:color="auto" w:fill="F2F2F2"/>
+            <w:tcMar>
+              <w:top w:w="60" w:type="dxa"/>
+              <w:left w:w="60" w:type="dxa"/>
+              <w:bottom w:w="60" w:type="dxa"/>
+              <w:right w:w="60" w:type="dxa"/>
+            </w:tcMar>
+            <w:vAlign w:val="center"/>
+            <w:hideMark/>
+          </w:tcPr>
+          <w:p>
+            <w:pPr>
+              <w:rPr>
+                <w:rFonts w:eastAsiaTheme="minorHAnsi" w:cs="굴림"/>
+                <w:sz w:val="22"/>
+                <w:szCs w:val="22"/>
+              </w:rPr>
+            </w:pPr>
+            <w:r>
+              <w:rPr>
+                <w:rFonts w:eastAsiaTheme="minorHAnsi" w:cs="Arial"/>
+                <w:color w:val="000000"/>
+                <w:sz w:val="22"/>
+                <w:szCs w:val="22"/>
+              </w:rPr>
+              <w:t xml:space="preserve">Flow of Events for </w:t>
+            </w:r>
+            <w:proofErr w:type="gramStart"/>
+            <w:r>
+              <w:rPr>
+                <w:rFonts w:eastAsiaTheme="minorHAnsi" w:cs="Arial"/>
+                <w:color w:val="000000"/>
+                <w:sz w:val="22"/>
+                <w:szCs w:val="22"/>
+              </w:rPr>
+              <w:t>Extensions(</w:t>
+            </w:r>
+            <w:proofErr w:type="gramEnd"/>
+            <w:r>
+              <w:rPr>
+                <w:rFonts w:eastAsiaTheme="minorHAnsi" w:cs="Arial"/>
+                <w:color w:val="000000"/>
+                <w:sz w:val="22"/>
+                <w:szCs w:val="22"/>
+              </w:rPr>
+              <w:t>Alternate Scenarios) :</w:t>
+            </w:r>
+          </w:p>
+        </w:tc>
+      </w:tr>
+      <w:tr>
+        <w:trPr>
+          <w:trHeight w:val="345"/>
+        </w:trPr>
+        <w:tc>
+          <w:tcPr>
+            <w:tcW w:w="9010" w:type="dxa"/>
+            <w:gridSpan w:val="2"/>
+            <w:tcBorders>
+              <w:top w:val="single" w:sz="6" w:space="0" w:color="000000"/>
+              <w:left w:val="single" w:sz="6" w:space="0" w:color="000000"/>
+              <w:bottom w:val="single" w:sz="6" w:space="0" w:color="000000"/>
+              <w:right w:val="single" w:sz="6" w:space="0" w:color="000000"/>
+            </w:tcBorders>
+            <w:shd w:val="clear" w:color="auto" w:fill="auto"/>
+            <w:tcMar>
+              <w:top w:w="60" w:type="dxa"/>
+              <w:left w:w="60" w:type="dxa"/>
+              <w:bottom w:w="60" w:type="dxa"/>
+              <w:right w:w="60" w:type="dxa"/>
+            </w:tcMar>
+            <w:vAlign w:val="center"/>
+          </w:tcPr>
+          <w:p>
+            <w:pPr>
+              <w:rPr>
+                <w:rFonts w:eastAsiaTheme="minorHAnsi" w:cs="Arial" w:hint="eastAsia"/>
+                <w:color w:val="000000"/>
+                <w:sz w:val="22"/>
+                <w:szCs w:val="22"/>
+                <w:lang w:eastAsia="ko-KR"/>
+              </w:rPr>
+            </w:pPr>
+            <w:r>
+              <w:rPr>
+                <w:rFonts w:eastAsiaTheme="minorHAnsi" w:cs="Arial"/>
+                <w:color w:val="000000"/>
+                <w:sz w:val="22"/>
+                <w:szCs w:val="22"/>
+                <w:lang w:eastAsia="ko-KR"/>
+              </w:rPr>
+              <w:t>3a</w:t>
+            </w:r>
+            <w:r>
+              <w:rPr>
+                <w:rFonts w:eastAsiaTheme="minorHAnsi" w:cs="Arial"/>
+                <w:color w:val="000000"/>
+                <w:sz w:val="22"/>
+                <w:szCs w:val="22"/>
+                <w:lang w:eastAsia="ko-KR"/>
+              </w:rPr>
+              <w:t xml:space="preserve">. </w:t>
+            </w:r>
+            <w:r>
+              <w:rPr>
+                <w:rFonts w:eastAsiaTheme="minorHAnsi" w:cs="Arial" w:hint="eastAsia"/>
+                <w:color w:val="000000"/>
+                <w:sz w:val="22"/>
+                <w:szCs w:val="22"/>
+                <w:lang w:eastAsia="ko-KR"/>
+              </w:rPr>
+              <w:t>D</w:t>
+            </w:r>
+            <w:r>
+              <w:rPr>
+                <w:rFonts w:eastAsiaTheme="minorHAnsi" w:cs="Arial"/>
+                <w:color w:val="000000"/>
+                <w:sz w:val="22"/>
+                <w:szCs w:val="22"/>
+                <w:lang w:eastAsia="ko-KR"/>
+              </w:rPr>
+              <w:t>B</w:t>
+            </w:r>
+            <w:r>
+              <w:rPr>
+                <w:rFonts w:eastAsiaTheme="minorHAnsi" w:cs="Arial" w:hint="eastAsia"/>
+                <w:color w:val="000000"/>
+                <w:sz w:val="22"/>
+                <w:szCs w:val="22"/>
+                <w:lang w:eastAsia="ko-KR"/>
+              </w:rPr>
+              <w:t>에</w:t>
+            </w:r>
+            <w:r>
+              <w:rPr>
+                <w:rFonts w:eastAsiaTheme="minorHAnsi" w:cs="Arial" w:hint="eastAsia"/>
+                <w:color w:val="000000"/>
+                <w:sz w:val="22"/>
+                <w:szCs w:val="22"/>
+                <w:lang w:eastAsia="ko-KR"/>
+              </w:rPr>
+              <w:t xml:space="preserve"> </w:t>
+            </w:r>
+            <w:r>
+              <w:rPr>
+                <w:rFonts w:eastAsiaTheme="minorHAnsi" w:cs="Arial" w:hint="eastAsia"/>
+                <w:color w:val="000000"/>
+                <w:sz w:val="22"/>
+                <w:szCs w:val="22"/>
+                <w:lang w:eastAsia="ko-KR"/>
+              </w:rPr>
+              <w:t>정보가</w:t>
+            </w:r>
+            <w:r>
+              <w:rPr>
+                <w:rFonts w:eastAsiaTheme="minorHAnsi" w:cs="Arial" w:hint="eastAsia"/>
+                <w:color w:val="000000"/>
+                <w:sz w:val="22"/>
+                <w:szCs w:val="22"/>
+                <w:lang w:eastAsia="ko-KR"/>
+              </w:rPr>
+              <w:t xml:space="preserve"> </w:t>
+            </w:r>
+            <w:r>
+              <w:rPr>
+                <w:rFonts w:eastAsiaTheme="minorHAnsi" w:cs="Arial" w:hint="eastAsia"/>
+                <w:color w:val="000000"/>
+                <w:sz w:val="22"/>
+                <w:szCs w:val="22"/>
+                <w:lang w:eastAsia="ko-KR"/>
+              </w:rPr>
+              <w:t>존재하지</w:t>
+            </w:r>
+            <w:r>
+              <w:rPr>
+                <w:rFonts w:eastAsiaTheme="minorHAnsi" w:cs="Arial" w:hint="eastAsia"/>
+                <w:color w:val="000000"/>
+                <w:sz w:val="22"/>
+                <w:szCs w:val="22"/>
+                <w:lang w:eastAsia="ko-KR"/>
+              </w:rPr>
+              <w:t xml:space="preserve"> </w:t>
+            </w:r>
+            <w:r>
+              <w:rPr>
+                <w:rFonts w:eastAsiaTheme="minorHAnsi" w:cs="Arial" w:hint="eastAsia"/>
+                <w:color w:val="000000"/>
+                <w:sz w:val="22"/>
+                <w:szCs w:val="22"/>
+                <w:lang w:eastAsia="ko-KR"/>
+              </w:rPr>
+              <w:t>않는다</w:t>
+            </w:r>
+            <w:r>
+              <w:rPr>
+                <w:rFonts w:eastAsiaTheme="minorHAnsi" w:cs="Arial" w:hint="eastAsia"/>
+                <w:color w:val="000000"/>
+                <w:sz w:val="22"/>
+                <w:szCs w:val="22"/>
+                <w:lang w:eastAsia="ko-KR"/>
+              </w:rPr>
+              <w:t>.</w:t>
+            </w:r>
+          </w:p>
+        </w:tc>
+      </w:tr>
+      <w:tr>
+        <w:trPr>
+          <w:trHeight w:val="345"/>
+        </w:trPr>
+        <w:tc>
+          <w:tcPr>
+            <w:tcW w:w="2544" w:type="dxa"/>
+            <w:tcBorders>
+              <w:top w:val="single" w:sz="6" w:space="0" w:color="000000"/>
+              <w:left w:val="single" w:sz="6" w:space="0" w:color="000000"/>
+              <w:bottom w:val="single" w:sz="6" w:space="0" w:color="000000"/>
+              <w:right w:val="single" w:sz="6" w:space="0" w:color="000000"/>
+            </w:tcBorders>
+            <w:shd w:val="clear" w:color="auto" w:fill="F2F2F2" w:themeFill="background1" w:themeFillShade="F2"/>
+            <w:tcMar>
+              <w:top w:w="60" w:type="dxa"/>
+              <w:left w:w="60" w:type="dxa"/>
+              <w:bottom w:w="60" w:type="dxa"/>
+              <w:right w:w="60" w:type="dxa"/>
+            </w:tcMar>
+            <w:vAlign w:val="center"/>
+          </w:tcPr>
+          <w:p>
+            <w:pPr>
+              <w:jc w:val="center"/>
+              <w:rPr>
+                <w:rFonts w:eastAsiaTheme="minorHAnsi" w:cs="Arial"/>
+                <w:color w:val="000000"/>
+                <w:sz w:val="22"/>
+                <w:szCs w:val="22"/>
+                <w:lang w:eastAsia="ko-KR"/>
+              </w:rPr>
+            </w:pPr>
+            <w:r>
+              <w:rPr>
+                <w:rFonts w:eastAsiaTheme="minorHAnsi" w:cs="Arial"/>
+                <w:color w:val="000000"/>
+                <w:sz w:val="22"/>
+                <w:szCs w:val="22"/>
+                <w:lang w:eastAsia="ko-KR"/>
+              </w:rPr>
+              <w:t>←</w:t>
+            </w:r>
+          </w:p>
+        </w:tc>
+        <w:tc>
+          <w:tcPr>
+            <w:tcW w:w="6466" w:type="dxa"/>
+            <w:tcBorders>
+              <w:top w:val="single" w:sz="6" w:space="0" w:color="000000"/>
+              <w:left w:val="single" w:sz="6" w:space="0" w:color="000000"/>
+              <w:bottom w:val="single" w:sz="6" w:space="0" w:color="000000"/>
+              <w:right w:val="single" w:sz="6" w:space="0" w:color="000000"/>
+            </w:tcBorders>
+            <w:shd w:val="clear" w:color="auto" w:fill="F2F2F2" w:themeFill="background1" w:themeFillShade="F2"/>
+            <w:tcMar>
+              <w:top w:w="60" w:type="dxa"/>
+              <w:left w:w="60" w:type="dxa"/>
+              <w:bottom w:w="60" w:type="dxa"/>
+              <w:right w:w="60" w:type="dxa"/>
+            </w:tcMar>
+            <w:vAlign w:val="center"/>
+          </w:tcPr>
+          <w:p>
+            <w:pPr>
+              <w:rPr>
+                <w:rFonts w:eastAsiaTheme="minorHAnsi" w:cs="Arial"/>
+                <w:color w:val="000000"/>
+                <w:sz w:val="22"/>
+                <w:szCs w:val="22"/>
+                <w:lang w:eastAsia="ko-KR"/>
+              </w:rPr>
+            </w:pPr>
+            <w:r>
+              <w:rPr>
+                <w:rFonts w:eastAsiaTheme="minorHAnsi" w:cs="Arial"/>
+                <w:color w:val="000000"/>
+                <w:sz w:val="22"/>
+                <w:szCs w:val="22"/>
+                <w:lang w:eastAsia="ko-KR"/>
+              </w:rPr>
+              <w:t xml:space="preserve">1. </w:t>
+            </w:r>
+            <w:r>
+              <w:rPr>
+                <w:rFonts w:eastAsiaTheme="minorHAnsi" w:cs="Arial" w:hint="eastAsia"/>
+                <w:color w:val="000000"/>
+                <w:sz w:val="22"/>
+                <w:szCs w:val="22"/>
+                <w:lang w:eastAsia="ko-KR"/>
+              </w:rPr>
+              <w:t>시스템은</w:t>
+            </w:r>
+            <w:r>
+              <w:rPr>
+                <w:rFonts w:eastAsiaTheme="minorHAnsi" w:cs="Arial" w:hint="eastAsia"/>
+                <w:color w:val="000000"/>
+                <w:sz w:val="22"/>
+                <w:szCs w:val="22"/>
+                <w:lang w:eastAsia="ko-KR"/>
+              </w:rPr>
+              <w:t xml:space="preserve"> </w:t>
+            </w:r>
+            <w:r>
+              <w:rPr>
+                <w:rFonts w:eastAsiaTheme="minorHAnsi" w:cs="Arial"/>
+                <w:color w:val="000000"/>
+                <w:sz w:val="22"/>
+                <w:szCs w:val="22"/>
+                <w:lang w:eastAsia="ko-KR"/>
+              </w:rPr>
+              <w:t>(a)</w:t>
+            </w:r>
+            <w:r>
+              <w:rPr>
+                <w:rFonts w:eastAsiaTheme="minorHAnsi" w:cs="Arial" w:hint="eastAsia"/>
+                <w:color w:val="000000"/>
+                <w:sz w:val="22"/>
+                <w:szCs w:val="22"/>
+                <w:lang w:eastAsia="ko-KR"/>
+              </w:rPr>
+              <w:t>D</w:t>
+            </w:r>
+            <w:r>
+              <w:rPr>
+                <w:rFonts w:eastAsiaTheme="minorHAnsi" w:cs="Arial"/>
+                <w:color w:val="000000"/>
+                <w:sz w:val="22"/>
+                <w:szCs w:val="22"/>
+                <w:lang w:eastAsia="ko-KR"/>
+              </w:rPr>
+              <w:t>B</w:t>
+            </w:r>
+            <w:r>
+              <w:rPr>
+                <w:rFonts w:eastAsiaTheme="minorHAnsi" w:cs="Arial" w:hint="eastAsia"/>
+                <w:color w:val="000000"/>
+                <w:sz w:val="22"/>
+                <w:szCs w:val="22"/>
+                <w:lang w:eastAsia="ko-KR"/>
+              </w:rPr>
+              <w:t>정보</w:t>
+            </w:r>
+            <w:r>
+              <w:rPr>
+                <w:rFonts w:eastAsiaTheme="minorHAnsi" w:cs="Arial" w:hint="eastAsia"/>
+                <w:color w:val="000000"/>
+                <w:sz w:val="22"/>
+                <w:szCs w:val="22"/>
+                <w:lang w:eastAsia="ko-KR"/>
+              </w:rPr>
+              <w:t xml:space="preserve"> </w:t>
+            </w:r>
+            <w:r>
+              <w:rPr>
+                <w:rFonts w:eastAsiaTheme="minorHAnsi" w:cs="Arial" w:hint="eastAsia"/>
+                <w:color w:val="000000"/>
+                <w:sz w:val="22"/>
+                <w:szCs w:val="22"/>
+                <w:lang w:eastAsia="ko-KR"/>
+              </w:rPr>
+              <w:t>없음</w:t>
+            </w:r>
+            <w:r>
+              <w:rPr>
+                <w:rFonts w:eastAsiaTheme="minorHAnsi" w:cs="Arial" w:hint="eastAsia"/>
+                <w:color w:val="000000"/>
+                <w:sz w:val="22"/>
+                <w:szCs w:val="22"/>
+                <w:lang w:eastAsia="ko-KR"/>
+              </w:rPr>
+              <w:t xml:space="preserve"> </w:t>
+            </w:r>
+            <w:r>
+              <w:rPr>
+                <w:rFonts w:eastAsiaTheme="minorHAnsi" w:cs="Arial" w:hint="eastAsia"/>
+                <w:color w:val="000000"/>
+                <w:sz w:val="22"/>
+                <w:szCs w:val="22"/>
+                <w:lang w:eastAsia="ko-KR"/>
+              </w:rPr>
+              <w:t>에러</w:t>
+            </w:r>
+            <w:r>
+              <w:rPr>
+                <w:rFonts w:eastAsiaTheme="minorHAnsi" w:cs="Arial" w:hint="eastAsia"/>
+                <w:color w:val="000000"/>
+                <w:sz w:val="22"/>
+                <w:szCs w:val="22"/>
+                <w:lang w:eastAsia="ko-KR"/>
+              </w:rPr>
+              <w:t>를</w:t>
+            </w:r>
+            <w:r>
+              <w:rPr>
+                <w:rFonts w:eastAsiaTheme="minorHAnsi" w:cs="Arial" w:hint="eastAsia"/>
+                <w:color w:val="000000"/>
+                <w:sz w:val="22"/>
+                <w:szCs w:val="22"/>
+                <w:lang w:eastAsia="ko-KR"/>
+              </w:rPr>
+              <w:t xml:space="preserve"> </w:t>
+            </w:r>
+            <w:r>
+              <w:rPr>
+                <w:rFonts w:eastAsiaTheme="minorHAnsi" w:cs="Arial" w:hint="eastAsia"/>
+                <w:color w:val="000000"/>
+                <w:sz w:val="22"/>
+                <w:szCs w:val="22"/>
+                <w:lang w:eastAsia="ko-KR"/>
+              </w:rPr>
+              <w:t>발견한다</w:t>
+            </w:r>
+            <w:r>
+              <w:rPr>
+                <w:rFonts w:eastAsiaTheme="minorHAnsi" w:cs="Arial" w:hint="eastAsia"/>
+                <w:color w:val="000000"/>
+                <w:sz w:val="22"/>
+                <w:szCs w:val="22"/>
+                <w:lang w:eastAsia="ko-KR"/>
+              </w:rPr>
+              <w:t>.</w:t>
+            </w:r>
+            <w:r>
+              <w:rPr>
+                <w:rFonts w:eastAsiaTheme="minorHAnsi" w:cs="Arial"/>
+                <w:color w:val="000000"/>
+                <w:sz w:val="22"/>
+                <w:szCs w:val="22"/>
+                <w:lang w:eastAsia="ko-KR"/>
+              </w:rPr>
+              <w:t xml:space="preserve"> (</w:t>
+            </w:r>
+            <w:r>
+              <w:rPr>
+                <w:rFonts w:eastAsiaTheme="minorHAnsi" w:cs="Arial" w:hint="eastAsia"/>
+                <w:color w:val="000000"/>
+                <w:sz w:val="22"/>
+                <w:szCs w:val="22"/>
+                <w:lang w:eastAsia="ko-KR"/>
+              </w:rPr>
+              <w:t>b</w:t>
+            </w:r>
+            <w:r>
+              <w:rPr>
+                <w:rFonts w:eastAsiaTheme="minorHAnsi" w:cs="Arial"/>
+                <w:color w:val="000000"/>
+                <w:sz w:val="22"/>
+                <w:szCs w:val="22"/>
+                <w:lang w:eastAsia="ko-KR"/>
+              </w:rPr>
+              <w:t xml:space="preserve">) </w:t>
+            </w:r>
+            <w:r>
+              <w:rPr>
+                <w:rFonts w:eastAsiaTheme="minorHAnsi" w:cs="Arial" w:hint="eastAsia"/>
+                <w:color w:val="000000"/>
+                <w:sz w:val="22"/>
+                <w:szCs w:val="22"/>
+                <w:lang w:eastAsia="ko-KR"/>
+              </w:rPr>
+              <w:t>조회</w:t>
+            </w:r>
+            <w:r>
+              <w:rPr>
+                <w:rFonts w:eastAsiaTheme="minorHAnsi" w:cs="Arial" w:hint="eastAsia"/>
+                <w:color w:val="000000"/>
+                <w:sz w:val="22"/>
+                <w:szCs w:val="22"/>
+                <w:lang w:eastAsia="ko-KR"/>
+              </w:rPr>
+              <w:t>에</w:t>
+            </w:r>
+            <w:r>
+              <w:rPr>
+                <w:rFonts w:eastAsiaTheme="minorHAnsi" w:cs="Arial" w:hint="eastAsia"/>
+                <w:color w:val="000000"/>
+                <w:sz w:val="22"/>
+                <w:szCs w:val="22"/>
+                <w:lang w:eastAsia="ko-KR"/>
+              </w:rPr>
+              <w:t xml:space="preserve"> </w:t>
+            </w:r>
+            <w:r>
+              <w:rPr>
+                <w:rFonts w:eastAsiaTheme="minorHAnsi" w:cs="Arial" w:hint="eastAsia"/>
+                <w:color w:val="000000"/>
+                <w:sz w:val="22"/>
+                <w:szCs w:val="22"/>
+                <w:lang w:eastAsia="ko-KR"/>
+              </w:rPr>
+              <w:t>실패했음을</w:t>
+            </w:r>
+            <w:r>
+              <w:rPr>
+                <w:rFonts w:eastAsiaTheme="minorHAnsi" w:cs="Arial" w:hint="eastAsia"/>
+                <w:color w:val="000000"/>
+                <w:sz w:val="22"/>
+                <w:szCs w:val="22"/>
+                <w:lang w:eastAsia="ko-KR"/>
+              </w:rPr>
+              <w:t xml:space="preserve"> </w:t>
+            </w:r>
+            <w:r>
+              <w:rPr>
+                <w:rFonts w:eastAsiaTheme="minorHAnsi" w:cs="Arial" w:hint="eastAsia"/>
+                <w:color w:val="000000"/>
+                <w:sz w:val="22"/>
+                <w:szCs w:val="22"/>
+                <w:lang w:eastAsia="ko-KR"/>
+              </w:rPr>
+              <w:t>화면에</w:t>
+            </w:r>
+            <w:r>
+              <w:rPr>
+                <w:rFonts w:eastAsiaTheme="minorHAnsi" w:cs="Arial" w:hint="eastAsia"/>
+                <w:color w:val="000000"/>
+                <w:sz w:val="22"/>
+                <w:szCs w:val="22"/>
+                <w:lang w:eastAsia="ko-KR"/>
+              </w:rPr>
+              <w:t xml:space="preserve"> </w:t>
+            </w:r>
+            <w:r>
+              <w:rPr>
+                <w:rFonts w:eastAsiaTheme="minorHAnsi" w:cs="Arial" w:hint="eastAsia"/>
+                <w:color w:val="000000"/>
+                <w:sz w:val="22"/>
+                <w:szCs w:val="22"/>
+                <w:lang w:eastAsia="ko-KR"/>
+              </w:rPr>
+              <w:t>표시한다</w:t>
+            </w:r>
+            <w:r>
+              <w:rPr>
+                <w:rFonts w:eastAsiaTheme="minorHAnsi" w:cs="Arial" w:hint="eastAsia"/>
+                <w:color w:val="000000"/>
+                <w:sz w:val="22"/>
+                <w:szCs w:val="22"/>
+                <w:lang w:eastAsia="ko-KR"/>
+              </w:rPr>
+              <w:t>.</w:t>
+            </w:r>
+          </w:p>
+        </w:tc>
+      </w:tr>
+      <w:tr>
+        <w:trPr>
+          <w:trHeight w:val="345"/>
+        </w:trPr>
+        <w:tc>
+          <w:tcPr>
+            <w:tcW w:w="2544" w:type="dxa"/>
+            <w:tcBorders>
+              <w:top w:val="single" w:sz="6" w:space="0" w:color="000000"/>
+              <w:left w:val="single" w:sz="6" w:space="0" w:color="000000"/>
+              <w:bottom w:val="single" w:sz="6" w:space="0" w:color="000000"/>
+              <w:right w:val="single" w:sz="6" w:space="0" w:color="000000"/>
+            </w:tcBorders>
+            <w:shd w:val="clear" w:color="auto" w:fill="F2F2F2"/>
+            <w:tcMar>
+              <w:top w:w="60" w:type="dxa"/>
+              <w:left w:w="60" w:type="dxa"/>
+              <w:bottom w:w="60" w:type="dxa"/>
+              <w:right w:w="60" w:type="dxa"/>
+            </w:tcMar>
+            <w:vAlign w:val="center"/>
+          </w:tcPr>
+          <w:p>
+            <w:pPr>
+              <w:jc w:val="center"/>
+              <w:rPr>
+                <w:rFonts w:eastAsiaTheme="minorHAnsi" w:cs="Arial"/>
+                <w:color w:val="000000"/>
+                <w:sz w:val="22"/>
+                <w:szCs w:val="22"/>
+              </w:rPr>
+            </w:pPr>
+            <w:r>
+              <w:rPr>
+                <w:rFonts w:eastAsiaTheme="minorHAnsi" w:cs="Arial"/>
+                <w:color w:val="000000"/>
+                <w:sz w:val="22"/>
+                <w:szCs w:val="22"/>
+              </w:rPr>
+              <w:t>←</w:t>
+            </w:r>
+          </w:p>
+        </w:tc>
+        <w:tc>
+          <w:tcPr>
+            <w:tcW w:w="6466" w:type="dxa"/>
+            <w:tcBorders>
+              <w:top w:val="single" w:sz="6" w:space="0" w:color="000000"/>
+              <w:left w:val="single" w:sz="6" w:space="0" w:color="000000"/>
+              <w:bottom w:val="single" w:sz="6" w:space="0" w:color="000000"/>
+              <w:right w:val="single" w:sz="6" w:space="0" w:color="000000"/>
+            </w:tcBorders>
+            <w:shd w:val="clear" w:color="auto" w:fill="F2F2F2"/>
+            <w:tcMar>
+              <w:top w:w="60" w:type="dxa"/>
+              <w:left w:w="60" w:type="dxa"/>
+              <w:bottom w:w="60" w:type="dxa"/>
+              <w:right w:w="60" w:type="dxa"/>
+            </w:tcMar>
+            <w:vAlign w:val="center"/>
+          </w:tcPr>
+          <w:p>
+            <w:pPr>
+              <w:rPr>
+                <w:rFonts w:eastAsiaTheme="minorHAnsi" w:cs="Arial" w:hint="eastAsia"/>
+                <w:color w:val="000000"/>
+                <w:sz w:val="22"/>
+                <w:szCs w:val="22"/>
+                <w:lang w:eastAsia="ko-KR"/>
+              </w:rPr>
+            </w:pPr>
+            <w:r>
+              <w:rPr>
+                <w:rFonts w:eastAsiaTheme="minorHAnsi" w:cs="Arial"/>
+                <w:color w:val="000000"/>
+                <w:sz w:val="22"/>
+                <w:szCs w:val="22"/>
+                <w:lang w:eastAsia="ko-KR"/>
+              </w:rPr>
+              <w:t xml:space="preserve">2. </w:t>
+            </w:r>
+            <w:r>
+              <w:rPr>
+                <w:rFonts w:eastAsiaTheme="minorHAnsi" w:cs="Arial" w:hint="eastAsia"/>
+                <w:color w:val="000000"/>
+                <w:sz w:val="22"/>
+                <w:szCs w:val="22"/>
+                <w:lang w:eastAsia="ko-KR"/>
+              </w:rPr>
+              <w:t>시스템은</w:t>
+            </w:r>
+            <w:r>
+              <w:rPr>
+                <w:rFonts w:eastAsiaTheme="minorHAnsi" w:cs="Arial" w:hint="eastAsia"/>
+                <w:color w:val="000000"/>
+                <w:sz w:val="22"/>
+                <w:szCs w:val="22"/>
+                <w:lang w:eastAsia="ko-KR"/>
+              </w:rPr>
+              <w:t xml:space="preserve"> </w:t>
+            </w:r>
+            <w:r>
+              <w:rPr>
+                <w:rFonts w:eastAsiaTheme="minorHAnsi" w:cs="Arial" w:hint="eastAsia"/>
+                <w:color w:val="000000"/>
+                <w:sz w:val="22"/>
+                <w:szCs w:val="22"/>
+                <w:lang w:eastAsia="ko-KR"/>
+              </w:rPr>
+              <w:t>캘린더</w:t>
+            </w:r>
+            <w:r>
+              <w:rPr>
+                <w:rFonts w:eastAsiaTheme="minorHAnsi" w:cs="Arial" w:hint="eastAsia"/>
+                <w:color w:val="000000"/>
+                <w:sz w:val="22"/>
+                <w:szCs w:val="22"/>
+                <w:lang w:eastAsia="ko-KR"/>
+              </w:rPr>
+              <w:t xml:space="preserve"> </w:t>
+            </w:r>
+            <w:proofErr w:type="spellStart"/>
+            <w:r>
+              <w:rPr>
+                <w:rFonts w:eastAsiaTheme="minorHAnsi" w:cs="Arial" w:hint="eastAsia"/>
+                <w:color w:val="000000"/>
+                <w:sz w:val="22"/>
+                <w:szCs w:val="22"/>
+                <w:lang w:eastAsia="ko-KR"/>
+              </w:rPr>
+              <w:t>모달을</w:t>
+            </w:r>
+            <w:proofErr w:type="spellEnd"/>
+            <w:r>
+              <w:rPr>
+                <w:rFonts w:eastAsiaTheme="minorHAnsi" w:cs="Arial" w:hint="eastAsia"/>
+                <w:color w:val="000000"/>
+                <w:sz w:val="22"/>
+                <w:szCs w:val="22"/>
+                <w:lang w:eastAsia="ko-KR"/>
+              </w:rPr>
+              <w:t xml:space="preserve"> </w:t>
+            </w:r>
+            <w:r>
+              <w:rPr>
+                <w:rFonts w:eastAsiaTheme="minorHAnsi" w:cs="Arial" w:hint="eastAsia"/>
+                <w:color w:val="000000"/>
+                <w:sz w:val="22"/>
+                <w:szCs w:val="22"/>
+                <w:lang w:eastAsia="ko-KR"/>
+              </w:rPr>
+              <w:t>유지하여</w:t>
+            </w:r>
+            <w:r>
+              <w:rPr>
+                <w:rFonts w:eastAsiaTheme="minorHAnsi" w:cs="Arial" w:hint="eastAsia"/>
+                <w:color w:val="000000"/>
+                <w:sz w:val="22"/>
+                <w:szCs w:val="22"/>
+                <w:lang w:eastAsia="ko-KR"/>
+              </w:rPr>
+              <w:t xml:space="preserve"> </w:t>
+            </w:r>
+            <w:r>
+              <w:rPr>
+                <w:rFonts w:eastAsiaTheme="minorHAnsi" w:cs="Arial"/>
+                <w:color w:val="000000"/>
+                <w:sz w:val="22"/>
+                <w:szCs w:val="22"/>
+                <w:lang w:eastAsia="ko-KR"/>
+              </w:rPr>
+              <w:t>Actor</w:t>
+            </w:r>
+            <w:r>
+              <w:rPr>
+                <w:rFonts w:eastAsiaTheme="minorHAnsi" w:cs="Arial" w:hint="eastAsia"/>
+                <w:color w:val="000000"/>
+                <w:sz w:val="22"/>
+                <w:szCs w:val="22"/>
+                <w:lang w:eastAsia="ko-KR"/>
+              </w:rPr>
+              <w:t>가</w:t>
+            </w:r>
+            <w:r>
+              <w:rPr>
+                <w:rFonts w:eastAsiaTheme="minorHAnsi" w:cs="Arial" w:hint="eastAsia"/>
+                <w:color w:val="000000"/>
+                <w:sz w:val="22"/>
+                <w:szCs w:val="22"/>
+                <w:lang w:eastAsia="ko-KR"/>
+              </w:rPr>
+              <w:t xml:space="preserve"> </w:t>
+            </w:r>
+            <w:r>
+              <w:rPr>
+                <w:rFonts w:eastAsiaTheme="minorHAnsi" w:cs="Arial" w:hint="eastAsia"/>
+                <w:color w:val="000000"/>
+                <w:sz w:val="22"/>
+                <w:szCs w:val="22"/>
+                <w:lang w:eastAsia="ko-KR"/>
+              </w:rPr>
+              <w:t>다른</w:t>
+            </w:r>
+            <w:r>
+              <w:rPr>
+                <w:rFonts w:eastAsiaTheme="minorHAnsi" w:cs="Arial" w:hint="eastAsia"/>
+                <w:color w:val="000000"/>
+                <w:sz w:val="22"/>
+                <w:szCs w:val="22"/>
+                <w:lang w:eastAsia="ko-KR"/>
+              </w:rPr>
+              <w:t xml:space="preserve"> </w:t>
+            </w:r>
+            <w:r>
+              <w:rPr>
+                <w:rFonts w:eastAsiaTheme="minorHAnsi" w:cs="Arial" w:hint="eastAsia"/>
+                <w:color w:val="000000"/>
+                <w:sz w:val="22"/>
+                <w:szCs w:val="22"/>
+                <w:lang w:eastAsia="ko-KR"/>
+              </w:rPr>
+              <w:t>날짜를</w:t>
+            </w:r>
+            <w:r>
+              <w:rPr>
+                <w:rFonts w:eastAsiaTheme="minorHAnsi" w:cs="Arial" w:hint="eastAsia"/>
+                <w:color w:val="000000"/>
+                <w:sz w:val="22"/>
+                <w:szCs w:val="22"/>
+                <w:lang w:eastAsia="ko-KR"/>
+              </w:rPr>
+              <w:t xml:space="preserve"> </w:t>
+            </w:r>
+            <w:r>
+              <w:rPr>
+                <w:rFonts w:eastAsiaTheme="minorHAnsi" w:cs="Arial" w:hint="eastAsia"/>
+                <w:color w:val="000000"/>
+                <w:sz w:val="22"/>
+                <w:szCs w:val="22"/>
+                <w:lang w:eastAsia="ko-KR"/>
+              </w:rPr>
+              <w:t>선택하도록</w:t>
+            </w:r>
+            <w:r>
+              <w:rPr>
+                <w:rFonts w:eastAsiaTheme="minorHAnsi" w:cs="Arial" w:hint="eastAsia"/>
+                <w:color w:val="000000"/>
+                <w:sz w:val="22"/>
+                <w:szCs w:val="22"/>
+                <w:lang w:eastAsia="ko-KR"/>
+              </w:rPr>
+              <w:t xml:space="preserve"> </w:t>
+            </w:r>
+            <w:r>
+              <w:rPr>
+                <w:rFonts w:eastAsiaTheme="minorHAnsi" w:cs="Arial" w:hint="eastAsia"/>
+                <w:color w:val="000000"/>
+                <w:sz w:val="22"/>
+                <w:szCs w:val="22"/>
+                <w:lang w:eastAsia="ko-KR"/>
+              </w:rPr>
+              <w:t>한다</w:t>
+            </w:r>
+            <w:r>
+              <w:rPr>
+                <w:rFonts w:eastAsiaTheme="minorHAnsi" w:cs="Arial" w:hint="eastAsia"/>
+                <w:color w:val="000000"/>
+                <w:sz w:val="22"/>
+                <w:szCs w:val="22"/>
+                <w:lang w:eastAsia="ko-KR"/>
+              </w:rPr>
+              <w:t>.</w:t>
+            </w:r>
+          </w:p>
+        </w:tc>
+      </w:tr>
+    </w:tbl>
+    <w:p>
+      <w:pPr>
+        <w:rPr>
+          <w:rFonts w:hint="eastAsia"/>
           <w:lang w:eastAsia="ko-KR"/>
         </w:rPr>
       </w:pPr>
@@ -19833,7 +22929,7 @@
   <w:style w:type="paragraph" w:default="1" w:styleId="a">
     <w:name w:val="Normal"/>
     <w:qFormat/>
-    <w:rsid w:val="00EE67CB"/>
+    <w:rsid w:val="00FC4991"/>
     <w:pPr>
       <w:spacing w:after="0" w:line="240" w:lineRule="auto"/>
       <w:jc w:val="left"/>

</xml_diff>

<commit_message>
[feat] subgroup add UC-1 Domain Model , Domain Model content table
</commit_message>
<xml_diff>
--- a/subgroup2/sub2_UseCaseSchema.docx
+++ b/subgroup2/sub2_UseCaseSchema.docx
@@ -1953,6 +1953,231 @@
           <w:p>
             <w:pPr>
               <w:rPr>
+                <w:rFonts w:eastAsiaTheme="minorHAnsi" w:cs="Arial" w:hint="eastAsia"/>
+                <w:color w:val="000000"/>
+                <w:sz w:val="22"/>
+                <w:szCs w:val="22"/>
+                <w:lang w:eastAsia="ko-KR"/>
+              </w:rPr>
+            </w:pPr>
+            <w:r>
+              <w:rPr>
+                <w:rFonts w:eastAsiaTheme="minorHAnsi" w:cs="Arial" w:hint="eastAsia"/>
+                <w:color w:val="000000"/>
+                <w:sz w:val="22"/>
+                <w:szCs w:val="22"/>
+                <w:lang w:eastAsia="ko-KR"/>
+              </w:rPr>
+              <w:t>3</w:t>
+            </w:r>
+            <w:r>
+              <w:rPr>
+                <w:rFonts w:eastAsiaTheme="minorHAnsi" w:cs="Arial"/>
+                <w:color w:val="000000"/>
+                <w:sz w:val="22"/>
+                <w:szCs w:val="22"/>
+                <w:lang w:eastAsia="ko-KR"/>
+              </w:rPr>
+              <w:t xml:space="preserve">. </w:t>
+            </w:r>
+            <w:r>
+              <w:rPr>
+                <w:rFonts w:eastAsiaTheme="minorHAnsi" w:cs="Arial" w:hint="eastAsia"/>
+                <w:color w:val="000000"/>
+                <w:sz w:val="22"/>
+                <w:szCs w:val="22"/>
+                <w:lang w:eastAsia="ko-KR"/>
+              </w:rPr>
+              <w:t>시스템은</w:t>
+            </w:r>
+            <w:r>
+              <w:rPr>
+                <w:rFonts w:eastAsiaTheme="minorHAnsi" w:cs="Arial" w:hint="eastAsia"/>
+                <w:color w:val="000000"/>
+                <w:sz w:val="22"/>
+                <w:szCs w:val="22"/>
+                <w:lang w:eastAsia="ko-KR"/>
+              </w:rPr>
+              <w:t xml:space="preserve"> </w:t>
+            </w:r>
+            <w:r>
+              <w:rPr>
+                <w:rFonts w:eastAsiaTheme="minorHAnsi" w:cs="Arial" w:hint="eastAsia"/>
+                <w:color w:val="000000"/>
+                <w:sz w:val="22"/>
+                <w:szCs w:val="22"/>
+                <w:lang w:eastAsia="ko-KR"/>
+              </w:rPr>
+              <w:t>주문</w:t>
+            </w:r>
+            <w:r>
+              <w:rPr>
+                <w:rFonts w:eastAsiaTheme="minorHAnsi" w:cs="Arial" w:hint="eastAsia"/>
+                <w:color w:val="000000"/>
+                <w:sz w:val="22"/>
+                <w:szCs w:val="22"/>
+                <w:lang w:eastAsia="ko-KR"/>
+              </w:rPr>
+              <w:t xml:space="preserve"> </w:t>
+            </w:r>
+            <w:r>
+              <w:rPr>
+                <w:rFonts w:eastAsiaTheme="minorHAnsi" w:cs="Arial" w:hint="eastAsia"/>
+                <w:color w:val="000000"/>
+                <w:sz w:val="22"/>
+                <w:szCs w:val="22"/>
+                <w:lang w:eastAsia="ko-KR"/>
+              </w:rPr>
+              <w:t>정보</w:t>
+            </w:r>
+            <w:r>
+              <w:rPr>
+                <w:rFonts w:eastAsiaTheme="minorHAnsi" w:cs="Arial" w:hint="eastAsia"/>
+                <w:color w:val="000000"/>
+                <w:sz w:val="22"/>
+                <w:szCs w:val="22"/>
+                <w:lang w:eastAsia="ko-KR"/>
+              </w:rPr>
+              <w:t>를</w:t>
+            </w:r>
+            <w:r>
+              <w:rPr>
+                <w:rFonts w:eastAsiaTheme="minorHAnsi" w:cs="Arial" w:hint="eastAsia"/>
+                <w:color w:val="000000"/>
+                <w:sz w:val="22"/>
+                <w:szCs w:val="22"/>
+                <w:lang w:eastAsia="ko-KR"/>
+              </w:rPr>
+              <w:t xml:space="preserve"> </w:t>
+            </w:r>
+            <w:r>
+              <w:rPr>
+                <w:rFonts w:eastAsiaTheme="minorHAnsi" w:cs="Arial" w:hint="eastAsia"/>
+                <w:color w:val="000000"/>
+                <w:sz w:val="22"/>
+                <w:szCs w:val="22"/>
+                <w:lang w:eastAsia="ko-KR"/>
+              </w:rPr>
+              <w:t>포함하는</w:t>
+            </w:r>
+            <w:r>
+              <w:rPr>
+                <w:rFonts w:eastAsiaTheme="minorHAnsi" w:cs="Arial" w:hint="eastAsia"/>
+                <w:color w:val="000000"/>
+                <w:sz w:val="22"/>
+                <w:szCs w:val="22"/>
+                <w:lang w:eastAsia="ko-KR"/>
+              </w:rPr>
+              <w:t xml:space="preserve"> </w:t>
+            </w:r>
+            <w:r>
+              <w:rPr>
+                <w:rFonts w:eastAsiaTheme="minorHAnsi" w:cs="Arial" w:hint="eastAsia"/>
+                <w:color w:val="000000"/>
+                <w:sz w:val="22"/>
+                <w:szCs w:val="22"/>
+                <w:lang w:eastAsia="ko-KR"/>
+              </w:rPr>
+              <w:t>알람을</w:t>
+            </w:r>
+            <w:r>
+              <w:rPr>
+                <w:rFonts w:eastAsiaTheme="minorHAnsi" w:cs="Arial" w:hint="eastAsia"/>
+                <w:color w:val="000000"/>
+                <w:sz w:val="22"/>
+                <w:szCs w:val="22"/>
+                <w:lang w:eastAsia="ko-KR"/>
+              </w:rPr>
+              <w:t xml:space="preserve"> </w:t>
+            </w:r>
+            <w:r>
+              <w:rPr>
+                <w:rFonts w:eastAsiaTheme="minorHAnsi" w:cs="Arial" w:hint="eastAsia"/>
+                <w:color w:val="000000"/>
+                <w:sz w:val="22"/>
+                <w:szCs w:val="22"/>
+                <w:lang w:eastAsia="ko-KR"/>
+              </w:rPr>
+              <w:t>울린다</w:t>
+            </w:r>
+            <w:r>
+              <w:rPr>
+                <w:rFonts w:eastAsiaTheme="minorHAnsi" w:cs="Arial" w:hint="eastAsia"/>
+                <w:color w:val="000000"/>
+                <w:sz w:val="22"/>
+                <w:szCs w:val="22"/>
+                <w:lang w:eastAsia="ko-KR"/>
+              </w:rPr>
+              <w:t>.</w:t>
+            </w:r>
+          </w:p>
+        </w:tc>
+      </w:tr>
+      <w:tr>
+        <w:trPr>
+          <w:trHeight w:val="345"/>
+        </w:trPr>
+        <w:tc>
+          <w:tcPr>
+            <w:tcW w:w="2544" w:type="dxa"/>
+            <w:tcBorders>
+              <w:top w:val="single" w:sz="6" w:space="0" w:color="000000"/>
+              <w:left w:val="single" w:sz="6" w:space="0" w:color="000000"/>
+              <w:bottom w:val="single" w:sz="6" w:space="0" w:color="000000"/>
+              <w:right w:val="single" w:sz="6" w:space="0" w:color="000000"/>
+            </w:tcBorders>
+            <w:shd w:val="clear" w:color="auto" w:fill="F2F2F2" w:themeFill="background1" w:themeFillShade="F2"/>
+            <w:tcMar>
+              <w:top w:w="60" w:type="dxa"/>
+              <w:left w:w="60" w:type="dxa"/>
+              <w:bottom w:w="60" w:type="dxa"/>
+              <w:right w:w="60" w:type="dxa"/>
+            </w:tcMar>
+            <w:vAlign w:val="center"/>
+          </w:tcPr>
+          <w:p>
+            <w:pPr>
+              <w:jc w:val="center"/>
+              <w:rPr>
+                <w:rFonts w:eastAsiaTheme="minorHAnsi" w:cs="Arial"/>
+                <w:color w:val="000000"/>
+                <w:sz w:val="22"/>
+                <w:szCs w:val="22"/>
+              </w:rPr>
+            </w:pPr>
+            <w:r>
+              <w:rPr>
+                <w:rFonts w:eastAsiaTheme="minorHAnsi" w:cs="Arial"/>
+                <w:color w:val="000000"/>
+                <w:sz w:val="22"/>
+                <w:szCs w:val="22"/>
+                <w:lang w:eastAsia="ko-KR"/>
+              </w:rPr>
+              <w:t>←</w:t>
+            </w:r>
+          </w:p>
+        </w:tc>
+        <w:tc>
+          <w:tcPr>
+            <w:tcW w:w="6466" w:type="dxa"/>
+            <w:tcBorders>
+              <w:top w:val="single" w:sz="6" w:space="0" w:color="000000"/>
+              <w:left w:val="single" w:sz="6" w:space="0" w:color="000000"/>
+              <w:bottom w:val="single" w:sz="6" w:space="0" w:color="000000"/>
+              <w:right w:val="single" w:sz="6" w:space="0" w:color="000000"/>
+            </w:tcBorders>
+            <w:shd w:val="clear" w:color="auto" w:fill="F2F2F2" w:themeFill="background1" w:themeFillShade="F2"/>
+            <w:tcMar>
+              <w:top w:w="60" w:type="dxa"/>
+              <w:left w:w="60" w:type="dxa"/>
+              <w:bottom w:w="60" w:type="dxa"/>
+              <w:right w:w="60" w:type="dxa"/>
+            </w:tcMar>
+            <w:vAlign w:val="center"/>
+          </w:tcPr>
+          <w:p>
+            <w:pPr>
+              <w:rPr>
                 <w:rFonts w:eastAsiaTheme="minorHAnsi" w:cs="Arial"/>
                 <w:color w:val="000000"/>
                 <w:sz w:val="22"/>
@@ -3357,6 +3582,7 @@
                 <w:szCs w:val="22"/>
                 <w:lang w:eastAsia="ko-KR"/>
               </w:rPr>
+              <w:lastRenderedPageBreak/>
               <w:t>←</w:t>
             </w:r>
           </w:p>
@@ -3547,7 +3773,6 @@
                 <w:sz w:val="22"/>
                 <w:szCs w:val="22"/>
               </w:rPr>
-              <w:lastRenderedPageBreak/>
               <w:t>Use Case UC-</w:t>
             </w:r>
             <w:proofErr w:type="gramStart"/>
@@ -7623,6 +7848,7 @@
                 <w:sz w:val="22"/>
                 <w:szCs w:val="22"/>
               </w:rPr>
+              <w:lastRenderedPageBreak/>
               <w:t>→</w:t>
             </w:r>
           </w:p>
@@ -8044,7 +8270,6 @@
                 <w:szCs w:val="22"/>
                 <w:lang w:eastAsia="ko-KR"/>
               </w:rPr>
-              <w:lastRenderedPageBreak/>
               <w:t>←</w:t>
             </w:r>
           </w:p>
@@ -8070,7 +8295,7 @@
           <w:p>
             <w:pPr>
               <w:rPr>
-                <w:rFonts w:eastAsiaTheme="minorHAnsi" w:cs="Arial" w:hint="eastAsia"/>
+                <w:rFonts w:eastAsiaTheme="minorHAnsi" w:cs="Arial"/>
                 <w:color w:val="000000"/>
                 <w:sz w:val="22"/>
                 <w:szCs w:val="22"/>
@@ -8276,7 +8501,7 @@
           <w:p>
             <w:pPr>
               <w:rPr>
-                <w:rFonts w:eastAsiaTheme="minorHAnsi" w:cs="Arial" w:hint="eastAsia"/>
+                <w:rFonts w:eastAsiaTheme="minorHAnsi" w:cs="Arial"/>
                 <w:color w:val="000000"/>
                 <w:sz w:val="22"/>
                 <w:szCs w:val="22"/>
@@ -8291,17 +8516,7 @@
                 <w:szCs w:val="22"/>
                 <w:lang w:eastAsia="ko-KR"/>
               </w:rPr>
-              <w:t>6</w:t>
-            </w:r>
-            <w:r>
-              <w:rPr>
-                <w:rFonts w:eastAsiaTheme="minorHAnsi" w:cs="Arial"/>
-                <w:color w:val="000000"/>
-                <w:sz w:val="22"/>
-                <w:szCs w:val="22"/>
-                <w:lang w:eastAsia="ko-KR"/>
-              </w:rPr>
-              <w:t xml:space="preserve">a. </w:t>
+              <w:t xml:space="preserve">6a. </w:t>
             </w:r>
             <w:r>
               <w:rPr>
@@ -8793,7 +9008,7 @@
           <w:p>
             <w:pPr>
               <w:rPr>
-                <w:rFonts w:eastAsiaTheme="minorHAnsi" w:cs="Arial" w:hint="eastAsia"/>
+                <w:rFonts w:eastAsiaTheme="minorHAnsi" w:cs="Arial"/>
                 <w:color w:val="000000"/>
                 <w:sz w:val="22"/>
                 <w:szCs w:val="22"/>
@@ -9051,7 +9266,7 @@
           <w:p>
             <w:pPr>
               <w:rPr>
-                <w:rFonts w:eastAsiaTheme="minorHAnsi" w:cs="Arial" w:hint="eastAsia"/>
+                <w:rFonts w:eastAsiaTheme="minorHAnsi" w:cs="Arial"/>
                 <w:color w:val="000000"/>
                 <w:sz w:val="22"/>
                 <w:szCs w:val="22"/>
@@ -9200,7 +9415,7 @@
           <w:p>
             <w:pPr>
               <w:rPr>
-                <w:rFonts w:eastAsiaTheme="minorHAnsi" w:cs="Arial" w:hint="eastAsia"/>
+                <w:rFonts w:eastAsiaTheme="minorHAnsi" w:cs="Arial"/>
                 <w:color w:val="000000"/>
                 <w:sz w:val="22"/>
                 <w:szCs w:val="22"/>
@@ -11666,17 +11881,7 @@
                 <w:szCs w:val="22"/>
                 <w:lang w:eastAsia="ko-KR"/>
               </w:rPr>
-              <w:t>3</w:t>
-            </w:r>
-            <w:r>
-              <w:rPr>
-                <w:rFonts w:eastAsiaTheme="minorHAnsi" w:cs="Arial"/>
-                <w:color w:val="000000"/>
-                <w:sz w:val="22"/>
-                <w:szCs w:val="22"/>
-                <w:lang w:eastAsia="ko-KR"/>
-              </w:rPr>
-              <w:t xml:space="preserve">. </w:t>
+              <w:t xml:space="preserve">3. </w:t>
             </w:r>
             <w:r>
               <w:rPr>
@@ -11922,6 +12127,7 @@
                 <w:szCs w:val="22"/>
                 <w:lang w:eastAsia="ko-KR"/>
               </w:rPr>
+              <w:lastRenderedPageBreak/>
               <w:t>←</w:t>
             </w:r>
           </w:p>
@@ -12381,7 +12587,6 @@
                 <w:szCs w:val="22"/>
                 <w:lang w:eastAsia="ko-KR"/>
               </w:rPr>
-              <w:lastRenderedPageBreak/>
               <w:t>→</w:t>
             </w:r>
           </w:p>
@@ -15911,6 +16116,7 @@
                 <w:szCs w:val="22"/>
                 <w:lang w:eastAsia="ko-KR"/>
               </w:rPr>
+              <w:lastRenderedPageBreak/>
               <w:t>상위</w:t>
             </w:r>
             <w:r>
@@ -19497,7 +19703,7 @@
           <w:p>
             <w:pPr>
               <w:rPr>
-                <w:rFonts w:eastAsiaTheme="minorHAnsi" w:cs="굴림" w:hint="eastAsia"/>
+                <w:rFonts w:eastAsiaTheme="minorHAnsi" w:cs="굴림"/>
                 <w:sz w:val="22"/>
                 <w:szCs w:val="22"/>
                 <w:lang w:eastAsia="ko-KR"/>
@@ -19524,18 +19730,7 @@
                 <w:sz w:val="22"/>
                 <w:szCs w:val="22"/>
               </w:rPr>
-              <w:t>5</w:t>
-            </w:r>
-            <w:r>
-              <w:rPr>
-                <w:rFonts w:eastAsiaTheme="minorHAnsi" w:cs="Arial"/>
-                <w:b/>
-                <w:bCs/>
-                <w:color w:val="000000"/>
-                <w:sz w:val="22"/>
-                <w:szCs w:val="22"/>
-              </w:rPr>
-              <w:t xml:space="preserve"> :</w:t>
+              <w:t>5 :</w:t>
             </w:r>
             <w:proofErr w:type="gramEnd"/>
             <w:r>
@@ -19664,7 +19859,25 @@
                 <w:szCs w:val="22"/>
                 <w:lang w:eastAsia="ko-KR"/>
               </w:rPr>
-              <w:t>REQ4, REQ5, REQ6, REQ9, REQ10</w:t>
+              <w:t>REQ</w:t>
+            </w:r>
+            <w:r>
+              <w:rPr>
+                <w:rFonts w:eastAsiaTheme="minorHAnsi" w:cs="굴림"/>
+                <w:sz w:val="22"/>
+                <w:szCs w:val="22"/>
+                <w:lang w:eastAsia="ko-KR"/>
+              </w:rPr>
+              <w:t>3</w:t>
+            </w:r>
+            <w:r>
+              <w:rPr>
+                <w:rFonts w:eastAsiaTheme="minorHAnsi" w:cs="굴림"/>
+                <w:sz w:val="22"/>
+                <w:szCs w:val="22"/>
+                <w:lang w:eastAsia="ko-KR"/>
+              </w:rPr>
+              <w:t>, REQ6</w:t>
             </w:r>
           </w:p>
         </w:tc>
@@ -19742,7 +19955,7 @@
           <w:p>
             <w:pPr>
               <w:rPr>
-                <w:rFonts w:eastAsiaTheme="minorHAnsi" w:cs="굴림" w:hint="eastAsia"/>
+                <w:rFonts w:eastAsiaTheme="minorHAnsi" w:cs="굴림"/>
                 <w:sz w:val="22"/>
                 <w:szCs w:val="22"/>
                 <w:lang w:eastAsia="ko-KR"/>
@@ -20323,7 +20536,7 @@
               <w:jc w:val="both"/>
               <w:textAlignment w:val="baseline"/>
               <w:rPr>
-                <w:rFonts w:eastAsiaTheme="minorHAnsi" w:cs="Arial" w:hint="eastAsia"/>
+                <w:rFonts w:eastAsiaTheme="minorHAnsi" w:cs="Arial"/>
                 <w:color w:val="000000"/>
                 <w:sz w:val="22"/>
                 <w:szCs w:val="22"/>
@@ -20461,6 +20674,7 @@
                 <w:sz w:val="22"/>
                 <w:szCs w:val="22"/>
               </w:rPr>
+              <w:lastRenderedPageBreak/>
               <w:t>Postconditions :</w:t>
             </w:r>
             <w:proofErr w:type="gramEnd"/>
@@ -20616,7 +20830,6 @@
                 <w:sz w:val="22"/>
                 <w:szCs w:val="22"/>
               </w:rPr>
-              <w:lastRenderedPageBreak/>
               <w:t>→</w:t>
             </w:r>
           </w:p>
@@ -20642,7 +20855,7 @@
           <w:p>
             <w:pPr>
               <w:rPr>
-                <w:rFonts w:eastAsiaTheme="minorHAnsi" w:cs="굴림" w:hint="eastAsia"/>
+                <w:rFonts w:eastAsiaTheme="minorHAnsi" w:cs="굴림"/>
                 <w:sz w:val="22"/>
                 <w:szCs w:val="22"/>
                 <w:lang w:eastAsia="ko-KR"/>
@@ -21100,7 +21313,7 @@
           <w:p>
             <w:pPr>
               <w:rPr>
-                <w:rFonts w:eastAsiaTheme="minorHAnsi" w:cs="Arial" w:hint="eastAsia"/>
+                <w:rFonts w:eastAsiaTheme="minorHAnsi" w:cs="Arial"/>
                 <w:color w:val="000000"/>
                 <w:sz w:val="22"/>
                 <w:szCs w:val="22"/>
@@ -21558,7 +21771,7 @@
           <w:p>
             <w:pPr>
               <w:rPr>
-                <w:rFonts w:eastAsiaTheme="minorHAnsi" w:cs="Arial" w:hint="eastAsia"/>
+                <w:rFonts w:eastAsiaTheme="minorHAnsi" w:cs="Arial"/>
                 <w:color w:val="000000"/>
                 <w:sz w:val="22"/>
                 <w:szCs w:val="22"/>
@@ -21573,17 +21786,7 @@
                 <w:szCs w:val="22"/>
                 <w:lang w:eastAsia="ko-KR"/>
               </w:rPr>
-              <w:t>3a</w:t>
-            </w:r>
-            <w:r>
-              <w:rPr>
-                <w:rFonts w:eastAsiaTheme="minorHAnsi" w:cs="Arial"/>
-                <w:color w:val="000000"/>
-                <w:sz w:val="22"/>
-                <w:szCs w:val="22"/>
-                <w:lang w:eastAsia="ko-KR"/>
-              </w:rPr>
-              <w:t xml:space="preserve">. </w:t>
+              <w:t xml:space="preserve">3a. </w:t>
             </w:r>
             <w:r>
               <w:rPr>
@@ -21869,17 +22072,7 @@
                 <w:szCs w:val="22"/>
                 <w:lang w:eastAsia="ko-KR"/>
               </w:rPr>
-              <w:t>에러</w:t>
-            </w:r>
-            <w:r>
-              <w:rPr>
-                <w:rFonts w:eastAsiaTheme="minorHAnsi" w:cs="Arial" w:hint="eastAsia"/>
-                <w:color w:val="000000"/>
-                <w:sz w:val="22"/>
-                <w:szCs w:val="22"/>
-                <w:lang w:eastAsia="ko-KR"/>
-              </w:rPr>
-              <w:t>를</w:t>
+              <w:t>에러를</w:t>
             </w:r>
             <w:r>
               <w:rPr>
@@ -21949,17 +22142,7 @@
                 <w:szCs w:val="22"/>
                 <w:lang w:eastAsia="ko-KR"/>
               </w:rPr>
-              <w:t>조회</w:t>
-            </w:r>
-            <w:r>
-              <w:rPr>
-                <w:rFonts w:eastAsiaTheme="minorHAnsi" w:cs="Arial" w:hint="eastAsia"/>
-                <w:color w:val="000000"/>
-                <w:sz w:val="22"/>
-                <w:szCs w:val="22"/>
-                <w:lang w:eastAsia="ko-KR"/>
-              </w:rPr>
-              <w:t>에</w:t>
+              <w:t>조회에</w:t>
             </w:r>
             <w:r>
               <w:rPr>
@@ -22098,7 +22281,7 @@
           <w:p>
             <w:pPr>
               <w:rPr>
-                <w:rFonts w:eastAsiaTheme="minorHAnsi" w:cs="Arial" w:hint="eastAsia"/>
+                <w:rFonts w:eastAsiaTheme="minorHAnsi" w:cs="Arial"/>
                 <w:color w:val="000000"/>
                 <w:sz w:val="22"/>
                 <w:szCs w:val="22"/>
@@ -22314,7 +22497,6 @@
     <w:p>
       <w:pPr>
         <w:rPr>
-          <w:rFonts w:hint="eastAsia"/>
           <w:lang w:eastAsia="ko-KR"/>
         </w:rPr>
       </w:pPr>

</xml_diff>